<commit_message>
missing docs for v0.19 (rev 3)
git-svn-id: svn://svn.code.sf.net/p/qsdecoder/code/trunk/IntelQuickSyncDecoder@4 dfccccb7-dd81-40b7-a334-5a7ba89c2b1d
</commit_message>
<xml_diff>
--- a/doc/FFDShow QuickSync.docx
+++ b/doc/FFDShow QuickSync.docx
@@ -1225,7 +1225,7 @@
         <w:pStyle w:val="Heading2"/>
       </w:pPr>
       <w:r>
-        <w:t>0.18 Alpha</w:t>
+        <w:t>0.19 Alpha</w:t>
       </w:r>
     </w:p>
     <w:p>
@@ -1237,38 +1237,120 @@
         </w:numPr>
       </w:pPr>
       <w:r>
-        <w:t xml:space="preserve">Fixed </w:t>
+        <w:t>Added limited support for WMC full screen exclusive mode:</w:t>
+      </w:r>
+    </w:p>
+    <w:p>
+      <w:pPr>
+        <w:pStyle w:val="ListParagraph"/>
+        <w:numPr>
+          <w:ilvl w:val="1"/>
+          <w:numId w:val="14"/>
+        </w:numPr>
+      </w:pPr>
+      <w:r>
+        <w:t>Renderer must be connected to the decoder directly - no intermediate filters.</w:t>
+      </w:r>
+    </w:p>
+    <w:p>
+      <w:pPr>
+        <w:pStyle w:val="ListParagraph"/>
+        <w:numPr>
+          <w:ilvl w:val="1"/>
+          <w:numId w:val="14"/>
+        </w:numPr>
+      </w:pPr>
+      <w:r>
+        <w:t>Screen is connected to the Intel GPU (decoder shares device with renderer).</w:t>
+      </w:r>
+    </w:p>
+    <w:p>
+      <w:pPr>
+        <w:pStyle w:val="ListParagraph"/>
+        <w:numPr>
+          <w:ilvl w:val="1"/>
+          <w:numId w:val="14"/>
+        </w:numPr>
+      </w:pPr>
+      <w:r>
+        <w:t>Might only work on a single monitor.</w:t>
+      </w:r>
+    </w:p>
+    <w:p>
+      <w:pPr>
+        <w:pStyle w:val="ListParagraph"/>
+        <w:numPr>
+          <w:ilvl w:val="0"/>
+          <w:numId w:val="14"/>
+        </w:numPr>
+      </w:pPr>
+      <w:r>
+        <w:t xml:space="preserve">Decoder has exposed its configuration options </w:t>
       </w:r>
       <w:proofErr w:type="spellStart"/>
       <w:r>
-        <w:t>FFDShow’s</w:t>
+        <w:t>GetConfig</w:t>
       </w:r>
       <w:proofErr w:type="spellEnd"/>
       <w:r>
-        <w:t xml:space="preserve"> </w:t>
-      </w:r>
-      <w:r>
-        <w:t>H264 sequence header parsing crash</w:t>
-      </w:r>
+        <w:t>/</w:t>
+      </w:r>
+      <w:proofErr w:type="spellStart"/>
+      <w:r>
+        <w:t>SetConfig</w:t>
+      </w:r>
+      <w:proofErr w:type="spellEnd"/>
+      <w:r>
+        <w:t xml:space="preserve"> - must be called before initialized.</w:t>
+      </w:r>
+    </w:p>
+    <w:p>
+      <w:pPr>
+        <w:pStyle w:val="ListParagraph"/>
+        <w:numPr>
+          <w:ilvl w:val="0"/>
+          <w:numId w:val="14"/>
+        </w:numPr>
+      </w:pPr>
+      <w:r>
+        <w:t>Padding the image to mod16 width is now off by default.</w:t>
+      </w:r>
+      <w:r>
+        <w:t xml:space="preserve"> Works with </w:t>
+      </w:r>
+      <w:proofErr w:type="spellStart"/>
+      <w:r>
+        <w:t>vobsub</w:t>
+      </w:r>
+      <w:proofErr w:type="spellEnd"/>
       <w:r>
         <w:t>.</w:t>
       </w:r>
-      <w:r>
-        <w:t xml:space="preserve"> A lot of users reported crashes with the last build.</w:t>
-      </w:r>
-      <w:r>
-        <w:t xml:space="preserve"> This was a long standing </w:t>
+    </w:p>
+    <w:p>
+      <w:pPr>
+        <w:pStyle w:val="ListParagraph"/>
+        <w:numPr>
+          <w:ilvl w:val="0"/>
+          <w:numId w:val="14"/>
+        </w:numPr>
+      </w:pPr>
+      <w:r>
+        <w:t xml:space="preserve">Decoder can be tested for </w:t>
+      </w:r>
+      <w:r>
+        <w:t>compatibly</w:t>
+      </w:r>
+      <w:r>
+        <w:t xml:space="preserve"> with media types via the </w:t>
       </w:r>
       <w:proofErr w:type="spellStart"/>
       <w:r>
-        <w:t>FFDShow</w:t>
+        <w:t>TestMediaType</w:t>
       </w:r>
       <w:proofErr w:type="spellEnd"/>
       <w:r>
-        <w:t xml:space="preserve"> issue</w:t>
-      </w:r>
-      <w:r>
-        <w:t xml:space="preserve"> that affected specific clips.</w:t>
+        <w:t xml:space="preserve"> method.</w:t>
       </w:r>
     </w:p>
     <w:p>
@@ -1280,29 +1362,7 @@
         </w:numPr>
       </w:pPr>
       <w:r>
-        <w:t xml:space="preserve">Added black borders to images with non 16 </w:t>
-      </w:r>
-      <w:r>
-        <w:t>modulo</w:t>
-      </w:r>
-      <w:r>
-        <w:t xml:space="preserve"> width. Retaining non standard width can cause downstream filters to crash (</w:t>
-      </w:r>
-      <w:proofErr w:type="spellStart"/>
-      <w:r>
-        <w:t>dvobsub</w:t>
-      </w:r>
-      <w:proofErr w:type="spellEnd"/>
-      <w:r>
-        <w:t>/</w:t>
-      </w:r>
-      <w:proofErr w:type="spellStart"/>
-      <w:r>
-        <w:t>vsfilter</w:t>
-      </w:r>
-      <w:proofErr w:type="spellEnd"/>
-      <w:r>
-        <w:t>).</w:t>
+        <w:t>Fixed leaving IVTC too soon on some cases.</w:t>
       </w:r>
     </w:p>
     <w:p>
@@ -1318,7 +1378,7 @@
           <w:sz w:val="22"/>
           <w:szCs w:val="22"/>
         </w:rPr>
-        <w:t>0.17 Alpha</w:t>
+        <w:t>0.18 Alpha</w:t>
       </w:r>
     </w:p>
     <w:p>
@@ -1338,7 +1398,39 @@
           <w:sz w:val="18"/>
           <w:szCs w:val="18"/>
         </w:rPr>
-        <w:t>Support variable frame rate video.</w:t>
+        <w:t xml:space="preserve">Fixed </w:t>
+      </w:r>
+      <w:proofErr w:type="spellStart"/>
+      <w:r>
+        <w:rPr>
+          <w:sz w:val="18"/>
+          <w:szCs w:val="18"/>
+        </w:rPr>
+        <w:t>FFDShow’s</w:t>
+      </w:r>
+      <w:proofErr w:type="spellEnd"/>
+      <w:r>
+        <w:rPr>
+          <w:sz w:val="18"/>
+          <w:szCs w:val="18"/>
+        </w:rPr>
+        <w:t xml:space="preserve"> H264 sequence header parsing crash. A lot of users reported crashes with the last build. This was a long standing </w:t>
+      </w:r>
+      <w:proofErr w:type="spellStart"/>
+      <w:r>
+        <w:rPr>
+          <w:sz w:val="18"/>
+          <w:szCs w:val="18"/>
+        </w:rPr>
+        <w:t>FFDShow</w:t>
+      </w:r>
+      <w:proofErr w:type="spellEnd"/>
+      <w:r>
+        <w:rPr>
+          <w:sz w:val="18"/>
+          <w:szCs w:val="18"/>
+        </w:rPr>
+        <w:t xml:space="preserve"> issue that affected specific clips.</w:t>
       </w:r>
     </w:p>
     <w:p>
@@ -1358,27 +1450,7 @@
           <w:sz w:val="18"/>
           <w:szCs w:val="18"/>
         </w:rPr>
-        <w:t>More stable time stamps (audio sync issues).</w:t>
-      </w:r>
-    </w:p>
-    <w:p>
-      <w:pPr>
-        <w:pStyle w:val="ListParagraph"/>
-        <w:numPr>
-          <w:ilvl w:val="0"/>
-          <w:numId w:val="14"/>
-        </w:numPr>
-        <w:rPr>
-          <w:sz w:val="18"/>
-          <w:szCs w:val="18"/>
-        </w:rPr>
-      </w:pPr>
-      <w:r>
-        <w:rPr>
-          <w:sz w:val="18"/>
-          <w:szCs w:val="18"/>
-        </w:rPr>
-        <w:t xml:space="preserve">Fixed </w:t>
+        <w:t>Added black borders to images with non 16 modulo width. Retaining non standard width can cause downstream filters to crash (</w:t>
       </w:r>
       <w:proofErr w:type="spellStart"/>
       <w:r>
@@ -1386,7 +1458,7 @@
           <w:sz w:val="18"/>
           <w:szCs w:val="18"/>
         </w:rPr>
-        <w:t>FFDShow’s</w:t>
+        <w:t>dvobsub</w:t>
       </w:r>
       <w:proofErr w:type="spellEnd"/>
       <w:r>
@@ -1394,27 +1466,23 @@
           <w:sz w:val="18"/>
           <w:szCs w:val="18"/>
         </w:rPr>
-        <w:t xml:space="preserve"> frame rate measurement to better view frame rate changes.</w:t>
-      </w:r>
-    </w:p>
-    <w:p>
-      <w:pPr>
-        <w:pStyle w:val="ListParagraph"/>
-        <w:numPr>
-          <w:ilvl w:val="0"/>
-          <w:numId w:val="14"/>
-        </w:numPr>
-        <w:rPr>
-          <w:sz w:val="18"/>
-          <w:szCs w:val="18"/>
-        </w:rPr>
-      </w:pPr>
-      <w:r>
-        <w:rPr>
-          <w:sz w:val="18"/>
-          <w:szCs w:val="18"/>
-        </w:rPr>
-        <w:t>Better Media SDK initialization.</w:t>
+        <w:t>/</w:t>
+      </w:r>
+      <w:proofErr w:type="spellStart"/>
+      <w:r>
+        <w:rPr>
+          <w:sz w:val="18"/>
+          <w:szCs w:val="18"/>
+        </w:rPr>
+        <w:t>vsfilter</w:t>
+      </w:r>
+      <w:proofErr w:type="spellEnd"/>
+      <w:r>
+        <w:rPr>
+          <w:sz w:val="18"/>
+          <w:szCs w:val="18"/>
+        </w:rPr>
+        <w:t>).</w:t>
       </w:r>
     </w:p>
     <w:p>
@@ -1430,61 +1498,67 @@
           <w:sz w:val="22"/>
           <w:szCs w:val="22"/>
         </w:rPr>
-        <w:t>0.16 Alpha</w:t>
-      </w:r>
-    </w:p>
-    <w:p>
-      <w:pPr>
-        <w:pStyle w:val="ListParagraph"/>
-        <w:numPr>
-          <w:ilvl w:val="0"/>
-          <w:numId w:val="13"/>
-        </w:numPr>
-        <w:rPr>
-          <w:sz w:val="18"/>
-          <w:szCs w:val="18"/>
-        </w:rPr>
-      </w:pPr>
-      <w:r>
-        <w:rPr>
-          <w:sz w:val="18"/>
-          <w:szCs w:val="18"/>
-        </w:rPr>
-        <w:t>Support multi GPU setups. Now the decoder can run on separate HW then the renderer.</w:t>
-      </w:r>
-      <w:r>
-        <w:rPr>
-          <w:sz w:val="18"/>
-          <w:szCs w:val="18"/>
-        </w:rPr>
-        <w:t xml:space="preserve"> Even without connecting the Intel GPU to a screen.</w:t>
-      </w:r>
-      <w:r>
-        <w:rPr>
-          <w:sz w:val="18"/>
-          <w:szCs w:val="18"/>
-        </w:rPr>
-        <w:t xml:space="preserve"> See Multi GPU below for details.</w:t>
-      </w:r>
-    </w:p>
-    <w:p>
-      <w:pPr>
-        <w:pStyle w:val="ListParagraph"/>
-        <w:numPr>
-          <w:ilvl w:val="0"/>
-          <w:numId w:val="13"/>
-        </w:numPr>
-        <w:rPr>
-          <w:sz w:val="18"/>
-          <w:szCs w:val="18"/>
-        </w:rPr>
-      </w:pPr>
-      <w:r>
-        <w:rPr>
-          <w:sz w:val="18"/>
-          <w:szCs w:val="18"/>
-        </w:rPr>
-        <w:t xml:space="preserve">This version will be the first version on </w:t>
+        <w:t>0.17 Alpha</w:t>
+      </w:r>
+    </w:p>
+    <w:p>
+      <w:pPr>
+        <w:pStyle w:val="ListParagraph"/>
+        <w:numPr>
+          <w:ilvl w:val="0"/>
+          <w:numId w:val="14"/>
+        </w:numPr>
+        <w:rPr>
+          <w:sz w:val="18"/>
+          <w:szCs w:val="18"/>
+        </w:rPr>
+      </w:pPr>
+      <w:r>
+        <w:rPr>
+          <w:sz w:val="18"/>
+          <w:szCs w:val="18"/>
+        </w:rPr>
+        <w:t>Support variable frame rate video.</w:t>
+      </w:r>
+    </w:p>
+    <w:p>
+      <w:pPr>
+        <w:pStyle w:val="ListParagraph"/>
+        <w:numPr>
+          <w:ilvl w:val="0"/>
+          <w:numId w:val="14"/>
+        </w:numPr>
+        <w:rPr>
+          <w:sz w:val="18"/>
+          <w:szCs w:val="18"/>
+        </w:rPr>
+      </w:pPr>
+      <w:r>
+        <w:rPr>
+          <w:sz w:val="18"/>
+          <w:szCs w:val="18"/>
+        </w:rPr>
+        <w:t>More stable time stamps (audio sync issues).</w:t>
+      </w:r>
+    </w:p>
+    <w:p>
+      <w:pPr>
+        <w:pStyle w:val="ListParagraph"/>
+        <w:numPr>
+          <w:ilvl w:val="0"/>
+          <w:numId w:val="14"/>
+        </w:numPr>
+        <w:rPr>
+          <w:sz w:val="18"/>
+          <w:szCs w:val="18"/>
+        </w:rPr>
+      </w:pPr>
+      <w:r>
+        <w:rPr>
+          <w:sz w:val="18"/>
+          <w:szCs w:val="18"/>
+        </w:rPr>
+        <w:t xml:space="preserve">Fixed </w:t>
       </w:r>
       <w:proofErr w:type="spellStart"/>
       <w:r>
@@ -1492,7 +1566,7 @@
           <w:sz w:val="18"/>
           <w:szCs w:val="18"/>
         </w:rPr>
-        <w:t>SourceForge</w:t>
+        <w:t>FFDShow’s</w:t>
       </w:r>
       <w:proofErr w:type="spellEnd"/>
       <w:r>
@@ -1500,403 +1574,27 @@
           <w:sz w:val="18"/>
           <w:szCs w:val="18"/>
         </w:rPr>
-        <w:t>.</w:t>
-      </w:r>
-    </w:p>
-    <w:p>
-      <w:pPr>
-        <w:pStyle w:val="ListParagraph"/>
-        <w:numPr>
-          <w:ilvl w:val="0"/>
-          <w:numId w:val="13"/>
-        </w:numPr>
-        <w:rPr>
-          <w:sz w:val="18"/>
-          <w:szCs w:val="18"/>
-        </w:rPr>
-      </w:pPr>
-      <w:r>
-        <w:rPr>
-          <w:sz w:val="18"/>
-          <w:szCs w:val="18"/>
-        </w:rPr>
-        <w:t xml:space="preserve">Updated to </w:t>
-      </w:r>
-      <w:proofErr w:type="spellStart"/>
-      <w:r>
-        <w:rPr>
-          <w:sz w:val="18"/>
-          <w:szCs w:val="18"/>
-        </w:rPr>
-        <w:t>ffdshow</w:t>
-      </w:r>
-      <w:proofErr w:type="spellEnd"/>
-      <w:r>
-        <w:rPr>
-          <w:sz w:val="18"/>
-          <w:szCs w:val="18"/>
-        </w:rPr>
-        <w:t xml:space="preserve"> build 3996.</w:t>
-      </w:r>
-    </w:p>
-    <w:p>
-      <w:pPr>
-        <w:pStyle w:val="ListParagraph"/>
-        <w:numPr>
-          <w:ilvl w:val="0"/>
-          <w:numId w:val="13"/>
-        </w:numPr>
-        <w:rPr>
-          <w:sz w:val="18"/>
-          <w:szCs w:val="18"/>
-        </w:rPr>
-      </w:pPr>
-      <w:r>
-        <w:rPr>
-          <w:sz w:val="18"/>
-          <w:szCs w:val="18"/>
-        </w:rPr>
-        <w:t>Some fixes to the timestamp code</w:t>
-      </w:r>
-      <w:r>
-        <w:rPr>
-          <w:sz w:val="18"/>
-          <w:szCs w:val="18"/>
-        </w:rPr>
-        <w:t>.</w:t>
-      </w:r>
-      <w:r>
-        <w:rPr>
-          <w:sz w:val="18"/>
-          <w:szCs w:val="18"/>
-        </w:rPr>
-        <w:t xml:space="preserve"> Now supporting stream</w:t>
-      </w:r>
-      <w:r>
-        <w:rPr>
-          <w:sz w:val="18"/>
-          <w:szCs w:val="18"/>
-        </w:rPr>
-        <w:t>s</w:t>
-      </w:r>
-      <w:r>
-        <w:rPr>
-          <w:sz w:val="18"/>
-          <w:szCs w:val="18"/>
-        </w:rPr>
-        <w:t xml:space="preserve"> with no frame rate.</w:t>
-      </w:r>
-    </w:p>
-    <w:p>
-      <w:pPr>
-        <w:pStyle w:val="ListParagraph"/>
-        <w:numPr>
-          <w:ilvl w:val="0"/>
-          <w:numId w:val="13"/>
-        </w:numPr>
-        <w:rPr>
-          <w:sz w:val="18"/>
-          <w:szCs w:val="18"/>
-        </w:rPr>
-      </w:pPr>
-      <w:r>
-        <w:rPr>
-          <w:sz w:val="18"/>
-          <w:szCs w:val="18"/>
-        </w:rPr>
-        <w:t xml:space="preserve">Fixed </w:t>
-      </w:r>
-      <w:r>
-        <w:rPr>
-          <w:sz w:val="18"/>
-          <w:szCs w:val="18"/>
-        </w:rPr>
-        <w:t>several</w:t>
-      </w:r>
-      <w:r>
-        <w:rPr>
-          <w:sz w:val="18"/>
-          <w:szCs w:val="18"/>
-        </w:rPr>
-        <w:t xml:space="preserve"> aspect ratio </w:t>
-      </w:r>
-      <w:r>
-        <w:rPr>
-          <w:sz w:val="18"/>
-          <w:szCs w:val="18"/>
-        </w:rPr>
-        <w:t>issues</w:t>
-      </w:r>
-      <w:r>
-        <w:rPr>
-          <w:sz w:val="18"/>
-          <w:szCs w:val="18"/>
-        </w:rPr>
-        <w:t>.</w:t>
-      </w:r>
-    </w:p>
-    <w:p>
-      <w:pPr>
-        <w:pStyle w:val="ListParagraph"/>
-        <w:numPr>
-          <w:ilvl w:val="0"/>
-          <w:numId w:val="13"/>
-        </w:numPr>
-        <w:rPr>
-          <w:sz w:val="18"/>
-          <w:szCs w:val="18"/>
-        </w:rPr>
-      </w:pPr>
-      <w:r>
-        <w:rPr>
-          <w:sz w:val="18"/>
-          <w:szCs w:val="18"/>
-        </w:rPr>
-        <w:t>Very initial support for DVD playback. Menus are not displayed right yet. WIP. Recommend not to use except for testing purposes.</w:t>
-      </w:r>
-    </w:p>
-    <w:p>
-      <w:pPr>
-        <w:pStyle w:val="ListParagraph"/>
-        <w:numPr>
-          <w:ilvl w:val="0"/>
-          <w:numId w:val="13"/>
-        </w:numPr>
-        <w:rPr>
-          <w:sz w:val="18"/>
-          <w:szCs w:val="18"/>
-        </w:rPr>
-      </w:pPr>
-      <w:r>
-        <w:rPr>
-          <w:sz w:val="18"/>
-          <w:szCs w:val="18"/>
-        </w:rPr>
-        <w:t xml:space="preserve">Changed mechanism for handling flush &amp; seek event. Code is </w:t>
-      </w:r>
-      <w:r>
-        <w:rPr>
-          <w:sz w:val="18"/>
-          <w:szCs w:val="18"/>
-        </w:rPr>
-        <w:t xml:space="preserve">faster and </w:t>
-      </w:r>
-      <w:r>
-        <w:rPr>
-          <w:sz w:val="18"/>
-          <w:szCs w:val="18"/>
-        </w:rPr>
-        <w:t>more robust. A critical stage for playing DVDs.</w:t>
-      </w:r>
-    </w:p>
-    <w:p>
-      <w:pPr>
-        <w:pStyle w:val="ListParagraph"/>
-        <w:numPr>
-          <w:ilvl w:val="0"/>
-          <w:numId w:val="13"/>
-        </w:numPr>
-        <w:rPr>
-          <w:sz w:val="18"/>
-          <w:szCs w:val="18"/>
-        </w:rPr>
-      </w:pPr>
-      <w:r>
-        <w:rPr>
-          <w:sz w:val="18"/>
-          <w:szCs w:val="18"/>
-        </w:rPr>
-        <w:t xml:space="preserve">Added a new callback for </w:t>
-      </w:r>
-      <w:proofErr w:type="spellStart"/>
-      <w:r>
-        <w:rPr>
-          <w:sz w:val="18"/>
-          <w:szCs w:val="18"/>
-        </w:rPr>
-        <w:t>FFDShow’s</w:t>
-      </w:r>
-      <w:proofErr w:type="spellEnd"/>
-      <w:r>
-        <w:rPr>
-          <w:sz w:val="18"/>
-          <w:szCs w:val="18"/>
-        </w:rPr>
-        <w:t xml:space="preserve"> internal decoders – </w:t>
-      </w:r>
-      <w:proofErr w:type="spellStart"/>
-      <w:r>
-        <w:rPr>
-          <w:sz w:val="18"/>
-          <w:szCs w:val="18"/>
-        </w:rPr>
-        <w:t>EndFlush</w:t>
-      </w:r>
-      <w:proofErr w:type="spellEnd"/>
-      <w:r>
-        <w:rPr>
-          <w:sz w:val="18"/>
-          <w:szCs w:val="18"/>
-        </w:rPr>
-        <w:t>. This is needed for DVD playback. Other decoders do not need to implement it.</w:t>
-      </w:r>
-    </w:p>
-    <w:p>
-      <w:pPr>
-        <w:pStyle w:val="ListParagraph"/>
-        <w:numPr>
-          <w:ilvl w:val="0"/>
-          <w:numId w:val="13"/>
-        </w:numPr>
-        <w:rPr>
-          <w:sz w:val="18"/>
-          <w:szCs w:val="18"/>
-        </w:rPr>
-      </w:pPr>
-      <w:r>
-        <w:rPr>
-          <w:sz w:val="18"/>
-          <w:szCs w:val="18"/>
-        </w:rPr>
-        <w:t>Various bug fixes.</w:t>
-      </w:r>
-    </w:p>
-    <w:p>
-      <w:pPr>
-        <w:pStyle w:val="ListParagraph"/>
-        <w:numPr>
-          <w:ilvl w:val="0"/>
-          <w:numId w:val="13"/>
-        </w:numPr>
-        <w:rPr>
-          <w:sz w:val="18"/>
-          <w:szCs w:val="18"/>
-        </w:rPr>
-      </w:pPr>
-      <w:r>
-        <w:rPr>
-          <w:sz w:val="18"/>
-          <w:szCs w:val="18"/>
-        </w:rPr>
-        <w:t>Added lots of trace prints for easy debugging (debug builds only).</w:t>
-      </w:r>
-    </w:p>
-    <w:p>
-      <w:pPr>
-        <w:pStyle w:val="ListParagraph"/>
-        <w:numPr>
-          <w:ilvl w:val="0"/>
-          <w:numId w:val="13"/>
-        </w:numPr>
-        <w:rPr>
-          <w:sz w:val="18"/>
-          <w:szCs w:val="18"/>
-        </w:rPr>
-      </w:pPr>
-      <w:r>
-        <w:rPr>
-          <w:sz w:val="18"/>
-          <w:szCs w:val="18"/>
-        </w:rPr>
-        <w:t>More internal documentation.</w:t>
-      </w:r>
-    </w:p>
-    <w:p>
-      <w:pPr>
-        <w:pStyle w:val="ListParagraph"/>
-        <w:numPr>
-          <w:ilvl w:val="0"/>
-          <w:numId w:val="13"/>
-        </w:numPr>
-        <w:rPr>
-          <w:sz w:val="18"/>
-          <w:szCs w:val="18"/>
-        </w:rPr>
-      </w:pPr>
-      <w:r>
-        <w:rPr>
-          <w:sz w:val="18"/>
-          <w:szCs w:val="18"/>
-        </w:rPr>
-        <w:t xml:space="preserve">Enhanced </w:t>
-      </w:r>
-      <w:proofErr w:type="spellStart"/>
-      <w:r>
-        <w:rPr>
-          <w:sz w:val="18"/>
-          <w:szCs w:val="18"/>
-        </w:rPr>
-        <w:t>FFDShow’s</w:t>
-      </w:r>
-      <w:proofErr w:type="spellEnd"/>
-      <w:r>
-        <w:rPr>
-          <w:sz w:val="18"/>
-          <w:szCs w:val="18"/>
-        </w:rPr>
-        <w:t xml:space="preserve"> code with a faster </w:t>
-      </w:r>
-      <w:proofErr w:type="spellStart"/>
-      <w:r>
-        <w:rPr>
-          <w:sz w:val="18"/>
-          <w:szCs w:val="18"/>
-        </w:rPr>
-        <w:t>memcpy</w:t>
-      </w:r>
-      <w:proofErr w:type="spellEnd"/>
-      <w:r>
-        <w:rPr>
-          <w:sz w:val="18"/>
-          <w:szCs w:val="18"/>
-        </w:rPr>
-        <w:t xml:space="preserve"> function (SSE2 based). This replace</w:t>
-      </w:r>
-      <w:r>
-        <w:rPr>
-          <w:sz w:val="18"/>
-          <w:szCs w:val="18"/>
-        </w:rPr>
-        <w:t>s</w:t>
-      </w:r>
-      <w:r>
-        <w:rPr>
-          <w:sz w:val="18"/>
-          <w:szCs w:val="18"/>
-        </w:rPr>
-        <w:t xml:space="preserve"> calling </w:t>
-      </w:r>
-      <w:proofErr w:type="spellStart"/>
-      <w:r>
-        <w:rPr>
-          <w:sz w:val="18"/>
-          <w:szCs w:val="18"/>
-        </w:rPr>
-        <w:t>memcpy</w:t>
-      </w:r>
-      <w:proofErr w:type="spellEnd"/>
-      <w:r>
-        <w:rPr>
-          <w:sz w:val="18"/>
-          <w:szCs w:val="18"/>
-        </w:rPr>
-        <w:t xml:space="preserve">. The original source code would use </w:t>
-      </w:r>
-      <w:proofErr w:type="spellStart"/>
-      <w:r>
-        <w:rPr>
-          <w:sz w:val="18"/>
-          <w:szCs w:val="18"/>
-        </w:rPr>
-        <w:t>ffmpeg</w:t>
-      </w:r>
-      <w:proofErr w:type="spellEnd"/>
-      <w:r>
-        <w:rPr>
-          <w:sz w:val="18"/>
-          <w:szCs w:val="18"/>
-        </w:rPr>
-        <w:t xml:space="preserve"> to do it, but it crashes on NV12 images.</w:t>
+        <w:t xml:space="preserve"> frame rate measurement to better view frame rate changes.</w:t>
+      </w:r>
+    </w:p>
+    <w:p>
+      <w:pPr>
+        <w:pStyle w:val="ListParagraph"/>
+        <w:numPr>
+          <w:ilvl w:val="0"/>
+          <w:numId w:val="14"/>
+        </w:numPr>
+        <w:rPr>
+          <w:sz w:val="18"/>
+          <w:szCs w:val="18"/>
+        </w:rPr>
+      </w:pPr>
+      <w:r>
+        <w:rPr>
+          <w:sz w:val="18"/>
+          <w:szCs w:val="18"/>
+        </w:rPr>
+        <w:t>Better Media SDK initialization.</w:t>
       </w:r>
     </w:p>
     <w:p>
@@ -1912,7 +1610,7 @@
           <w:sz w:val="22"/>
           <w:szCs w:val="22"/>
         </w:rPr>
-        <w:t>0.15 Alpha</w:t>
+        <w:t>0.16 Alpha</w:t>
       </w:r>
     </w:p>
     <w:p>
@@ -1932,7 +1630,41 @@
           <w:sz w:val="18"/>
           <w:szCs w:val="18"/>
         </w:rPr>
-        <w:t xml:space="preserve">Rewrote time stamp handling code. Decoder now calculates frame rate if missing, corrects for splitters reporting double frame rate for interlaced content. Handles PTS and DTS time stamps. Broken streams that alternate frequently between </w:t>
+        <w:t>Support multi GPU setups. Now the decoder can run on separate HW then the renderer.</w:t>
+      </w:r>
+      <w:r>
+        <w:rPr>
+          <w:sz w:val="18"/>
+          <w:szCs w:val="18"/>
+        </w:rPr>
+        <w:t xml:space="preserve"> Even without connecting the Intel GPU to a screen.</w:t>
+      </w:r>
+      <w:r>
+        <w:rPr>
+          <w:sz w:val="18"/>
+          <w:szCs w:val="18"/>
+        </w:rPr>
+        <w:t xml:space="preserve"> See Multi GPU below for details.</w:t>
+      </w:r>
+    </w:p>
+    <w:p>
+      <w:pPr>
+        <w:pStyle w:val="ListParagraph"/>
+        <w:numPr>
+          <w:ilvl w:val="0"/>
+          <w:numId w:val="13"/>
+        </w:numPr>
+        <w:rPr>
+          <w:sz w:val="18"/>
+          <w:szCs w:val="18"/>
+        </w:rPr>
+      </w:pPr>
+      <w:r>
+        <w:rPr>
+          <w:sz w:val="18"/>
+          <w:szCs w:val="18"/>
+        </w:rPr>
+        <w:t xml:space="preserve">This version will be the first version on </w:t>
       </w:r>
       <w:proofErr w:type="spellStart"/>
       <w:r>
@@ -1940,7 +1672,7 @@
           <w:sz w:val="18"/>
           <w:szCs w:val="18"/>
         </w:rPr>
-        <w:t>telecined</w:t>
+        <w:t>SourceForge</w:t>
       </w:r>
       <w:proofErr w:type="spellEnd"/>
       <w:r>
@@ -1948,7 +1680,7 @@
           <w:sz w:val="18"/>
           <w:szCs w:val="18"/>
         </w:rPr>
-        <w:t xml:space="preserve"> and interlaced frames are not handles perfectly (yet!).</w:t>
+        <w:t>.</w:t>
       </w:r>
     </w:p>
     <w:p>
@@ -1968,21 +1700,7 @@
           <w:sz w:val="18"/>
           <w:szCs w:val="18"/>
         </w:rPr>
-        <w:t>Handle</w:t>
-      </w:r>
-      <w:r>
-        <w:rPr>
-          <w:sz w:val="18"/>
-          <w:szCs w:val="18"/>
-        </w:rPr>
-        <w:t>d</w:t>
-      </w:r>
-      <w:r>
-        <w:rPr>
-          <w:sz w:val="18"/>
-          <w:szCs w:val="18"/>
-        </w:rPr>
-        <w:t xml:space="preserve"> unsupported H264 formats by reverting to </w:t>
+        <w:t xml:space="preserve">Updated to </w:t>
       </w:r>
       <w:proofErr w:type="spellStart"/>
       <w:r>
@@ -1990,7 +1708,7 @@
           <w:sz w:val="18"/>
           <w:szCs w:val="18"/>
         </w:rPr>
-        <w:t>libavcodec</w:t>
+        <w:t>ffdshow</w:t>
       </w:r>
       <w:proofErr w:type="spellEnd"/>
       <w:r>
@@ -1998,7 +1716,177 @@
           <w:sz w:val="18"/>
           <w:szCs w:val="18"/>
         </w:rPr>
-        <w:t xml:space="preserve"> silently within </w:t>
+        <w:t xml:space="preserve"> build 3996.</w:t>
+      </w:r>
+    </w:p>
+    <w:p>
+      <w:pPr>
+        <w:pStyle w:val="ListParagraph"/>
+        <w:numPr>
+          <w:ilvl w:val="0"/>
+          <w:numId w:val="13"/>
+        </w:numPr>
+        <w:rPr>
+          <w:sz w:val="18"/>
+          <w:szCs w:val="18"/>
+        </w:rPr>
+      </w:pPr>
+      <w:r>
+        <w:rPr>
+          <w:sz w:val="18"/>
+          <w:szCs w:val="18"/>
+        </w:rPr>
+        <w:t>Some fixes to the timestamp code</w:t>
+      </w:r>
+      <w:r>
+        <w:rPr>
+          <w:sz w:val="18"/>
+          <w:szCs w:val="18"/>
+        </w:rPr>
+        <w:t>.</w:t>
+      </w:r>
+      <w:r>
+        <w:rPr>
+          <w:sz w:val="18"/>
+          <w:szCs w:val="18"/>
+        </w:rPr>
+        <w:t xml:space="preserve"> Now supporting stream</w:t>
+      </w:r>
+      <w:r>
+        <w:rPr>
+          <w:sz w:val="18"/>
+          <w:szCs w:val="18"/>
+        </w:rPr>
+        <w:t>s</w:t>
+      </w:r>
+      <w:r>
+        <w:rPr>
+          <w:sz w:val="18"/>
+          <w:szCs w:val="18"/>
+        </w:rPr>
+        <w:t xml:space="preserve"> with no frame rate.</w:t>
+      </w:r>
+    </w:p>
+    <w:p>
+      <w:pPr>
+        <w:pStyle w:val="ListParagraph"/>
+        <w:numPr>
+          <w:ilvl w:val="0"/>
+          <w:numId w:val="13"/>
+        </w:numPr>
+        <w:rPr>
+          <w:sz w:val="18"/>
+          <w:szCs w:val="18"/>
+        </w:rPr>
+      </w:pPr>
+      <w:r>
+        <w:rPr>
+          <w:sz w:val="18"/>
+          <w:szCs w:val="18"/>
+        </w:rPr>
+        <w:t xml:space="preserve">Fixed </w:t>
+      </w:r>
+      <w:r>
+        <w:rPr>
+          <w:sz w:val="18"/>
+          <w:szCs w:val="18"/>
+        </w:rPr>
+        <w:t>several</w:t>
+      </w:r>
+      <w:r>
+        <w:rPr>
+          <w:sz w:val="18"/>
+          <w:szCs w:val="18"/>
+        </w:rPr>
+        <w:t xml:space="preserve"> aspect ratio </w:t>
+      </w:r>
+      <w:r>
+        <w:rPr>
+          <w:sz w:val="18"/>
+          <w:szCs w:val="18"/>
+        </w:rPr>
+        <w:t>issues</w:t>
+      </w:r>
+      <w:r>
+        <w:rPr>
+          <w:sz w:val="18"/>
+          <w:szCs w:val="18"/>
+        </w:rPr>
+        <w:t>.</w:t>
+      </w:r>
+    </w:p>
+    <w:p>
+      <w:pPr>
+        <w:pStyle w:val="ListParagraph"/>
+        <w:numPr>
+          <w:ilvl w:val="0"/>
+          <w:numId w:val="13"/>
+        </w:numPr>
+        <w:rPr>
+          <w:sz w:val="18"/>
+          <w:szCs w:val="18"/>
+        </w:rPr>
+      </w:pPr>
+      <w:r>
+        <w:rPr>
+          <w:sz w:val="18"/>
+          <w:szCs w:val="18"/>
+        </w:rPr>
+        <w:t>Very initial support for DVD playback. Menus are not displayed right yet. WIP. Recommend not to use except for testing purposes.</w:t>
+      </w:r>
+    </w:p>
+    <w:p>
+      <w:pPr>
+        <w:pStyle w:val="ListParagraph"/>
+        <w:numPr>
+          <w:ilvl w:val="0"/>
+          <w:numId w:val="13"/>
+        </w:numPr>
+        <w:rPr>
+          <w:sz w:val="18"/>
+          <w:szCs w:val="18"/>
+        </w:rPr>
+      </w:pPr>
+      <w:r>
+        <w:rPr>
+          <w:sz w:val="18"/>
+          <w:szCs w:val="18"/>
+        </w:rPr>
+        <w:t xml:space="preserve">Changed mechanism for handling flush &amp; seek event. Code is </w:t>
+      </w:r>
+      <w:r>
+        <w:rPr>
+          <w:sz w:val="18"/>
+          <w:szCs w:val="18"/>
+        </w:rPr>
+        <w:t xml:space="preserve">faster and </w:t>
+      </w:r>
+      <w:r>
+        <w:rPr>
+          <w:sz w:val="18"/>
+          <w:szCs w:val="18"/>
+        </w:rPr>
+        <w:t>more robust. A critical stage for playing DVDs.</w:t>
+      </w:r>
+    </w:p>
+    <w:p>
+      <w:pPr>
+        <w:pStyle w:val="ListParagraph"/>
+        <w:numPr>
+          <w:ilvl w:val="0"/>
+          <w:numId w:val="13"/>
+        </w:numPr>
+        <w:rPr>
+          <w:sz w:val="18"/>
+          <w:szCs w:val="18"/>
+        </w:rPr>
+      </w:pPr>
+      <w:r>
+        <w:rPr>
+          <w:sz w:val="18"/>
+          <w:szCs w:val="18"/>
+        </w:rPr>
+        <w:t xml:space="preserve">Added a new callback for </w:t>
       </w:r>
       <w:proofErr w:type="spellStart"/>
       <w:r>
@@ -2006,7 +1894,7 @@
           <w:sz w:val="18"/>
           <w:szCs w:val="18"/>
         </w:rPr>
-        <w:t>ffdshow</w:t>
+        <w:t>FFDShow’s</w:t>
       </w:r>
       <w:proofErr w:type="spellEnd"/>
       <w:r>
@@ -2014,7 +1902,23 @@
           <w:sz w:val="18"/>
           <w:szCs w:val="18"/>
         </w:rPr>
-        <w:t>. HW acceleration is limited to H264 simple, main and high profiles. Previous version would crash on unsupported formats.</w:t>
+        <w:t xml:space="preserve"> internal decoders – </w:t>
+      </w:r>
+      <w:proofErr w:type="spellStart"/>
+      <w:r>
+        <w:rPr>
+          <w:sz w:val="18"/>
+          <w:szCs w:val="18"/>
+        </w:rPr>
+        <w:t>EndFlush</w:t>
+      </w:r>
+      <w:proofErr w:type="spellEnd"/>
+      <w:r>
+        <w:rPr>
+          <w:sz w:val="18"/>
+          <w:szCs w:val="18"/>
+        </w:rPr>
+        <w:t>. This is needed for DVD playback. Other decoders do not need to implement it.</w:t>
       </w:r>
     </w:p>
     <w:p>
@@ -2034,7 +1938,7 @@
           <w:sz w:val="18"/>
           <w:szCs w:val="18"/>
         </w:rPr>
-        <w:t>Added support for WMV3 (part of the VC1 HW decoder).</w:t>
+        <w:t>Various bug fixes.</w:t>
       </w:r>
     </w:p>
     <w:p>
@@ -2054,7 +1958,7 @@
           <w:sz w:val="18"/>
           <w:szCs w:val="18"/>
         </w:rPr>
-        <w:t>Various bug fixes and better decoder error handling. As reported by various users for the 0.14 release.</w:t>
+        <w:t>Added lots of trace prints for easy debugging (debug builds only).</w:t>
       </w:r>
     </w:p>
     <w:p>
@@ -2074,7 +1978,105 @@
           <w:sz w:val="18"/>
           <w:szCs w:val="18"/>
         </w:rPr>
-        <w:t>Cleaned up minor memory leaks.</w:t>
+        <w:t>More internal documentation.</w:t>
+      </w:r>
+    </w:p>
+    <w:p>
+      <w:pPr>
+        <w:pStyle w:val="ListParagraph"/>
+        <w:numPr>
+          <w:ilvl w:val="0"/>
+          <w:numId w:val="13"/>
+        </w:numPr>
+        <w:rPr>
+          <w:sz w:val="18"/>
+          <w:szCs w:val="18"/>
+        </w:rPr>
+      </w:pPr>
+      <w:r>
+        <w:rPr>
+          <w:sz w:val="18"/>
+          <w:szCs w:val="18"/>
+        </w:rPr>
+        <w:t xml:space="preserve">Enhanced </w:t>
+      </w:r>
+      <w:proofErr w:type="spellStart"/>
+      <w:r>
+        <w:rPr>
+          <w:sz w:val="18"/>
+          <w:szCs w:val="18"/>
+        </w:rPr>
+        <w:t>FFDShow’s</w:t>
+      </w:r>
+      <w:proofErr w:type="spellEnd"/>
+      <w:r>
+        <w:rPr>
+          <w:sz w:val="18"/>
+          <w:szCs w:val="18"/>
+        </w:rPr>
+        <w:t xml:space="preserve"> code with a faster </w:t>
+      </w:r>
+      <w:proofErr w:type="spellStart"/>
+      <w:r>
+        <w:rPr>
+          <w:sz w:val="18"/>
+          <w:szCs w:val="18"/>
+        </w:rPr>
+        <w:t>memcpy</w:t>
+      </w:r>
+      <w:proofErr w:type="spellEnd"/>
+      <w:r>
+        <w:rPr>
+          <w:sz w:val="18"/>
+          <w:szCs w:val="18"/>
+        </w:rPr>
+        <w:t xml:space="preserve"> function (SSE2 based). This replace</w:t>
+      </w:r>
+      <w:r>
+        <w:rPr>
+          <w:sz w:val="18"/>
+          <w:szCs w:val="18"/>
+        </w:rPr>
+        <w:t>s</w:t>
+      </w:r>
+      <w:r>
+        <w:rPr>
+          <w:sz w:val="18"/>
+          <w:szCs w:val="18"/>
+        </w:rPr>
+        <w:t xml:space="preserve"> calling </w:t>
+      </w:r>
+      <w:proofErr w:type="spellStart"/>
+      <w:r>
+        <w:rPr>
+          <w:sz w:val="18"/>
+          <w:szCs w:val="18"/>
+        </w:rPr>
+        <w:t>memcpy</w:t>
+      </w:r>
+      <w:proofErr w:type="spellEnd"/>
+      <w:r>
+        <w:rPr>
+          <w:sz w:val="18"/>
+          <w:szCs w:val="18"/>
+        </w:rPr>
+        <w:t xml:space="preserve">. The original source code would use </w:t>
+      </w:r>
+      <w:proofErr w:type="spellStart"/>
+      <w:r>
+        <w:rPr>
+          <w:sz w:val="18"/>
+          <w:szCs w:val="18"/>
+        </w:rPr>
+        <w:t>ffmpeg</w:t>
+      </w:r>
+      <w:proofErr w:type="spellEnd"/>
+      <w:r>
+        <w:rPr>
+          <w:sz w:val="18"/>
+          <w:szCs w:val="18"/>
+        </w:rPr>
+        <w:t xml:space="preserve"> to do it, but it crashes on NV12 images.</w:t>
       </w:r>
     </w:p>
     <w:p>
@@ -2090,20 +2092,199 @@
           <w:sz w:val="22"/>
           <w:szCs w:val="22"/>
         </w:rPr>
-        <w:t>0.1</w:t>
-      </w:r>
-      <w:r>
+        <w:t>0.15 Alpha</w:t>
+      </w:r>
+    </w:p>
+    <w:p>
+      <w:pPr>
+        <w:pStyle w:val="ListParagraph"/>
+        <w:numPr>
+          <w:ilvl w:val="0"/>
+          <w:numId w:val="13"/>
+        </w:numPr>
+        <w:rPr>
+          <w:sz w:val="18"/>
+          <w:szCs w:val="18"/>
+        </w:rPr>
+      </w:pPr>
+      <w:r>
+        <w:rPr>
+          <w:sz w:val="18"/>
+          <w:szCs w:val="18"/>
+        </w:rPr>
+        <w:t xml:space="preserve">Rewrote time stamp handling code. Decoder now calculates frame rate if missing, corrects for splitters reporting double frame rate for interlaced content. Handles PTS and DTS time stamps. Broken streams that alternate frequently between </w:t>
+      </w:r>
+      <w:proofErr w:type="spellStart"/>
+      <w:r>
+        <w:rPr>
+          <w:sz w:val="18"/>
+          <w:szCs w:val="18"/>
+        </w:rPr>
+        <w:t>telecined</w:t>
+      </w:r>
+      <w:proofErr w:type="spellEnd"/>
+      <w:r>
+        <w:rPr>
+          <w:sz w:val="18"/>
+          <w:szCs w:val="18"/>
+        </w:rPr>
+        <w:t xml:space="preserve"> and interlaced frames are not handles perfectly (yet!).</w:t>
+      </w:r>
+    </w:p>
+    <w:p>
+      <w:pPr>
+        <w:pStyle w:val="ListParagraph"/>
+        <w:numPr>
+          <w:ilvl w:val="0"/>
+          <w:numId w:val="13"/>
+        </w:numPr>
+        <w:rPr>
+          <w:sz w:val="18"/>
+          <w:szCs w:val="18"/>
+        </w:rPr>
+      </w:pPr>
+      <w:r>
+        <w:rPr>
+          <w:sz w:val="18"/>
+          <w:szCs w:val="18"/>
+        </w:rPr>
+        <w:lastRenderedPageBreak/>
+        <w:t>Handle</w:t>
+      </w:r>
+      <w:r>
+        <w:rPr>
+          <w:sz w:val="18"/>
+          <w:szCs w:val="18"/>
+        </w:rPr>
+        <w:t>d</w:t>
+      </w:r>
+      <w:r>
+        <w:rPr>
+          <w:sz w:val="18"/>
+          <w:szCs w:val="18"/>
+        </w:rPr>
+        <w:t xml:space="preserve"> unsupported H264 formats by reverting to </w:t>
+      </w:r>
+      <w:proofErr w:type="spellStart"/>
+      <w:r>
+        <w:rPr>
+          <w:sz w:val="18"/>
+          <w:szCs w:val="18"/>
+        </w:rPr>
+        <w:t>libavcodec</w:t>
+      </w:r>
+      <w:proofErr w:type="spellEnd"/>
+      <w:r>
+        <w:rPr>
+          <w:sz w:val="18"/>
+          <w:szCs w:val="18"/>
+        </w:rPr>
+        <w:t xml:space="preserve"> silently within </w:t>
+      </w:r>
+      <w:proofErr w:type="spellStart"/>
+      <w:r>
+        <w:rPr>
+          <w:sz w:val="18"/>
+          <w:szCs w:val="18"/>
+        </w:rPr>
+        <w:t>ffdshow</w:t>
+      </w:r>
+      <w:proofErr w:type="spellEnd"/>
+      <w:r>
+        <w:rPr>
+          <w:sz w:val="18"/>
+          <w:szCs w:val="18"/>
+        </w:rPr>
+        <w:t>. HW acceleration is limited to H264 simple, main and high profiles. Previous version would crash on unsupported formats.</w:t>
+      </w:r>
+    </w:p>
+    <w:p>
+      <w:pPr>
+        <w:pStyle w:val="ListParagraph"/>
+        <w:numPr>
+          <w:ilvl w:val="0"/>
+          <w:numId w:val="13"/>
+        </w:numPr>
+        <w:rPr>
+          <w:sz w:val="18"/>
+          <w:szCs w:val="18"/>
+        </w:rPr>
+      </w:pPr>
+      <w:r>
+        <w:rPr>
+          <w:sz w:val="18"/>
+          <w:szCs w:val="18"/>
+        </w:rPr>
+        <w:t>Added support for WMV3 (part of the VC1 HW decoder).</w:t>
+      </w:r>
+    </w:p>
+    <w:p>
+      <w:pPr>
+        <w:pStyle w:val="ListParagraph"/>
+        <w:numPr>
+          <w:ilvl w:val="0"/>
+          <w:numId w:val="13"/>
+        </w:numPr>
+        <w:rPr>
+          <w:sz w:val="18"/>
+          <w:szCs w:val="18"/>
+        </w:rPr>
+      </w:pPr>
+      <w:r>
+        <w:rPr>
+          <w:sz w:val="18"/>
+          <w:szCs w:val="18"/>
+        </w:rPr>
+        <w:t>Various bug fixes and better decoder error handling. As reported by various users for the 0.14 release.</w:t>
+      </w:r>
+    </w:p>
+    <w:p>
+      <w:pPr>
+        <w:pStyle w:val="ListParagraph"/>
+        <w:numPr>
+          <w:ilvl w:val="0"/>
+          <w:numId w:val="13"/>
+        </w:numPr>
+        <w:rPr>
+          <w:sz w:val="18"/>
+          <w:szCs w:val="18"/>
+        </w:rPr>
+      </w:pPr>
+      <w:r>
+        <w:rPr>
+          <w:sz w:val="18"/>
+          <w:szCs w:val="18"/>
+        </w:rPr>
+        <w:t>Cleaned up minor memory leaks.</w:t>
+      </w:r>
+    </w:p>
+    <w:p>
+      <w:pPr>
+        <w:pStyle w:val="Heading2"/>
         <w:rPr>
           <w:sz w:val="22"/>
           <w:szCs w:val="22"/>
         </w:rPr>
-        <w:t>4</w:t>
-      </w:r>
+      </w:pPr>
       <w:r>
         <w:rPr>
           <w:sz w:val="22"/>
           <w:szCs w:val="22"/>
         </w:rPr>
+        <w:t>0.1</w:t>
+      </w:r>
+      <w:r>
+        <w:rPr>
+          <w:sz w:val="22"/>
+          <w:szCs w:val="22"/>
+        </w:rPr>
+        <w:t>4</w:t>
+      </w:r>
+      <w:r>
+        <w:rPr>
+          <w:sz w:val="22"/>
+          <w:szCs w:val="22"/>
+        </w:rPr>
         <w:t xml:space="preserve"> Alpha</w:t>
       </w:r>
     </w:p>
@@ -2283,7 +2464,6 @@
           <w:sz w:val="22"/>
           <w:szCs w:val="22"/>
         </w:rPr>
-        <w:lastRenderedPageBreak/>
         <w:t>0.13 Alpha</w:t>
       </w:r>
     </w:p>
@@ -4424,7 +4604,7 @@
         <w:rFonts w:ascii="Symbol" w:hAnsi="Symbol" w:hint="default"/>
       </w:rPr>
     </w:lvl>
-    <w:lvl w:ilvl="1" w:tplc="04090003" w:tentative="1">
+    <w:lvl w:ilvl="1" w:tplc="04090003">
       <w:start w:val="1"/>
       <w:numFmt w:val="bullet"/>
       <w:lvlText w:val="o"/>
@@ -4861,6 +5041,155 @@
     </w:lvl>
   </w:abstractNum>
   <w:abstractNum w:abstractNumId="9">
+    <w:nsid w:val="50201311"/>
+    <w:multiLevelType w:val="multilevel"/>
+    <w:tmpl w:val="54325AC8"/>
+    <w:lvl w:ilvl="0">
+      <w:start w:val="1"/>
+      <w:numFmt w:val="bullet"/>
+      <w:lvlText w:val=""/>
+      <w:lvlJc w:val="left"/>
+      <w:pPr>
+        <w:tabs>
+          <w:tab w:val="num" w:pos="720"/>
+        </w:tabs>
+        <w:ind w:left="720" w:hanging="360"/>
+      </w:pPr>
+      <w:rPr>
+        <w:rFonts w:ascii="Symbol" w:hAnsi="Symbol" w:hint="default"/>
+        <w:sz w:val="20"/>
+      </w:rPr>
+    </w:lvl>
+    <w:lvl w:ilvl="1" w:tentative="1">
+      <w:start w:val="1"/>
+      <w:numFmt w:val="bullet"/>
+      <w:lvlText w:val="o"/>
+      <w:lvlJc w:val="left"/>
+      <w:pPr>
+        <w:tabs>
+          <w:tab w:val="num" w:pos="1440"/>
+        </w:tabs>
+        <w:ind w:left="1440" w:hanging="360"/>
+      </w:pPr>
+      <w:rPr>
+        <w:rFonts w:ascii="Courier New" w:hAnsi="Courier New" w:hint="default"/>
+        <w:sz w:val="20"/>
+      </w:rPr>
+    </w:lvl>
+    <w:lvl w:ilvl="2" w:tentative="1">
+      <w:start w:val="1"/>
+      <w:numFmt w:val="bullet"/>
+      <w:lvlText w:val=""/>
+      <w:lvlJc w:val="left"/>
+      <w:pPr>
+        <w:tabs>
+          <w:tab w:val="num" w:pos="2160"/>
+        </w:tabs>
+        <w:ind w:left="2160" w:hanging="360"/>
+      </w:pPr>
+      <w:rPr>
+        <w:rFonts w:ascii="Wingdings" w:hAnsi="Wingdings" w:hint="default"/>
+        <w:sz w:val="20"/>
+      </w:rPr>
+    </w:lvl>
+    <w:lvl w:ilvl="3" w:tentative="1">
+      <w:start w:val="1"/>
+      <w:numFmt w:val="bullet"/>
+      <w:lvlText w:val=""/>
+      <w:lvlJc w:val="left"/>
+      <w:pPr>
+        <w:tabs>
+          <w:tab w:val="num" w:pos="2880"/>
+        </w:tabs>
+        <w:ind w:left="2880" w:hanging="360"/>
+      </w:pPr>
+      <w:rPr>
+        <w:rFonts w:ascii="Wingdings" w:hAnsi="Wingdings" w:hint="default"/>
+        <w:sz w:val="20"/>
+      </w:rPr>
+    </w:lvl>
+    <w:lvl w:ilvl="4" w:tentative="1">
+      <w:start w:val="1"/>
+      <w:numFmt w:val="bullet"/>
+      <w:lvlText w:val=""/>
+      <w:lvlJc w:val="left"/>
+      <w:pPr>
+        <w:tabs>
+          <w:tab w:val="num" w:pos="3600"/>
+        </w:tabs>
+        <w:ind w:left="3600" w:hanging="360"/>
+      </w:pPr>
+      <w:rPr>
+        <w:rFonts w:ascii="Wingdings" w:hAnsi="Wingdings" w:hint="default"/>
+        <w:sz w:val="20"/>
+      </w:rPr>
+    </w:lvl>
+    <w:lvl w:ilvl="5" w:tentative="1">
+      <w:start w:val="1"/>
+      <w:numFmt w:val="bullet"/>
+      <w:lvlText w:val=""/>
+      <w:lvlJc w:val="left"/>
+      <w:pPr>
+        <w:tabs>
+          <w:tab w:val="num" w:pos="4320"/>
+        </w:tabs>
+        <w:ind w:left="4320" w:hanging="360"/>
+      </w:pPr>
+      <w:rPr>
+        <w:rFonts w:ascii="Wingdings" w:hAnsi="Wingdings" w:hint="default"/>
+        <w:sz w:val="20"/>
+      </w:rPr>
+    </w:lvl>
+    <w:lvl w:ilvl="6" w:tentative="1">
+      <w:start w:val="1"/>
+      <w:numFmt w:val="bullet"/>
+      <w:lvlText w:val=""/>
+      <w:lvlJc w:val="left"/>
+      <w:pPr>
+        <w:tabs>
+          <w:tab w:val="num" w:pos="5040"/>
+        </w:tabs>
+        <w:ind w:left="5040" w:hanging="360"/>
+      </w:pPr>
+      <w:rPr>
+        <w:rFonts w:ascii="Wingdings" w:hAnsi="Wingdings" w:hint="default"/>
+        <w:sz w:val="20"/>
+      </w:rPr>
+    </w:lvl>
+    <w:lvl w:ilvl="7" w:tentative="1">
+      <w:start w:val="1"/>
+      <w:numFmt w:val="bullet"/>
+      <w:lvlText w:val=""/>
+      <w:lvlJc w:val="left"/>
+      <w:pPr>
+        <w:tabs>
+          <w:tab w:val="num" w:pos="5760"/>
+        </w:tabs>
+        <w:ind w:left="5760" w:hanging="360"/>
+      </w:pPr>
+      <w:rPr>
+        <w:rFonts w:ascii="Wingdings" w:hAnsi="Wingdings" w:hint="default"/>
+        <w:sz w:val="20"/>
+      </w:rPr>
+    </w:lvl>
+    <w:lvl w:ilvl="8" w:tentative="1">
+      <w:start w:val="1"/>
+      <w:numFmt w:val="bullet"/>
+      <w:lvlText w:val=""/>
+      <w:lvlJc w:val="left"/>
+      <w:pPr>
+        <w:tabs>
+          <w:tab w:val="num" w:pos="6480"/>
+        </w:tabs>
+        <w:ind w:left="6480" w:hanging="360"/>
+      </w:pPr>
+      <w:rPr>
+        <w:rFonts w:ascii="Wingdings" w:hAnsi="Wingdings" w:hint="default"/>
+        <w:sz w:val="20"/>
+      </w:rPr>
+    </w:lvl>
+  </w:abstractNum>
+  <w:abstractNum w:abstractNumId="10">
     <w:nsid w:val="5B7736CE"/>
     <w:multiLevelType w:val="hybridMultilevel"/>
     <w:tmpl w:val="61F8BEA8"/>
@@ -4973,7 +5302,7 @@
       </w:rPr>
     </w:lvl>
   </w:abstractNum>
-  <w:abstractNum w:abstractNumId="10">
+  <w:abstractNum w:abstractNumId="11">
     <w:nsid w:val="5E1C17B0"/>
     <w:multiLevelType w:val="hybridMultilevel"/>
     <w:tmpl w:val="E75429A4"/>
@@ -5086,7 +5415,7 @@
       </w:rPr>
     </w:lvl>
   </w:abstractNum>
-  <w:abstractNum w:abstractNumId="11">
+  <w:abstractNum w:abstractNumId="12">
     <w:nsid w:val="60D17E88"/>
     <w:multiLevelType w:val="hybridMultilevel"/>
     <w:tmpl w:val="106E9512"/>
@@ -5199,7 +5528,7 @@
       </w:rPr>
     </w:lvl>
   </w:abstractNum>
-  <w:abstractNum w:abstractNumId="12">
+  <w:abstractNum w:abstractNumId="13">
     <w:nsid w:val="692D3CF3"/>
     <w:multiLevelType w:val="hybridMultilevel"/>
     <w:tmpl w:val="0C30CD30"/>
@@ -5312,7 +5641,7 @@
       </w:rPr>
     </w:lvl>
   </w:abstractNum>
-  <w:abstractNum w:abstractNumId="13">
+  <w:abstractNum w:abstractNumId="14">
     <w:nsid w:val="6DB57F2E"/>
     <w:multiLevelType w:val="hybridMultilevel"/>
     <w:tmpl w:val="BF8E3A22"/>
@@ -5425,7 +5754,7 @@
       </w:rPr>
     </w:lvl>
   </w:abstractNum>
-  <w:abstractNum w:abstractNumId="14">
+  <w:abstractNum w:abstractNumId="15">
     <w:nsid w:val="7EE611DB"/>
     <w:multiLevelType w:val="hybridMultilevel"/>
     <w:tmpl w:val="79309DE2"/>
@@ -5539,31 +5868,31 @@
     </w:lvl>
   </w:abstractNum>
   <w:num w:numId="1">
-    <w:abstractNumId w:val="12"/>
+    <w:abstractNumId w:val="13"/>
   </w:num>
   <w:num w:numId="2">
     <w:abstractNumId w:val="6"/>
   </w:num>
   <w:num w:numId="3">
-    <w:abstractNumId w:val="13"/>
+    <w:abstractNumId w:val="14"/>
   </w:num>
   <w:num w:numId="4">
     <w:abstractNumId w:val="3"/>
   </w:num>
   <w:num w:numId="5">
-    <w:abstractNumId w:val="11"/>
+    <w:abstractNumId w:val="12"/>
   </w:num>
   <w:num w:numId="6">
-    <w:abstractNumId w:val="14"/>
+    <w:abstractNumId w:val="15"/>
   </w:num>
   <w:num w:numId="7">
     <w:abstractNumId w:val="4"/>
   </w:num>
   <w:num w:numId="8">
-    <w:abstractNumId w:val="9"/>
+    <w:abstractNumId w:val="10"/>
   </w:num>
   <w:num w:numId="9">
-    <w:abstractNumId w:val="10"/>
+    <w:abstractNumId w:val="11"/>
   </w:num>
   <w:num w:numId="10">
     <w:abstractNumId w:val="1"/>
@@ -5582,6 +5911,9 @@
   </w:num>
   <w:num w:numId="15">
     <w:abstractNumId w:val="0"/>
+  </w:num>
+  <w:num w:numId="16">
+    <w:abstractNumId w:val="9"/>
   </w:num>
 </w:numbering>
 </file>
@@ -6239,7 +6571,7 @@
 </file>
 
 <file path=customXml/itemProps1.xml><?xml version="1.0" encoding="utf-8"?>
-<ds:datastoreItem xmlns:ds="http://schemas.openxmlformats.org/officeDocument/2006/customXml" ds:itemID="{13AFA6BD-92D8-45AD-8199-ADF1699A58F4}">
+<ds:datastoreItem xmlns:ds="http://schemas.openxmlformats.org/officeDocument/2006/customXml" ds:itemID="{B8190BC2-67EE-4730-8120-BE6F1346BBA5}">
   <ds:schemaRefs>
     <ds:schemaRef ds:uri="http://schemas.openxmlformats.org/officeDocument/2006/bibliography"/>
   </ds:schemaRefs>

</xml_diff>

<commit_message>
version 0.20 alpha. Fixed support for Windows Media Center in multi GPU setups. Thumbnail extraction is done via a SW fallback.
</commit_message>
<xml_diff>
--- a/doc/FFDShow QuickSync.docx
+++ b/doc/FFDShow QuickSync.docx
@@ -1225,7 +1225,7 @@
         <w:pStyle w:val="Heading2"/>
       </w:pPr>
       <w:r>
-        <w:t>0.19 Alpha</w:t>
+        <w:t>0.20 Alpha</w:t>
       </w:r>
     </w:p>
     <w:p>
@@ -1237,7 +1237,10 @@
         </w:numPr>
       </w:pPr>
       <w:r>
-        <w:t>Added limited support for WMC full screen exclusive mode:</w:t>
+        <w:t xml:space="preserve">Fixed </w:t>
+      </w:r>
+      <w:r>
+        <w:t>support for WMC full screen exclusive mode:</w:t>
       </w:r>
     </w:p>
     <w:p>
@@ -1249,7 +1252,10 @@
         </w:numPr>
       </w:pPr>
       <w:r>
-        <w:t>Renderer must be connected to the decoder directly - no intermediate filters.</w:t>
+        <w:t>Works on multi GPU setup</w:t>
+      </w:r>
+      <w:r>
+        <w:t>.</w:t>
       </w:r>
     </w:p>
     <w:p>
@@ -1261,7 +1267,57 @@
         </w:numPr>
       </w:pPr>
       <w:r>
-        <w:t>Screen is connected to the Intel GPU (decoder shares device with renderer).</w:t>
+        <w:t>Thumbnail extraction is done in SW (via host DirectShow filter</w:t>
+      </w:r>
+      <w:r>
+        <w:t xml:space="preserve"> – e.g. </w:t>
+      </w:r>
+      <w:proofErr w:type="spellStart"/>
+      <w:r>
+        <w:t>FFDShow</w:t>
+      </w:r>
+      <w:proofErr w:type="spellEnd"/>
+      <w:r>
+        <w:t>)</w:t>
+      </w:r>
+      <w:r>
+        <w:t>.</w:t>
+      </w:r>
+    </w:p>
+    <w:p>
+      <w:pPr>
+        <w:pStyle w:val="Heading2"/>
+        <w:rPr>
+          <w:sz w:val="22"/>
+          <w:szCs w:val="22"/>
+        </w:rPr>
+      </w:pPr>
+      <w:r>
+        <w:rPr>
+          <w:sz w:val="22"/>
+          <w:szCs w:val="22"/>
+        </w:rPr>
+        <w:t>0.19 Alpha</w:t>
+      </w:r>
+    </w:p>
+    <w:p>
+      <w:pPr>
+        <w:pStyle w:val="ListParagraph"/>
+        <w:numPr>
+          <w:ilvl w:val="0"/>
+          <w:numId w:val="14"/>
+        </w:numPr>
+        <w:rPr>
+          <w:sz w:val="18"/>
+          <w:szCs w:val="18"/>
+        </w:rPr>
+      </w:pPr>
+      <w:r>
+        <w:rPr>
+          <w:sz w:val="18"/>
+          <w:szCs w:val="18"/>
+        </w:rPr>
+        <w:t>Added limited support for WMC full screen exclusive mode:</w:t>
       </w:r>
     </w:p>
     <w:p>
@@ -1271,8 +1327,56 @@
           <w:ilvl w:val="1"/>
           <w:numId w:val="14"/>
         </w:numPr>
-      </w:pPr>
-      <w:r>
+        <w:rPr>
+          <w:sz w:val="18"/>
+          <w:szCs w:val="18"/>
+        </w:rPr>
+      </w:pPr>
+      <w:r>
+        <w:rPr>
+          <w:sz w:val="18"/>
+          <w:szCs w:val="18"/>
+        </w:rPr>
+        <w:t>Renderer must be connected to the decoder directly - no intermediate filters.</w:t>
+      </w:r>
+    </w:p>
+    <w:p>
+      <w:pPr>
+        <w:pStyle w:val="ListParagraph"/>
+        <w:numPr>
+          <w:ilvl w:val="1"/>
+          <w:numId w:val="14"/>
+        </w:numPr>
+        <w:rPr>
+          <w:sz w:val="18"/>
+          <w:szCs w:val="18"/>
+        </w:rPr>
+      </w:pPr>
+      <w:r>
+        <w:rPr>
+          <w:sz w:val="18"/>
+          <w:szCs w:val="18"/>
+        </w:rPr>
+        <w:t>Screen is connected to the Intel GPU (decoder shares device with renderer).</w:t>
+      </w:r>
+    </w:p>
+    <w:p>
+      <w:pPr>
+        <w:pStyle w:val="ListParagraph"/>
+        <w:numPr>
+          <w:ilvl w:val="1"/>
+          <w:numId w:val="14"/>
+        </w:numPr>
+        <w:rPr>
+          <w:sz w:val="18"/>
+          <w:szCs w:val="18"/>
+        </w:rPr>
+      </w:pPr>
+      <w:r>
+        <w:rPr>
+          <w:sz w:val="18"/>
+          <w:szCs w:val="18"/>
+        </w:rPr>
         <w:t>Might only work on a single monitor.</w:t>
       </w:r>
     </w:p>
@@ -1283,24 +1387,48 @@
           <w:ilvl w:val="0"/>
           <w:numId w:val="14"/>
         </w:numPr>
-      </w:pPr>
-      <w:r>
+        <w:rPr>
+          <w:sz w:val="18"/>
+          <w:szCs w:val="18"/>
+        </w:rPr>
+      </w:pPr>
+      <w:r>
+        <w:rPr>
+          <w:sz w:val="18"/>
+          <w:szCs w:val="18"/>
+        </w:rPr>
         <w:t xml:space="preserve">Decoder has exposed its configuration options </w:t>
       </w:r>
       <w:proofErr w:type="spellStart"/>
       <w:r>
+        <w:rPr>
+          <w:sz w:val="18"/>
+          <w:szCs w:val="18"/>
+        </w:rPr>
         <w:t>GetConfig</w:t>
       </w:r>
       <w:proofErr w:type="spellEnd"/>
       <w:r>
+        <w:rPr>
+          <w:sz w:val="18"/>
+          <w:szCs w:val="18"/>
+        </w:rPr>
         <w:t>/</w:t>
       </w:r>
       <w:proofErr w:type="spellStart"/>
       <w:r>
+        <w:rPr>
+          <w:sz w:val="18"/>
+          <w:szCs w:val="18"/>
+        </w:rPr>
         <w:t>SetConfig</w:t>
       </w:r>
       <w:proofErr w:type="spellEnd"/>
       <w:r>
+        <w:rPr>
+          <w:sz w:val="18"/>
+          <w:szCs w:val="18"/>
+        </w:rPr>
         <w:t xml:space="preserve"> - must be called before initialized.</w:t>
       </w:r>
     </w:p>
@@ -1311,19 +1439,32 @@
           <w:ilvl w:val="0"/>
           <w:numId w:val="14"/>
         </w:numPr>
-      </w:pPr>
-      <w:r>
-        <w:t>Padding the image to mod16 width is now off by default.</w:t>
-      </w:r>
-      <w:r>
-        <w:t xml:space="preserve"> Works with </w:t>
+        <w:rPr>
+          <w:sz w:val="18"/>
+          <w:szCs w:val="18"/>
+        </w:rPr>
+      </w:pPr>
+      <w:r>
+        <w:rPr>
+          <w:sz w:val="18"/>
+          <w:szCs w:val="18"/>
+        </w:rPr>
+        <w:t xml:space="preserve">Padding the image to mod16 width is now off by default. Works with </w:t>
       </w:r>
       <w:proofErr w:type="spellStart"/>
       <w:r>
+        <w:rPr>
+          <w:sz w:val="18"/>
+          <w:szCs w:val="18"/>
+        </w:rPr>
         <w:t>vobsub</w:t>
       </w:r>
       <w:proofErr w:type="spellEnd"/>
       <w:r>
+        <w:rPr>
+          <w:sz w:val="18"/>
+          <w:szCs w:val="18"/>
+        </w:rPr>
         <w:t>.</w:t>
       </w:r>
     </w:p>
@@ -1334,22 +1475,32 @@
           <w:ilvl w:val="0"/>
           <w:numId w:val="14"/>
         </w:numPr>
-      </w:pPr>
-      <w:r>
-        <w:t xml:space="preserve">Decoder can be tested for </w:t>
-      </w:r>
-      <w:r>
-        <w:t>compatibly</w:t>
-      </w:r>
-      <w:r>
-        <w:t xml:space="preserve"> with media types via the </w:t>
+        <w:rPr>
+          <w:sz w:val="18"/>
+          <w:szCs w:val="18"/>
+        </w:rPr>
+      </w:pPr>
+      <w:r>
+        <w:rPr>
+          <w:sz w:val="18"/>
+          <w:szCs w:val="18"/>
+        </w:rPr>
+        <w:t xml:space="preserve">Decoder can be tested for compatibly with media types via the </w:t>
       </w:r>
       <w:proofErr w:type="spellStart"/>
       <w:r>
+        <w:rPr>
+          <w:sz w:val="18"/>
+          <w:szCs w:val="18"/>
+        </w:rPr>
         <w:t>TestMediaType</w:t>
       </w:r>
       <w:proofErr w:type="spellEnd"/>
       <w:r>
+        <w:rPr>
+          <w:sz w:val="18"/>
+          <w:szCs w:val="18"/>
+        </w:rPr>
         <w:t xml:space="preserve"> method.</w:t>
       </w:r>
     </w:p>
@@ -1360,8 +1511,16 @@
           <w:ilvl w:val="0"/>
           <w:numId w:val="14"/>
         </w:numPr>
-      </w:pPr>
-      <w:r>
+        <w:rPr>
+          <w:sz w:val="18"/>
+          <w:szCs w:val="18"/>
+        </w:rPr>
+      </w:pPr>
+      <w:r>
+        <w:rPr>
+          <w:sz w:val="18"/>
+          <w:szCs w:val="18"/>
+        </w:rPr>
         <w:t>Fixed leaving IVTC too soon on some cases.</w:t>
       </w:r>
     </w:p>
@@ -2092,6 +2251,7 @@
           <w:sz w:val="22"/>
           <w:szCs w:val="22"/>
         </w:rPr>
+        <w:lastRenderedPageBreak/>
         <w:t>0.15 Alpha</w:t>
       </w:r>
     </w:p>
@@ -2148,7 +2308,6 @@
           <w:sz w:val="18"/>
           <w:szCs w:val="18"/>
         </w:rPr>
-        <w:lastRenderedPageBreak/>
         <w:t>Handle</w:t>
       </w:r>
       <w:r>
@@ -6571,7 +6730,7 @@
 </file>
 
 <file path=customXml/itemProps1.xml><?xml version="1.0" encoding="utf-8"?>
-<ds:datastoreItem xmlns:ds="http://schemas.openxmlformats.org/officeDocument/2006/customXml" ds:itemID="{B8190BC2-67EE-4730-8120-BE6F1346BBA5}">
+<ds:datastoreItem xmlns:ds="http://schemas.openxmlformats.org/officeDocument/2006/customXml" ds:itemID="{8BC30B11-ECFA-45A7-B0D9-8E4E06BDA98F}">
   <ds:schemaRefs>
     <ds:schemaRef ds:uri="http://schemas.openxmlformats.org/officeDocument/2006/bibliography"/>
   </ds:schemaRefs>

</xml_diff>

<commit_message>
Fixed version numbers. Updated docs.
git-svn-id: svn://svn.code.sf.net/p/qsdecoder/code/trunk/IntelQuickSyncDecoder@18 dfccccb7-dd81-40b7-a334-5a7ba89c2b1d
</commit_message>
<xml_diff>
--- a/doc/FFDShow QuickSync.docx
+++ b/doc/FFDShow QuickSync.docx
@@ -604,7 +604,23 @@
           <w:sz w:val="24"/>
           <w:szCs w:val="24"/>
         </w:rPr>
-        <w:t xml:space="preserve"> decoder and GPL for FFDShow).</w:t>
+        <w:t xml:space="preserve"> decoder and GPL for </w:t>
+      </w:r>
+      <w:proofErr w:type="spellStart"/>
+      <w:r>
+        <w:rPr>
+          <w:sz w:val="24"/>
+          <w:szCs w:val="24"/>
+        </w:rPr>
+        <w:t>FFDShow</w:t>
+      </w:r>
+      <w:proofErr w:type="spellEnd"/>
+      <w:r>
+        <w:rPr>
+          <w:sz w:val="24"/>
+          <w:szCs w:val="24"/>
+        </w:rPr>
+        <w:t>).</w:t>
       </w:r>
     </w:p>
     <w:p>
@@ -1225,6 +1241,82 @@
         <w:pStyle w:val="Heading2"/>
       </w:pPr>
       <w:r>
+        <w:t>0.22 Beta</w:t>
+      </w:r>
+    </w:p>
+    <w:p>
+      <w:pPr>
+        <w:pStyle w:val="ListParagraph"/>
+        <w:numPr>
+          <w:ilvl w:val="0"/>
+          <w:numId w:val="14"/>
+        </w:numPr>
+      </w:pPr>
+      <w:r>
+        <w:t>Reworked multithreaded code.</w:t>
+      </w:r>
+    </w:p>
+    <w:p>
+      <w:pPr>
+        <w:pStyle w:val="ListParagraph"/>
+        <w:numPr>
+          <w:ilvl w:val="0"/>
+          <w:numId w:val="14"/>
+        </w:numPr>
+      </w:pPr>
+      <w:r>
+        <w:t>Fixed dynamic aspect ratio change – wasn’t handled in previous releases.</w:t>
+      </w:r>
+    </w:p>
+    <w:p>
+      <w:pPr>
+        <w:pStyle w:val="Heading2"/>
+        <w:rPr>
+          <w:sz w:val="22"/>
+          <w:szCs w:val="22"/>
+        </w:rPr>
+      </w:pPr>
+      <w:r>
+        <w:rPr>
+          <w:sz w:val="22"/>
+          <w:szCs w:val="22"/>
+        </w:rPr>
+        <w:t>0.21 Beta</w:t>
+      </w:r>
+    </w:p>
+    <w:p>
+      <w:pPr>
+        <w:pStyle w:val="ListParagraph"/>
+        <w:numPr>
+          <w:ilvl w:val="0"/>
+          <w:numId w:val="14"/>
+        </w:numPr>
+        <w:rPr>
+          <w:sz w:val="18"/>
+          <w:szCs w:val="18"/>
+        </w:rPr>
+      </w:pPr>
+      <w:r>
+        <w:rPr>
+          <w:sz w:val="18"/>
+          <w:szCs w:val="18"/>
+        </w:rPr>
+        <w:t>Added Multithreaded support: frames are copied on a secondary thread.</w:t>
+      </w:r>
+    </w:p>
+    <w:p>
+      <w:pPr>
+        <w:pStyle w:val="Heading2"/>
+        <w:rPr>
+          <w:sz w:val="22"/>
+          <w:szCs w:val="22"/>
+        </w:rPr>
+      </w:pPr>
+      <w:r>
+        <w:rPr>
+          <w:sz w:val="22"/>
+          <w:szCs w:val="22"/>
+        </w:rPr>
         <w:t>0.20 Alpha</w:t>
       </w:r>
     </w:p>
@@ -1235,12 +1327,17 @@
           <w:ilvl w:val="0"/>
           <w:numId w:val="14"/>
         </w:numPr>
-      </w:pPr>
-      <w:r>
-        <w:t xml:space="preserve">Fixed </w:t>
-      </w:r>
-      <w:r>
-        <w:t>support for WMC full screen exclusive mode:</w:t>
+        <w:rPr>
+          <w:sz w:val="18"/>
+          <w:szCs w:val="18"/>
+        </w:rPr>
+      </w:pPr>
+      <w:r>
+        <w:rPr>
+          <w:sz w:val="18"/>
+          <w:szCs w:val="18"/>
+        </w:rPr>
+        <w:t>Fixed support for WMC full screen exclusive mode:</w:t>
       </w:r>
     </w:p>
     <w:p>
@@ -1250,12 +1347,17 @@
           <w:ilvl w:val="1"/>
           <w:numId w:val="14"/>
         </w:numPr>
-      </w:pPr>
-      <w:r>
-        <w:t>Works on multi GPU setup</w:t>
-      </w:r>
-      <w:r>
-        <w:t>.</w:t>
+        <w:rPr>
+          <w:sz w:val="18"/>
+          <w:szCs w:val="18"/>
+        </w:rPr>
+      </w:pPr>
+      <w:r>
+        <w:rPr>
+          <w:sz w:val="18"/>
+          <w:szCs w:val="18"/>
+        </w:rPr>
+        <w:t>Works on multi GPU setup.</w:t>
       </w:r>
     </w:p>
     <w:p>
@@ -1265,23 +1367,33 @@
           <w:ilvl w:val="1"/>
           <w:numId w:val="14"/>
         </w:numPr>
-      </w:pPr>
-      <w:r>
-        <w:t>Thumbnail extraction is done in SW (via host DirectShow filter</w:t>
-      </w:r>
-      <w:r>
-        <w:t xml:space="preserve"> – e.g. </w:t>
+        <w:rPr>
+          <w:sz w:val="18"/>
+          <w:szCs w:val="18"/>
+        </w:rPr>
+      </w:pPr>
+      <w:r>
+        <w:rPr>
+          <w:sz w:val="18"/>
+          <w:szCs w:val="18"/>
+        </w:rPr>
+        <w:t xml:space="preserve">Thumbnail extraction is done in SW (via host DirectShow filter – e.g. </w:t>
       </w:r>
       <w:proofErr w:type="spellStart"/>
       <w:r>
+        <w:rPr>
+          <w:sz w:val="18"/>
+          <w:szCs w:val="18"/>
+        </w:rPr>
         <w:t>FFDShow</w:t>
       </w:r>
       <w:proofErr w:type="spellEnd"/>
       <w:r>
-        <w:t>)</w:t>
-      </w:r>
-      <w:r>
-        <w:t>.</w:t>
+        <w:rPr>
+          <w:sz w:val="18"/>
+          <w:szCs w:val="18"/>
+        </w:rPr>
+        <w:t>).</w:t>
       </w:r>
     </w:p>
     <w:p>
@@ -2117,6 +2229,7 @@
           <w:sz w:val="18"/>
           <w:szCs w:val="18"/>
         </w:rPr>
+        <w:lastRenderedPageBreak/>
         <w:t>Added lots of trace prints for easy debugging (debug builds only).</w:t>
       </w:r>
     </w:p>
@@ -2251,7 +2364,6 @@
           <w:sz w:val="22"/>
           <w:szCs w:val="22"/>
         </w:rPr>
-        <w:lastRenderedPageBreak/>
         <w:t>0.15 Alpha</w:t>
       </w:r>
     </w:p>
@@ -3327,7 +3439,27 @@
           <w:sz w:val="24"/>
           <w:szCs w:val="24"/>
         </w:rPr>
-        <w:t xml:space="preserve">Integrate into </w:t>
+        <w:t>Add HW accelerated video post processing.</w:t>
+      </w:r>
+    </w:p>
+    <w:p>
+      <w:pPr>
+        <w:pStyle w:val="ListParagraph"/>
+        <w:numPr>
+          <w:ilvl w:val="0"/>
+          <w:numId w:val="3"/>
+        </w:numPr>
+        <w:rPr>
+          <w:sz w:val="24"/>
+          <w:szCs w:val="24"/>
+        </w:rPr>
+      </w:pPr>
+      <w:r>
+        <w:rPr>
+          <w:sz w:val="24"/>
+          <w:szCs w:val="24"/>
+        </w:rPr>
+        <w:t xml:space="preserve">Test on </w:t>
       </w:r>
       <w:proofErr w:type="spellStart"/>
       <w:r>
@@ -3335,166 +3467,7 @@
           <w:sz w:val="24"/>
           <w:szCs w:val="24"/>
         </w:rPr>
-        <w:t>ffdshow’s</w:t>
-      </w:r>
-      <w:proofErr w:type="spellEnd"/>
-      <w:r>
-        <w:rPr>
-          <w:sz w:val="24"/>
-          <w:szCs w:val="24"/>
-        </w:rPr>
-        <w:t xml:space="preserve"> source control on </w:t>
-      </w:r>
-      <w:proofErr w:type="spellStart"/>
-      <w:r>
-        <w:rPr>
-          <w:sz w:val="24"/>
-          <w:szCs w:val="24"/>
-        </w:rPr>
-        <w:t>SourceForge</w:t>
-      </w:r>
-      <w:proofErr w:type="spellEnd"/>
-      <w:r>
-        <w:rPr>
-          <w:sz w:val="24"/>
-          <w:szCs w:val="24"/>
-        </w:rPr>
-        <w:t>.</w:t>
-      </w:r>
-    </w:p>
-    <w:p>
-      <w:pPr>
-        <w:pStyle w:val="ListParagraph"/>
-        <w:numPr>
-          <w:ilvl w:val="0"/>
-          <w:numId w:val="3"/>
-        </w:numPr>
-        <w:rPr>
-          <w:sz w:val="24"/>
-          <w:szCs w:val="24"/>
-        </w:rPr>
-      </w:pPr>
-      <w:r>
-        <w:rPr>
-          <w:sz w:val="24"/>
-          <w:szCs w:val="24"/>
-        </w:rPr>
-        <w:t>Add HW accelerated video post processing.</w:t>
-      </w:r>
-    </w:p>
-    <w:p>
-      <w:pPr>
-        <w:pStyle w:val="ListParagraph"/>
-        <w:numPr>
-          <w:ilvl w:val="0"/>
-          <w:numId w:val="3"/>
-        </w:numPr>
-        <w:rPr>
-          <w:sz w:val="24"/>
-          <w:szCs w:val="24"/>
-        </w:rPr>
-      </w:pPr>
-      <w:r>
-        <w:rPr>
-          <w:sz w:val="24"/>
-          <w:szCs w:val="24"/>
-        </w:rPr>
-        <w:t xml:space="preserve">Test on </w:t>
-      </w:r>
-      <w:proofErr w:type="spellStart"/>
-      <w:r>
-        <w:rPr>
-          <w:sz w:val="24"/>
-          <w:szCs w:val="24"/>
-        </w:rPr>
         <w:t>IvyBridge</w:t>
-      </w:r>
-      <w:proofErr w:type="spellEnd"/>
-      <w:r>
-        <w:rPr>
-          <w:sz w:val="24"/>
-          <w:szCs w:val="24"/>
-        </w:rPr>
-        <w:t>.</w:t>
-      </w:r>
-    </w:p>
-    <w:p>
-      <w:pPr>
-        <w:pStyle w:val="ListParagraph"/>
-        <w:numPr>
-          <w:ilvl w:val="0"/>
-          <w:numId w:val="3"/>
-        </w:numPr>
-        <w:rPr>
-          <w:sz w:val="24"/>
-          <w:szCs w:val="24"/>
-        </w:rPr>
-      </w:pPr>
-      <w:r>
-        <w:rPr>
-          <w:sz w:val="24"/>
-          <w:szCs w:val="24"/>
-        </w:rPr>
-        <w:t xml:space="preserve">Add support for </w:t>
-      </w:r>
-      <w:r>
-        <w:rPr>
-          <w:sz w:val="24"/>
-          <w:szCs w:val="24"/>
-        </w:rPr>
-        <w:t xml:space="preserve">H264 </w:t>
-      </w:r>
-      <w:r>
-        <w:rPr>
-          <w:sz w:val="24"/>
-          <w:szCs w:val="24"/>
-        </w:rPr>
-        <w:t>MVC</w:t>
-      </w:r>
-      <w:r>
-        <w:rPr>
-          <w:sz w:val="24"/>
-          <w:szCs w:val="24"/>
-        </w:rPr>
-        <w:t xml:space="preserve"> </w:t>
-      </w:r>
-      <w:r>
-        <w:rPr>
-          <w:sz w:val="24"/>
-          <w:szCs w:val="24"/>
-        </w:rPr>
-        <w:t xml:space="preserve">(3d). </w:t>
-      </w:r>
-      <w:proofErr w:type="spellStart"/>
-      <w:r>
-        <w:rPr>
-          <w:sz w:val="24"/>
-          <w:szCs w:val="24"/>
-        </w:rPr>
-        <w:t>IvyBridge</w:t>
-      </w:r>
-      <w:proofErr w:type="spellEnd"/>
-      <w:r>
-        <w:rPr>
-          <w:sz w:val="24"/>
-          <w:szCs w:val="24"/>
-        </w:rPr>
-        <w:t xml:space="preserve"> time frame</w:t>
-      </w:r>
-      <w:r>
-        <w:rPr>
-          <w:sz w:val="24"/>
-          <w:szCs w:val="24"/>
-        </w:rPr>
-        <w:t xml:space="preserve"> but will work on </w:t>
-      </w:r>
-      <w:proofErr w:type="spellStart"/>
-      <w:r>
-        <w:rPr>
-          <w:sz w:val="24"/>
-          <w:szCs w:val="24"/>
-        </w:rPr>
-        <w:t>SandyBridge</w:t>
       </w:r>
       <w:proofErr w:type="spellEnd"/>
       <w:r>
@@ -6730,7 +6703,7 @@
 </file>
 
 <file path=customXml/itemProps1.xml><?xml version="1.0" encoding="utf-8"?>
-<ds:datastoreItem xmlns:ds="http://schemas.openxmlformats.org/officeDocument/2006/customXml" ds:itemID="{8BC30B11-ECFA-45A7-B0D9-8E4E06BDA98F}">
+<ds:datastoreItem xmlns:ds="http://schemas.openxmlformats.org/officeDocument/2006/customXml" ds:itemID="{680E9A63-574D-487E-88BC-2B99BCF85A37}">
   <ds:schemaRefs>
     <ds:schemaRef ds:uri="http://schemas.openxmlformats.org/officeDocument/2006/bibliography"/>
   </ds:schemaRefs>

</xml_diff>

<commit_message>
Fixed again the dynamic aspect ratio issues. Fixed docs
git-svn-id: svn://svn.code.sf.net/p/qsdecoder/code/trunk/IntelQuickSyncDecoder@27 dfccccb7-dd81-40b7-a334-5a7ba89c2b1d
</commit_message>
<xml_diff>
--- a/doc/FFDShow QuickSync.docx
+++ b/doc/FFDShow QuickSync.docx
@@ -6,6 +6,7 @@
       <w:pPr>
         <w:pStyle w:val="Title"/>
       </w:pPr>
+      <w:proofErr w:type="spellStart"/>
       <w:r>
         <w:t>FFDS</w:t>
       </w:r>
@@ -13,7 +14,11 @@
         <w:t>h</w:t>
       </w:r>
       <w:r>
-        <w:t xml:space="preserve">ow </w:t>
+        <w:t>ow</w:t>
+      </w:r>
+      <w:proofErr w:type="spellEnd"/>
+      <w:r>
+        <w:t xml:space="preserve"> </w:t>
       </w:r>
       <w:r>
         <w:t>–</w:t>
@@ -31,6 +36,7 @@
       <w:r>
         <w:t xml:space="preserve"> </w:t>
       </w:r>
+      <w:proofErr w:type="spellStart"/>
       <w:r>
         <w:rPr>
           <w:i/>
@@ -38,6 +44,7 @@
         </w:rPr>
         <w:t>QuickSync</w:t>
       </w:r>
+      <w:proofErr w:type="spellEnd"/>
       <w:r>
         <w:rPr>
           <w:i/>
@@ -61,6 +68,7 @@
         </w:rPr>
         <w:t xml:space="preserve">This </w:t>
       </w:r>
+      <w:proofErr w:type="spellStart"/>
       <w:r>
         <w:rPr>
           <w:sz w:val="24"/>
@@ -68,6 +76,7 @@
         </w:rPr>
         <w:t>FFDShow</w:t>
       </w:r>
+      <w:proofErr w:type="spellEnd"/>
       <w:r>
         <w:rPr>
           <w:sz w:val="24"/>
@@ -123,7 +132,23 @@
           <w:sz w:val="24"/>
           <w:szCs w:val="24"/>
         </w:rPr>
-        <w:t xml:space="preserve"> battery powered platforms such as Laptops, Ultrabooks and tablets </w:t>
+        <w:t xml:space="preserve"> battery powered platforms such as Laptops, </w:t>
+      </w:r>
+      <w:proofErr w:type="spellStart"/>
+      <w:r>
+        <w:rPr>
+          <w:sz w:val="24"/>
+          <w:szCs w:val="24"/>
+        </w:rPr>
+        <w:t>Ultrabooks</w:t>
+      </w:r>
+      <w:proofErr w:type="spellEnd"/>
+      <w:r>
+        <w:rPr>
+          <w:sz w:val="24"/>
+          <w:szCs w:val="24"/>
+        </w:rPr>
+        <w:t xml:space="preserve"> and tablets </w:t>
       </w:r>
       <w:r>
         <w:rPr>
@@ -144,7 +169,39 @@
           <w:sz w:val="24"/>
           <w:szCs w:val="24"/>
         </w:rPr>
-        <w:t xml:space="preserve"> Video power users can harness the QuickSync decode technology to accelerate their custom playback or transcoding pipelines by using the power of </w:t>
+        <w:t xml:space="preserve"> Video power users can harness the </w:t>
+      </w:r>
+      <w:proofErr w:type="spellStart"/>
+      <w:r>
+        <w:rPr>
+          <w:sz w:val="24"/>
+          <w:szCs w:val="24"/>
+        </w:rPr>
+        <w:t>QuickSync</w:t>
+      </w:r>
+      <w:proofErr w:type="spellEnd"/>
+      <w:r>
+        <w:rPr>
+          <w:sz w:val="24"/>
+          <w:szCs w:val="24"/>
+        </w:rPr>
+        <w:t xml:space="preserve"> decode technology to accelerate their custom playback or </w:t>
+      </w:r>
+      <w:proofErr w:type="spellStart"/>
+      <w:r>
+        <w:rPr>
+          <w:sz w:val="24"/>
+          <w:szCs w:val="24"/>
+        </w:rPr>
+        <w:t>transcoding</w:t>
+      </w:r>
+      <w:proofErr w:type="spellEnd"/>
+      <w:r>
+        <w:rPr>
+          <w:sz w:val="24"/>
+          <w:szCs w:val="24"/>
+        </w:rPr>
+        <w:t xml:space="preserve"> pipelines by using the power of </w:t>
       </w:r>
       <w:r>
         <w:rPr>
@@ -185,6 +242,7 @@
         </w:rPr>
         <w:t xml:space="preserve">Intel </w:t>
       </w:r>
+      <w:proofErr w:type="spellStart"/>
       <w:r>
         <w:rPr>
           <w:b/>
@@ -196,6 +254,7 @@
         </w:rPr>
         <w:t>QuickSync</w:t>
       </w:r>
+      <w:proofErr w:type="spellEnd"/>
       <w:r>
         <w:rPr>
           <w:sz w:val="24"/>
@@ -222,7 +281,15 @@
           <w:sz w:val="24"/>
           <w:szCs w:val="24"/>
         </w:rPr>
-        <w:t>(no VC1</w:t>
+        <w:t xml:space="preserve">(no </w:t>
+      </w:r>
+      <w:proofErr w:type="gramStart"/>
+      <w:r>
+        <w:rPr>
+          <w:sz w:val="24"/>
+          <w:szCs w:val="24"/>
+        </w:rPr>
+        <w:t>VC1</w:t>
       </w:r>
       <w:r>
         <w:rPr>
@@ -231,6 +298,7 @@
         </w:rPr>
         <w:t xml:space="preserve"> </w:t>
       </w:r>
+      <w:proofErr w:type="gramEnd"/>
       <w:r>
         <w:rPr>
           <w:sz w:val="24"/>
@@ -293,7 +361,39 @@
           <w:sz w:val="24"/>
           <w:szCs w:val="24"/>
         </w:rPr>
-        <w:t>The FFDShow – QuickSync project currently uses the decoding engine.</w:t>
+        <w:t xml:space="preserve">The </w:t>
+      </w:r>
+      <w:proofErr w:type="spellStart"/>
+      <w:r>
+        <w:rPr>
+          <w:sz w:val="24"/>
+          <w:szCs w:val="24"/>
+        </w:rPr>
+        <w:t>FFDShow</w:t>
+      </w:r>
+      <w:proofErr w:type="spellEnd"/>
+      <w:r>
+        <w:rPr>
+          <w:sz w:val="24"/>
+          <w:szCs w:val="24"/>
+        </w:rPr>
+        <w:t xml:space="preserve"> – </w:t>
+      </w:r>
+      <w:proofErr w:type="spellStart"/>
+      <w:r>
+        <w:rPr>
+          <w:sz w:val="24"/>
+          <w:szCs w:val="24"/>
+        </w:rPr>
+        <w:t>QuickSync</w:t>
+      </w:r>
+      <w:proofErr w:type="spellEnd"/>
+      <w:r>
+        <w:rPr>
+          <w:sz w:val="24"/>
+          <w:szCs w:val="24"/>
+        </w:rPr>
+        <w:t xml:space="preserve"> project currently uses the decoding engine.</w:t>
       </w:r>
     </w:p>
     <w:p>
@@ -328,7 +428,23 @@
           <w:sz w:val="24"/>
           <w:szCs w:val="24"/>
         </w:rPr>
-        <w:t xml:space="preserve"> using Intel’s QuickSync technologies</w:t>
+        <w:t xml:space="preserve"> using Intel’s </w:t>
+      </w:r>
+      <w:proofErr w:type="spellStart"/>
+      <w:r>
+        <w:rPr>
+          <w:sz w:val="24"/>
+          <w:szCs w:val="24"/>
+        </w:rPr>
+        <w:t>QuickSync</w:t>
+      </w:r>
+      <w:proofErr w:type="spellEnd"/>
+      <w:r>
+        <w:rPr>
+          <w:sz w:val="24"/>
+          <w:szCs w:val="24"/>
+        </w:rPr>
+        <w:t xml:space="preserve"> technologies</w:t>
       </w:r>
       <w:r>
         <w:rPr>
@@ -472,7 +588,39 @@
           <w:sz w:val="24"/>
           <w:szCs w:val="24"/>
         </w:rPr>
-        <w:t>Open source and free for all (BSD license for the QuickSync decoder and GPL for FFDShow).</w:t>
+        <w:t xml:space="preserve">Open source and free for all (BSD license for the </w:t>
+      </w:r>
+      <w:proofErr w:type="spellStart"/>
+      <w:r>
+        <w:rPr>
+          <w:sz w:val="24"/>
+          <w:szCs w:val="24"/>
+        </w:rPr>
+        <w:t>QuickSync</w:t>
+      </w:r>
+      <w:proofErr w:type="spellEnd"/>
+      <w:r>
+        <w:rPr>
+          <w:sz w:val="24"/>
+          <w:szCs w:val="24"/>
+        </w:rPr>
+        <w:t xml:space="preserve"> decoder and GPL for </w:t>
+      </w:r>
+      <w:proofErr w:type="spellStart"/>
+      <w:r>
+        <w:rPr>
+          <w:sz w:val="24"/>
+          <w:szCs w:val="24"/>
+        </w:rPr>
+        <w:t>FFDShow</w:t>
+      </w:r>
+      <w:proofErr w:type="spellEnd"/>
+      <w:r>
+        <w:rPr>
+          <w:sz w:val="24"/>
+          <w:szCs w:val="24"/>
+        </w:rPr>
+        <w:t>).</w:t>
       </w:r>
     </w:p>
     <w:p>
@@ -545,7 +693,23 @@
           <w:sz w:val="24"/>
           <w:szCs w:val="24"/>
         </w:rPr>
-        <w:t>odename SandyBridge) or newer.</w:t>
+        <w:t xml:space="preserve">odename </w:t>
+      </w:r>
+      <w:proofErr w:type="spellStart"/>
+      <w:r>
+        <w:rPr>
+          <w:sz w:val="24"/>
+          <w:szCs w:val="24"/>
+        </w:rPr>
+        <w:t>SandyBridge</w:t>
+      </w:r>
+      <w:proofErr w:type="spellEnd"/>
+      <w:r>
+        <w:rPr>
+          <w:sz w:val="24"/>
+          <w:szCs w:val="24"/>
+        </w:rPr>
+        <w:t>) or newer.</w:t>
       </w:r>
     </w:p>
     <w:p>
@@ -820,7 +984,23 @@
           <w:sz w:val="24"/>
           <w:szCs w:val="24"/>
         </w:rPr>
-        <w:t xml:space="preserve"> Windows XP and older operating systems are not supported and will not be supported.</w:t>
+        <w:t xml:space="preserve"> Windows XP and older operating systems are not supported and </w:t>
+      </w:r>
+      <w:proofErr w:type="gramStart"/>
+      <w:r>
+        <w:rPr>
+          <w:sz w:val="24"/>
+          <w:szCs w:val="24"/>
+        </w:rPr>
+        <w:t>will</w:t>
+      </w:r>
+      <w:proofErr w:type="gramEnd"/>
+      <w:r>
+        <w:rPr>
+          <w:sz w:val="24"/>
+          <w:szCs w:val="24"/>
+        </w:rPr>
+        <w:t xml:space="preserve"> not be supported.</w:t>
       </w:r>
     </w:p>
     <w:p>
@@ -991,11 +1171,29 @@
         <w:t>Special thanks to t</w:t>
       </w:r>
       <w:r>
-        <w:t xml:space="preserve">he doom9/avsforum users CruNcher and </w:t>
-      </w:r>
+        <w:t>he doom9/</w:t>
+      </w:r>
+      <w:proofErr w:type="spellStart"/>
+      <w:r>
+        <w:t>avsforum</w:t>
+      </w:r>
+      <w:proofErr w:type="spellEnd"/>
+      <w:r>
+        <w:t xml:space="preserve"> users </w:t>
+      </w:r>
+      <w:proofErr w:type="spellStart"/>
+      <w:r>
+        <w:t>CruNcher</w:t>
+      </w:r>
+      <w:proofErr w:type="spellEnd"/>
+      <w:r>
+        <w:t xml:space="preserve"> and </w:t>
+      </w:r>
+      <w:proofErr w:type="spellStart"/>
       <w:r>
         <w:t>nevcairiel</w:t>
       </w:r>
+      <w:proofErr w:type="spellEnd"/>
       <w:r>
         <w:t>.</w:t>
       </w:r>
@@ -1017,7 +1215,15 @@
     </w:p>
     <w:p>
       <w:r>
-        <w:t xml:space="preserve">Blight (ZoomPlayer) for various tips and getting this project </w:t>
+        <w:t>Blight (</w:t>
+      </w:r>
+      <w:proofErr w:type="spellStart"/>
+      <w:r>
+        <w:t>ZoomPlayer</w:t>
+      </w:r>
+      <w:proofErr w:type="spellEnd"/>
+      <w:r>
+        <w:t xml:space="preserve">) for various tips and getting this project </w:t>
       </w:r>
       <w:r>
         <w:t>jump started publically.</w:t>
@@ -1093,6 +1299,18 @@
         </w:numPr>
       </w:pPr>
       <w:r>
+        <w:t>Fixed VC1 decoder seeking issues.</w:t>
+      </w:r>
+    </w:p>
+    <w:p>
+      <w:pPr>
+        <w:pStyle w:val="ListParagraph"/>
+        <w:numPr>
+          <w:ilvl w:val="0"/>
+          <w:numId w:val="14"/>
+        </w:numPr>
+      </w:pPr>
+      <w:r>
         <w:t>Minor bug fixes.</w:t>
       </w:r>
     </w:p>
@@ -1261,7 +1479,23 @@
           <w:sz w:val="18"/>
           <w:szCs w:val="18"/>
         </w:rPr>
-        <w:t>Thumbnail extraction is done in SW (via host DirectShow filter – e.g. FFDShow).</w:t>
+        <w:t xml:space="preserve">Thumbnail extraction is done in SW (via host DirectShow filter – e.g. </w:t>
+      </w:r>
+      <w:proofErr w:type="spellStart"/>
+      <w:r>
+        <w:rPr>
+          <w:sz w:val="18"/>
+          <w:szCs w:val="18"/>
+        </w:rPr>
+        <w:t>FFDShow</w:t>
+      </w:r>
+      <w:proofErr w:type="spellEnd"/>
+      <w:r>
+        <w:rPr>
+          <w:sz w:val="18"/>
+          <w:szCs w:val="18"/>
+        </w:rPr>
+        <w:t>).</w:t>
       </w:r>
     </w:p>
     <w:p>
@@ -1377,7 +1611,39 @@
           <w:sz w:val="18"/>
           <w:szCs w:val="18"/>
         </w:rPr>
-        <w:t>Decoder has exposed its configuration options GetConfig/SetConfig - must be called before initialized.</w:t>
+        <w:t xml:space="preserve">Decoder has exposed its configuration options </w:t>
+      </w:r>
+      <w:proofErr w:type="spellStart"/>
+      <w:r>
+        <w:rPr>
+          <w:sz w:val="18"/>
+          <w:szCs w:val="18"/>
+        </w:rPr>
+        <w:t>GetConfig</w:t>
+      </w:r>
+      <w:proofErr w:type="spellEnd"/>
+      <w:r>
+        <w:rPr>
+          <w:sz w:val="18"/>
+          <w:szCs w:val="18"/>
+        </w:rPr>
+        <w:t>/</w:t>
+      </w:r>
+      <w:proofErr w:type="spellStart"/>
+      <w:r>
+        <w:rPr>
+          <w:sz w:val="18"/>
+          <w:szCs w:val="18"/>
+        </w:rPr>
+        <w:t>SetConfig</w:t>
+      </w:r>
+      <w:proofErr w:type="spellEnd"/>
+      <w:r>
+        <w:rPr>
+          <w:sz w:val="18"/>
+          <w:szCs w:val="18"/>
+        </w:rPr>
+        <w:t xml:space="preserve"> - must be called before initialized.</w:t>
       </w:r>
     </w:p>
     <w:p>
@@ -1397,7 +1663,23 @@
           <w:sz w:val="18"/>
           <w:szCs w:val="18"/>
         </w:rPr>
-        <w:t>Padding the image to mod16 width is now off by default. Works with vobsub.</w:t>
+        <w:t xml:space="preserve">Padding the image to mod16 width is now off by default. Works with </w:t>
+      </w:r>
+      <w:proofErr w:type="spellStart"/>
+      <w:r>
+        <w:rPr>
+          <w:sz w:val="18"/>
+          <w:szCs w:val="18"/>
+        </w:rPr>
+        <w:t>vobsub</w:t>
+      </w:r>
+      <w:proofErr w:type="spellEnd"/>
+      <w:r>
+        <w:rPr>
+          <w:sz w:val="18"/>
+          <w:szCs w:val="18"/>
+        </w:rPr>
+        <w:t>.</w:t>
       </w:r>
     </w:p>
     <w:p>
@@ -1417,7 +1699,23 @@
           <w:sz w:val="18"/>
           <w:szCs w:val="18"/>
         </w:rPr>
-        <w:t>Decoder can be tested for compatibly with media types via the TestMediaType method.</w:t>
+        <w:t xml:space="preserve">Decoder can be tested for compatibly with media types via the </w:t>
+      </w:r>
+      <w:proofErr w:type="spellStart"/>
+      <w:r>
+        <w:rPr>
+          <w:sz w:val="18"/>
+          <w:szCs w:val="18"/>
+        </w:rPr>
+        <w:t>TestMediaType</w:t>
+      </w:r>
+      <w:proofErr w:type="spellEnd"/>
+      <w:r>
+        <w:rPr>
+          <w:sz w:val="18"/>
+          <w:szCs w:val="18"/>
+        </w:rPr>
+        <w:t xml:space="preserve"> method.</w:t>
       </w:r>
     </w:p>
     <w:p>
@@ -1473,7 +1771,39 @@
           <w:sz w:val="18"/>
           <w:szCs w:val="18"/>
         </w:rPr>
-        <w:t>Fixed FFDShow’s H264 sequence header parsing crash. A lot of users reported crashes with the last build. This was a long standing FFDShow issue that affected specific clips.</w:t>
+        <w:t xml:space="preserve">Fixed </w:t>
+      </w:r>
+      <w:proofErr w:type="spellStart"/>
+      <w:r>
+        <w:rPr>
+          <w:sz w:val="18"/>
+          <w:szCs w:val="18"/>
+        </w:rPr>
+        <w:t>FFDShow’s</w:t>
+      </w:r>
+      <w:proofErr w:type="spellEnd"/>
+      <w:r>
+        <w:rPr>
+          <w:sz w:val="18"/>
+          <w:szCs w:val="18"/>
+        </w:rPr>
+        <w:t xml:space="preserve"> H264 sequence header parsing crash. A lot of users reported crashes with the last build. This was a long standing </w:t>
+      </w:r>
+      <w:proofErr w:type="spellStart"/>
+      <w:r>
+        <w:rPr>
+          <w:sz w:val="18"/>
+          <w:szCs w:val="18"/>
+        </w:rPr>
+        <w:t>FFDShow</w:t>
+      </w:r>
+      <w:proofErr w:type="spellEnd"/>
+      <w:r>
+        <w:rPr>
+          <w:sz w:val="18"/>
+          <w:szCs w:val="18"/>
+        </w:rPr>
+        <w:t xml:space="preserve"> issue that affected specific clips.</w:t>
       </w:r>
     </w:p>
     <w:p>
@@ -1493,7 +1823,39 @@
           <w:sz w:val="18"/>
           <w:szCs w:val="18"/>
         </w:rPr>
-        <w:t>Added black borders to images with non 16 modulo width. Retaining non standard width can cause downstream filters to crash (dvobsub/vsfilter).</w:t>
+        <w:t>Added black borders to images with non 16 modulo width. Retaining non standard width can cause downstream filters to crash (</w:t>
+      </w:r>
+      <w:proofErr w:type="spellStart"/>
+      <w:r>
+        <w:rPr>
+          <w:sz w:val="18"/>
+          <w:szCs w:val="18"/>
+        </w:rPr>
+        <w:t>dvobsub</w:t>
+      </w:r>
+      <w:proofErr w:type="spellEnd"/>
+      <w:r>
+        <w:rPr>
+          <w:sz w:val="18"/>
+          <w:szCs w:val="18"/>
+        </w:rPr>
+        <w:t>/</w:t>
+      </w:r>
+      <w:proofErr w:type="spellStart"/>
+      <w:r>
+        <w:rPr>
+          <w:sz w:val="18"/>
+          <w:szCs w:val="18"/>
+        </w:rPr>
+        <w:t>vsfilter</w:t>
+      </w:r>
+      <w:proofErr w:type="spellEnd"/>
+      <w:r>
+        <w:rPr>
+          <w:sz w:val="18"/>
+          <w:szCs w:val="18"/>
+        </w:rPr>
+        <w:t>).</w:t>
       </w:r>
     </w:p>
     <w:p>
@@ -1569,7 +1931,23 @@
           <w:sz w:val="18"/>
           <w:szCs w:val="18"/>
         </w:rPr>
-        <w:t>Fixed FFDShow’s frame rate measurement to better view frame rate changes.</w:t>
+        <w:t xml:space="preserve">Fixed </w:t>
+      </w:r>
+      <w:proofErr w:type="spellStart"/>
+      <w:r>
+        <w:rPr>
+          <w:sz w:val="18"/>
+          <w:szCs w:val="18"/>
+        </w:rPr>
+        <w:t>FFDShow’s</w:t>
+      </w:r>
+      <w:proofErr w:type="spellEnd"/>
+      <w:r>
+        <w:rPr>
+          <w:sz w:val="18"/>
+          <w:szCs w:val="18"/>
+        </w:rPr>
+        <w:t xml:space="preserve"> frame rate measurement to better view frame rate changes.</w:t>
       </w:r>
     </w:p>
     <w:p>
@@ -1659,7 +2037,23 @@
           <w:sz w:val="18"/>
           <w:szCs w:val="18"/>
         </w:rPr>
-        <w:t>This version will be the first version on SourceForge.</w:t>
+        <w:t xml:space="preserve">This version will be the first version on </w:t>
+      </w:r>
+      <w:proofErr w:type="spellStart"/>
+      <w:r>
+        <w:rPr>
+          <w:sz w:val="18"/>
+          <w:szCs w:val="18"/>
+        </w:rPr>
+        <w:t>SourceForge</w:t>
+      </w:r>
+      <w:proofErr w:type="spellEnd"/>
+      <w:r>
+        <w:rPr>
+          <w:sz w:val="18"/>
+          <w:szCs w:val="18"/>
+        </w:rPr>
+        <w:t>.</w:t>
       </w:r>
     </w:p>
     <w:p>
@@ -1679,7 +2073,23 @@
           <w:sz w:val="18"/>
           <w:szCs w:val="18"/>
         </w:rPr>
-        <w:t>Updated to ffdshow build 3996.</w:t>
+        <w:t xml:space="preserve">Updated to </w:t>
+      </w:r>
+      <w:proofErr w:type="spellStart"/>
+      <w:r>
+        <w:rPr>
+          <w:sz w:val="18"/>
+          <w:szCs w:val="18"/>
+        </w:rPr>
+        <w:t>ffdshow</w:t>
+      </w:r>
+      <w:proofErr w:type="spellEnd"/>
+      <w:r>
+        <w:rPr>
+          <w:sz w:val="18"/>
+          <w:szCs w:val="18"/>
+        </w:rPr>
+        <w:t xml:space="preserve"> build 3996.</w:t>
       </w:r>
     </w:p>
     <w:p>
@@ -1850,7 +2260,39 @@
           <w:sz w:val="18"/>
           <w:szCs w:val="18"/>
         </w:rPr>
-        <w:t>Added a new callback for FFDShow’s internal decoders – EndFlush. This is needed for DVD playback. Other decoders do not need to implement it.</w:t>
+        <w:t xml:space="preserve">Added a new callback for </w:t>
+      </w:r>
+      <w:proofErr w:type="spellStart"/>
+      <w:r>
+        <w:rPr>
+          <w:sz w:val="18"/>
+          <w:szCs w:val="18"/>
+        </w:rPr>
+        <w:t>FFDShow’s</w:t>
+      </w:r>
+      <w:proofErr w:type="spellEnd"/>
+      <w:r>
+        <w:rPr>
+          <w:sz w:val="18"/>
+          <w:szCs w:val="18"/>
+        </w:rPr>
+        <w:t xml:space="preserve"> internal decoders – </w:t>
+      </w:r>
+      <w:proofErr w:type="spellStart"/>
+      <w:r>
+        <w:rPr>
+          <w:sz w:val="18"/>
+          <w:szCs w:val="18"/>
+        </w:rPr>
+        <w:t>EndFlush</w:t>
+      </w:r>
+      <w:proofErr w:type="spellEnd"/>
+      <w:r>
+        <w:rPr>
+          <w:sz w:val="18"/>
+          <w:szCs w:val="18"/>
+        </w:rPr>
+        <w:t>. This is needed for DVD playback. Other decoders do not need to implement it.</w:t>
       </w:r>
     </w:p>
     <w:p>
@@ -1930,7 +2372,39 @@
           <w:sz w:val="18"/>
           <w:szCs w:val="18"/>
         </w:rPr>
-        <w:t>Enhanced FFDShow’s code with a faster memcpy function (SSE2 based). This replace</w:t>
+        <w:t xml:space="preserve">Enhanced </w:t>
+      </w:r>
+      <w:proofErr w:type="spellStart"/>
+      <w:r>
+        <w:rPr>
+          <w:sz w:val="18"/>
+          <w:szCs w:val="18"/>
+        </w:rPr>
+        <w:t>FFDShow’s</w:t>
+      </w:r>
+      <w:proofErr w:type="spellEnd"/>
+      <w:r>
+        <w:rPr>
+          <w:sz w:val="18"/>
+          <w:szCs w:val="18"/>
+        </w:rPr>
+        <w:t xml:space="preserve"> code with a faster </w:t>
+      </w:r>
+      <w:proofErr w:type="spellStart"/>
+      <w:r>
+        <w:rPr>
+          <w:sz w:val="18"/>
+          <w:szCs w:val="18"/>
+        </w:rPr>
+        <w:t>memcpy</w:t>
+      </w:r>
+      <w:proofErr w:type="spellEnd"/>
+      <w:r>
+        <w:rPr>
+          <w:sz w:val="18"/>
+          <w:szCs w:val="18"/>
+        </w:rPr>
+        <w:t xml:space="preserve"> function (SSE2 based). This replace</w:t>
       </w:r>
       <w:r>
         <w:rPr>
@@ -1944,7 +2418,39 @@
           <w:sz w:val="18"/>
           <w:szCs w:val="18"/>
         </w:rPr>
-        <w:t xml:space="preserve"> calling memcpy. The original source code would use ffmpeg to do it, but it crashes on NV12 images.</w:t>
+        <w:t xml:space="preserve"> calling </w:t>
+      </w:r>
+      <w:proofErr w:type="spellStart"/>
+      <w:r>
+        <w:rPr>
+          <w:sz w:val="18"/>
+          <w:szCs w:val="18"/>
+        </w:rPr>
+        <w:t>memcpy</w:t>
+      </w:r>
+      <w:proofErr w:type="spellEnd"/>
+      <w:r>
+        <w:rPr>
+          <w:sz w:val="18"/>
+          <w:szCs w:val="18"/>
+        </w:rPr>
+        <w:t xml:space="preserve">. The original source code would use </w:t>
+      </w:r>
+      <w:proofErr w:type="spellStart"/>
+      <w:r>
+        <w:rPr>
+          <w:sz w:val="18"/>
+          <w:szCs w:val="18"/>
+        </w:rPr>
+        <w:t>ffmpeg</w:t>
+      </w:r>
+      <w:proofErr w:type="spellEnd"/>
+      <w:r>
+        <w:rPr>
+          <w:sz w:val="18"/>
+          <w:szCs w:val="18"/>
+        </w:rPr>
+        <w:t xml:space="preserve"> to do it, but it crashes on NV12 images.</w:t>
       </w:r>
     </w:p>
     <w:p>
@@ -1980,7 +2486,23 @@
           <w:sz w:val="18"/>
           <w:szCs w:val="18"/>
         </w:rPr>
-        <w:t>Rewrote time stamp handling code. Decoder now calculates frame rate if missing, corrects for splitters reporting double frame rate for interlaced content. Handles PTS and DTS time stamps. Broken streams that alternate frequently between telecined and interlaced frames are not handles perfectly (yet!).</w:t>
+        <w:t xml:space="preserve">Rewrote time stamp handling code. Decoder now calculates frame rate if missing, corrects for splitters reporting double frame rate for interlaced content. Handles PTS and DTS time stamps. Broken streams that alternate frequently between </w:t>
+      </w:r>
+      <w:proofErr w:type="spellStart"/>
+      <w:r>
+        <w:rPr>
+          <w:sz w:val="18"/>
+          <w:szCs w:val="18"/>
+        </w:rPr>
+        <w:t>telecined</w:t>
+      </w:r>
+      <w:proofErr w:type="spellEnd"/>
+      <w:r>
+        <w:rPr>
+          <w:sz w:val="18"/>
+          <w:szCs w:val="18"/>
+        </w:rPr>
+        <w:t xml:space="preserve"> and interlaced frames are not handles perfectly (yet!).</w:t>
       </w:r>
     </w:p>
     <w:p>
@@ -2014,7 +2536,39 @@
           <w:sz w:val="18"/>
           <w:szCs w:val="18"/>
         </w:rPr>
-        <w:t xml:space="preserve"> unsupported H264 formats by reverting to libavcodec silently within ffdshow. HW acceleration is limited to H264 simple, main and high profiles. Previous version would crash on unsupported formats.</w:t>
+        <w:t xml:space="preserve"> unsupported H264 formats by reverting to </w:t>
+      </w:r>
+      <w:proofErr w:type="spellStart"/>
+      <w:r>
+        <w:rPr>
+          <w:sz w:val="18"/>
+          <w:szCs w:val="18"/>
+        </w:rPr>
+        <w:t>libavcodec</w:t>
+      </w:r>
+      <w:proofErr w:type="spellEnd"/>
+      <w:r>
+        <w:rPr>
+          <w:sz w:val="18"/>
+          <w:szCs w:val="18"/>
+        </w:rPr>
+        <w:t xml:space="preserve"> silently within </w:t>
+      </w:r>
+      <w:proofErr w:type="spellStart"/>
+      <w:r>
+        <w:rPr>
+          <w:sz w:val="18"/>
+          <w:szCs w:val="18"/>
+        </w:rPr>
+        <w:t>ffdshow</w:t>
+      </w:r>
+      <w:proofErr w:type="spellEnd"/>
+      <w:r>
+        <w:rPr>
+          <w:sz w:val="18"/>
+          <w:szCs w:val="18"/>
+        </w:rPr>
+        <w:t>. HW acceleration is limited to H264 simple, main and high profiles. Previous version would crash on unsupported formats.</w:t>
       </w:r>
     </w:p>
     <w:p>
@@ -2140,14 +2694,46 @@
           <w:sz w:val="18"/>
           <w:szCs w:val="18"/>
         </w:rPr>
-        <w:t xml:space="preserve"> ffdshow installer.</w:t>
-      </w:r>
-      <w:r>
-        <w:rPr>
-          <w:sz w:val="18"/>
-          <w:szCs w:val="18"/>
-        </w:rPr>
-        <w:t xml:space="preserve"> Installer will default to enabling the Intel QuickSync decoder on new installations.</w:t>
+        <w:t xml:space="preserve"> </w:t>
+      </w:r>
+      <w:proofErr w:type="spellStart"/>
+      <w:r>
+        <w:rPr>
+          <w:sz w:val="18"/>
+          <w:szCs w:val="18"/>
+        </w:rPr>
+        <w:t>ffdshow</w:t>
+      </w:r>
+      <w:proofErr w:type="spellEnd"/>
+      <w:r>
+        <w:rPr>
+          <w:sz w:val="18"/>
+          <w:szCs w:val="18"/>
+        </w:rPr>
+        <w:t xml:space="preserve"> installer.</w:t>
+      </w:r>
+      <w:r>
+        <w:rPr>
+          <w:sz w:val="18"/>
+          <w:szCs w:val="18"/>
+        </w:rPr>
+        <w:t xml:space="preserve"> Installer will default to enabling the Intel </w:t>
+      </w:r>
+      <w:proofErr w:type="spellStart"/>
+      <w:r>
+        <w:rPr>
+          <w:sz w:val="18"/>
+          <w:szCs w:val="18"/>
+        </w:rPr>
+        <w:t>QuickSync</w:t>
+      </w:r>
+      <w:proofErr w:type="spellEnd"/>
+      <w:r>
+        <w:rPr>
+          <w:sz w:val="18"/>
+          <w:szCs w:val="18"/>
+        </w:rPr>
+        <w:t xml:space="preserve"> decoder on new installations.</w:t>
       </w:r>
     </w:p>
     <w:p>
@@ -2754,8 +3340,13 @@
         <w:t>Next steps</w:t>
       </w:r>
       <w:r>
-        <w:t xml:space="preserve"> or “what’s still not working </w:t>
-      </w:r>
+        <w:t xml:space="preserve"> or “what’s still not </w:t>
+      </w:r>
+      <w:proofErr w:type="gramStart"/>
+      <w:r>
+        <w:t xml:space="preserve">working </w:t>
+      </w:r>
+      <w:proofErr w:type="gramEnd"/>
       <w:r>
         <w:sym w:font="Wingdings" w:char="F04A"/>
       </w:r>
@@ -2837,14 +3428,46 @@
           <w:sz w:val="24"/>
           <w:szCs w:val="24"/>
         </w:rPr>
-        <w:t>64 bit version under Lucid Virtu (v1.05 &amp; v1.06) will produce choppy video with frames displayed out of order.</w:t>
-      </w:r>
-      <w:r>
-        <w:rPr>
-          <w:sz w:val="24"/>
-          <w:szCs w:val="24"/>
-        </w:rPr>
-        <w:t xml:space="preserve"> Root caused to be a Virtu bug. Happens in other decoders as well.</w:t>
+        <w:t xml:space="preserve">64 bit version under Lucid </w:t>
+      </w:r>
+      <w:proofErr w:type="spellStart"/>
+      <w:r>
+        <w:rPr>
+          <w:sz w:val="24"/>
+          <w:szCs w:val="24"/>
+        </w:rPr>
+        <w:t>Virtu</w:t>
+      </w:r>
+      <w:proofErr w:type="spellEnd"/>
+      <w:r>
+        <w:rPr>
+          <w:sz w:val="24"/>
+          <w:szCs w:val="24"/>
+        </w:rPr>
+        <w:t xml:space="preserve"> (v1.05 &amp; v1.06) will produce choppy video with frames displayed out of order.</w:t>
+      </w:r>
+      <w:r>
+        <w:rPr>
+          <w:sz w:val="24"/>
+          <w:szCs w:val="24"/>
+        </w:rPr>
+        <w:t xml:space="preserve"> Root caused to be a </w:t>
+      </w:r>
+      <w:proofErr w:type="spellStart"/>
+      <w:r>
+        <w:rPr>
+          <w:sz w:val="24"/>
+          <w:szCs w:val="24"/>
+        </w:rPr>
+        <w:t>Virtu</w:t>
+      </w:r>
+      <w:proofErr w:type="spellEnd"/>
+      <w:r>
+        <w:rPr>
+          <w:sz w:val="24"/>
+          <w:szCs w:val="24"/>
+        </w:rPr>
+        <w:t xml:space="preserve"> bug. Happens in other decoders as well.</w:t>
       </w:r>
     </w:p>
     <w:p>
@@ -2939,8 +3562,17 @@
           <w:sz w:val="24"/>
           <w:szCs w:val="24"/>
         </w:rPr>
-        <w:t>Test on IvyBridge</w:t>
-      </w:r>
+        <w:t xml:space="preserve">Test on </w:t>
+      </w:r>
+      <w:proofErr w:type="spellStart"/>
+      <w:r>
+        <w:rPr>
+          <w:sz w:val="24"/>
+          <w:szCs w:val="24"/>
+        </w:rPr>
+        <w:t>IvyBridge</w:t>
+      </w:r>
+      <w:proofErr w:type="spellEnd"/>
       <w:r>
         <w:rPr>
           <w:sz w:val="24"/>
@@ -3016,7 +3648,39 @@
           <w:sz w:val="24"/>
           <w:szCs w:val="24"/>
         </w:rPr>
-        <w:t>Execute the installer (32 and/or 64 bit) and select the options suited for you. On a clean install, the installer will ask your preferences regarding which codecs to enable. Intel QuickSync is enabled by default to the currently supported formats.</w:t>
+        <w:t xml:space="preserve">Execute the installer (32 and/or 64 bit) and select the options suited for you. On a clean install, the installer will ask your preferences regarding which </w:t>
+      </w:r>
+      <w:proofErr w:type="spellStart"/>
+      <w:r>
+        <w:rPr>
+          <w:sz w:val="24"/>
+          <w:szCs w:val="24"/>
+        </w:rPr>
+        <w:t>codecs</w:t>
+      </w:r>
+      <w:proofErr w:type="spellEnd"/>
+      <w:r>
+        <w:rPr>
+          <w:sz w:val="24"/>
+          <w:szCs w:val="24"/>
+        </w:rPr>
+        <w:t xml:space="preserve"> to enable. Intel </w:t>
+      </w:r>
+      <w:proofErr w:type="spellStart"/>
+      <w:r>
+        <w:rPr>
+          <w:sz w:val="24"/>
+          <w:szCs w:val="24"/>
+        </w:rPr>
+        <w:t>QuickSync</w:t>
+      </w:r>
+      <w:proofErr w:type="spellEnd"/>
+      <w:r>
+        <w:rPr>
+          <w:sz w:val="24"/>
+          <w:szCs w:val="24"/>
+        </w:rPr>
+        <w:t xml:space="preserve"> is enabled by default to the currently supported formats.</w:t>
       </w:r>
     </w:p>
     <w:p>
@@ -3057,7 +3721,23 @@
         </w:numPr>
       </w:pPr>
       <w:r>
-        <w:t>Install Lucid’s Virtu driver (see next section</w:t>
+        <w:t xml:space="preserve">Install </w:t>
+      </w:r>
+      <w:proofErr w:type="spellStart"/>
+      <w:r>
+        <w:t>Lucid’s</w:t>
+      </w:r>
+      <w:proofErr w:type="spellEnd"/>
+      <w:r>
+        <w:t xml:space="preserve"> </w:t>
+      </w:r>
+      <w:proofErr w:type="spellStart"/>
+      <w:r>
+        <w:t>Virtu</w:t>
+      </w:r>
+      <w:proofErr w:type="spellEnd"/>
+      <w:r>
+        <w:t xml:space="preserve"> driver (see next section</w:t>
       </w:r>
       <w:r>
         <w:t xml:space="preserve"> for more details</w:t>
@@ -3250,7 +3930,23 @@
     </w:p>
     <w:p>
       <w:r>
-        <w:t>All the above methods produce a similar effect; they cause DirectX (and thus DXVA) to enumerate the disconnected Intel GPU. Without DirectX enumerating the GPU, initialization will fail and FFDshow will revert to use libavcodec. Unfortunately, it seems there’s no programmatic way to achieve this.</w:t>
+        <w:t xml:space="preserve">All the above methods produce a similar effect; they cause DirectX (and thus DXVA) to enumerate the disconnected Intel GPU. Without DirectX enumerating the GPU, initialization will fail and </w:t>
+      </w:r>
+      <w:proofErr w:type="spellStart"/>
+      <w:r>
+        <w:t>FFDshow</w:t>
+      </w:r>
+      <w:proofErr w:type="spellEnd"/>
+      <w:r>
+        <w:t xml:space="preserve"> will revert to use </w:t>
+      </w:r>
+      <w:proofErr w:type="spellStart"/>
+      <w:r>
+        <w:t>libavcodec</w:t>
+      </w:r>
+      <w:proofErr w:type="spellEnd"/>
+      <w:r>
+        <w:t>. Unfortunately, it seems there’s no programmatic way to achieve this.</w:t>
       </w:r>
     </w:p>
     <w:p>
@@ -3259,22 +3955,43 @@
       </w:pPr>
       <w:r>
         <w:lastRenderedPageBreak/>
-        <w:t>Lucid Virtu</w:t>
-      </w:r>
-    </w:p>
-    <w:p>
-      <w:pPr>
-        <w:rPr>
-          <w:sz w:val="24"/>
-          <w:szCs w:val="24"/>
-        </w:rPr>
-      </w:pPr>
-      <w:r>
-        <w:rPr>
-          <w:sz w:val="24"/>
-          <w:szCs w:val="24"/>
-        </w:rPr>
-        <w:t xml:space="preserve">Lucid Virtu </w:t>
+        <w:t xml:space="preserve">Lucid </w:t>
+      </w:r>
+      <w:proofErr w:type="spellStart"/>
+      <w:r>
+        <w:t>Virtu</w:t>
+      </w:r>
+      <w:proofErr w:type="spellEnd"/>
+    </w:p>
+    <w:p>
+      <w:pPr>
+        <w:rPr>
+          <w:sz w:val="24"/>
+          <w:szCs w:val="24"/>
+        </w:rPr>
+      </w:pPr>
+      <w:r>
+        <w:rPr>
+          <w:sz w:val="24"/>
+          <w:szCs w:val="24"/>
+        </w:rPr>
+        <w:t xml:space="preserve">Lucid </w:t>
+      </w:r>
+      <w:proofErr w:type="spellStart"/>
+      <w:r>
+        <w:rPr>
+          <w:sz w:val="24"/>
+          <w:szCs w:val="24"/>
+        </w:rPr>
+        <w:t>Virtu</w:t>
+      </w:r>
+      <w:proofErr w:type="spellEnd"/>
+      <w:r>
+        <w:rPr>
+          <w:sz w:val="24"/>
+          <w:szCs w:val="24"/>
+        </w:rPr>
+        <w:t xml:space="preserve"> </w:t>
       </w:r>
       <w:r>
         <w:rPr>
@@ -3362,6 +4079,7 @@
         </w:rPr>
         <w:t xml:space="preserve">For power savings, connect the display to the processor graphics. Video players are automatically enabled with </w:t>
       </w:r>
+      <w:proofErr w:type="spellStart"/>
       <w:r>
         <w:rPr>
           <w:b/>
@@ -3371,6 +4089,7 @@
         </w:rPr>
         <w:t>QuickSync</w:t>
       </w:r>
+      <w:proofErr w:type="spellEnd"/>
       <w:r>
         <w:rPr>
           <w:sz w:val="24"/>
@@ -6087,7 +6806,7 @@
 </file>
 
 <file path=customXml/itemProps1.xml><?xml version="1.0" encoding="utf-8"?>
-<ds:datastoreItem xmlns:ds="http://schemas.openxmlformats.org/officeDocument/2006/customXml" ds:itemID="{20CEA64A-346C-4DF8-AE56-C2F064ABFCB5}">
+<ds:datastoreItem xmlns:ds="http://schemas.openxmlformats.org/officeDocument/2006/customXml" ds:itemID="{3792C4E6-B207-4792-AD40-1B483810A8AD}">
   <ds:schemaRefs>
     <ds:schemaRef ds:uri="http://schemas.openxmlformats.org/officeDocument/2006/bibliography"/>
   </ds:schemaRefs>

</xml_diff>

<commit_message>
v0.25 beta Since 0.24: Optimizations and code cleanup - no more ASM. Added support for CCV1 fourCC (same as H264-AVC1) Handling of H264 in avi files.
</commit_message>
<xml_diff>
--- a/doc/FFDShow QuickSync.docx
+++ b/doc/FFDShow QuickSync.docx
@@ -984,23 +984,7 @@
           <w:sz w:val="24"/>
           <w:szCs w:val="24"/>
         </w:rPr>
-        <w:t xml:space="preserve"> Windows XP and older operating systems are not supported and </w:t>
-      </w:r>
-      <w:proofErr w:type="gramStart"/>
-      <w:r>
-        <w:rPr>
-          <w:sz w:val="24"/>
-          <w:szCs w:val="24"/>
-        </w:rPr>
-        <w:t>will</w:t>
-      </w:r>
-      <w:proofErr w:type="gramEnd"/>
-      <w:r>
-        <w:rPr>
-          <w:sz w:val="24"/>
-          <w:szCs w:val="24"/>
-        </w:rPr>
-        <w:t xml:space="preserve"> not be supported.</w:t>
+        <w:t xml:space="preserve"> Windows XP and older operating systems are not supported and will not be supported.</w:t>
       </w:r>
     </w:p>
     <w:p>
@@ -1257,7 +1241,13 @@
         <w:pStyle w:val="Heading2"/>
       </w:pPr>
       <w:r>
-        <w:t>0.23 Beta</w:t>
+        <w:t>0.2</w:t>
+      </w:r>
+      <w:r>
+        <w:t>5</w:t>
+      </w:r>
+      <w:r>
+        <w:t xml:space="preserve"> Beta</w:t>
       </w:r>
     </w:p>
     <w:p>
@@ -1269,49 +1259,90 @@
         </w:numPr>
       </w:pPr>
       <w:r>
-        <w:t>Added multithreaded decoding</w:t>
+        <w:t>Fixed handling of CCV1 streams (</w:t>
+      </w:r>
+      <w:proofErr w:type="spellStart"/>
+      <w:r>
+        <w:t>Haali</w:t>
+      </w:r>
+      <w:proofErr w:type="spellEnd"/>
+      <w:r>
+        <w:t xml:space="preserve"> splitter custom </w:t>
+      </w:r>
+      <w:proofErr w:type="spellStart"/>
+      <w:r>
+        <w:t>fourCC</w:t>
+      </w:r>
+      <w:proofErr w:type="spellEnd"/>
+      <w:r>
+        <w:t>).</w:t>
+      </w:r>
+    </w:p>
+    <w:p>
+      <w:pPr>
+        <w:pStyle w:val="ListParagraph"/>
+        <w:numPr>
+          <w:ilvl w:val="0"/>
+          <w:numId w:val="14"/>
+        </w:numPr>
+      </w:pPr>
+      <w:r>
+        <w:t>Support for H264 AVI files.</w:t>
+      </w:r>
+    </w:p>
+    <w:p>
+      <w:pPr>
+        <w:pStyle w:val="ListParagraph"/>
+        <w:numPr>
+          <w:ilvl w:val="0"/>
+          <w:numId w:val="14"/>
+        </w:numPr>
+      </w:pPr>
+      <w:r>
+        <w:t>Optimized memory copy further. Removed ASM code. Code now uses intrinsic for both 32 and 64 bit as intrinsic code reached 32 bit efficiency.</w:t>
+      </w:r>
+    </w:p>
+    <w:p>
+      <w:pPr>
+        <w:pStyle w:val="ListParagraph"/>
+        <w:numPr>
+          <w:ilvl w:val="0"/>
+          <w:numId w:val="14"/>
+        </w:numPr>
+      </w:pPr>
+      <w:r>
+        <w:t>Code cosmetics.</w:t>
+      </w:r>
+    </w:p>
+    <w:p>
+      <w:pPr>
+        <w:pStyle w:val="Heading2"/>
+      </w:pPr>
+      <w:r>
+        <w:t>0.24 Beta</w:t>
+      </w:r>
+    </w:p>
+    <w:p>
+      <w:pPr>
+        <w:pStyle w:val="ListParagraph"/>
+        <w:numPr>
+          <w:ilvl w:val="0"/>
+          <w:numId w:val="14"/>
+        </w:numPr>
+      </w:pPr>
+      <w:r>
+        <w:t xml:space="preserve">Various </w:t>
+      </w:r>
+      <w:proofErr w:type="spellStart"/>
+      <w:r>
+        <w:t>bugfixes</w:t>
+      </w:r>
+      <w:proofErr w:type="spellEnd"/>
+      <w:r>
+        <w:t xml:space="preserve"> for issues introduced in 0.22 and 0.23</w:t>
       </w:r>
       <w:r>
         <w:t>.</w:t>
-      </w:r>
-    </w:p>
-    <w:p>
-      <w:pPr>
-        <w:pStyle w:val="ListParagraph"/>
-        <w:numPr>
-          <w:ilvl w:val="0"/>
-          <w:numId w:val="14"/>
-        </w:numPr>
-      </w:pPr>
-      <w:r>
-        <w:t xml:space="preserve">Optimized </w:t>
-      </w:r>
-      <w:r>
-        <w:t>multithreaded code.</w:t>
-      </w:r>
-    </w:p>
-    <w:p>
-      <w:pPr>
-        <w:pStyle w:val="ListParagraph"/>
-        <w:numPr>
-          <w:ilvl w:val="0"/>
-          <w:numId w:val="14"/>
-        </w:numPr>
-      </w:pPr>
-      <w:r>
-        <w:t>Fixed VC1 decoder seeking issues.</w:t>
-      </w:r>
-    </w:p>
-    <w:p>
-      <w:pPr>
-        <w:pStyle w:val="ListParagraph"/>
-        <w:numPr>
-          <w:ilvl w:val="0"/>
-          <w:numId w:val="14"/>
-        </w:numPr>
-      </w:pPr>
-      <w:r>
-        <w:t>Minor bug fixes.</w:t>
       </w:r>
     </w:p>
     <w:p>
@@ -1327,7 +1358,7 @@
           <w:sz w:val="22"/>
           <w:szCs w:val="22"/>
         </w:rPr>
-        <w:t>0.22 Beta</w:t>
+        <w:t>0.23 Beta</w:t>
       </w:r>
     </w:p>
     <w:p>
@@ -1347,7 +1378,14 @@
           <w:sz w:val="18"/>
           <w:szCs w:val="18"/>
         </w:rPr>
-        <w:t>Reworked multithreaded code.</w:t>
+        <w:t>Added multithreaded decoding</w:t>
+      </w:r>
+      <w:r>
+        <w:rPr>
+          <w:sz w:val="18"/>
+          <w:szCs w:val="18"/>
+        </w:rPr>
+        <w:t>.</w:t>
       </w:r>
     </w:p>
     <w:p>
@@ -1367,7 +1405,54 @@
           <w:sz w:val="18"/>
           <w:szCs w:val="18"/>
         </w:rPr>
-        <w:t>Fixed dynamic aspect ratio change – wasn’t handled in previous releases.</w:t>
+        <w:t xml:space="preserve">Optimized </w:t>
+      </w:r>
+      <w:r>
+        <w:rPr>
+          <w:sz w:val="18"/>
+          <w:szCs w:val="18"/>
+        </w:rPr>
+        <w:t>multithreaded code.</w:t>
+      </w:r>
+    </w:p>
+    <w:p>
+      <w:pPr>
+        <w:pStyle w:val="ListParagraph"/>
+        <w:numPr>
+          <w:ilvl w:val="0"/>
+          <w:numId w:val="14"/>
+        </w:numPr>
+        <w:rPr>
+          <w:sz w:val="18"/>
+          <w:szCs w:val="18"/>
+        </w:rPr>
+      </w:pPr>
+      <w:r>
+        <w:rPr>
+          <w:sz w:val="18"/>
+          <w:szCs w:val="18"/>
+        </w:rPr>
+        <w:t>Fixed VC1 decoder seeking issues.</w:t>
+      </w:r>
+    </w:p>
+    <w:p>
+      <w:pPr>
+        <w:pStyle w:val="ListParagraph"/>
+        <w:numPr>
+          <w:ilvl w:val="0"/>
+          <w:numId w:val="14"/>
+        </w:numPr>
+        <w:rPr>
+          <w:sz w:val="18"/>
+          <w:szCs w:val="18"/>
+        </w:rPr>
+      </w:pPr>
+      <w:r>
+        <w:rPr>
+          <w:sz w:val="18"/>
+          <w:szCs w:val="18"/>
+        </w:rPr>
+        <w:t>Minor bug fixes.</w:t>
       </w:r>
     </w:p>
     <w:p>
@@ -1383,7 +1468,7 @@
           <w:sz w:val="22"/>
           <w:szCs w:val="22"/>
         </w:rPr>
-        <w:t>0.21 Beta</w:t>
+        <w:t>0.22 Beta</w:t>
       </w:r>
     </w:p>
     <w:p>
@@ -1403,7 +1488,27 @@
           <w:sz w:val="18"/>
           <w:szCs w:val="18"/>
         </w:rPr>
-        <w:t>Added Multithreaded support: frames are copied on a secondary thread.</w:t>
+        <w:t>Reworked multithreaded code.</w:t>
+      </w:r>
+    </w:p>
+    <w:p>
+      <w:pPr>
+        <w:pStyle w:val="ListParagraph"/>
+        <w:numPr>
+          <w:ilvl w:val="0"/>
+          <w:numId w:val="14"/>
+        </w:numPr>
+        <w:rPr>
+          <w:sz w:val="18"/>
+          <w:szCs w:val="18"/>
+        </w:rPr>
+      </w:pPr>
+      <w:r>
+        <w:rPr>
+          <w:sz w:val="18"/>
+          <w:szCs w:val="18"/>
+        </w:rPr>
+        <w:t>Fixed dynamic aspect ratio change – wasn’t handled in previous releases.</w:t>
       </w:r>
     </w:p>
     <w:p>
@@ -1419,6 +1524,42 @@
           <w:sz w:val="22"/>
           <w:szCs w:val="22"/>
         </w:rPr>
+        <w:t>0.21 Beta</w:t>
+      </w:r>
+    </w:p>
+    <w:p>
+      <w:pPr>
+        <w:pStyle w:val="ListParagraph"/>
+        <w:numPr>
+          <w:ilvl w:val="0"/>
+          <w:numId w:val="14"/>
+        </w:numPr>
+        <w:rPr>
+          <w:sz w:val="18"/>
+          <w:szCs w:val="18"/>
+        </w:rPr>
+      </w:pPr>
+      <w:r>
+        <w:rPr>
+          <w:sz w:val="18"/>
+          <w:szCs w:val="18"/>
+        </w:rPr>
+        <w:t>Added Multithreaded support: frames are copied on a secondary thread.</w:t>
+      </w:r>
+    </w:p>
+    <w:p>
+      <w:pPr>
+        <w:pStyle w:val="Heading2"/>
+        <w:rPr>
+          <w:sz w:val="22"/>
+          <w:szCs w:val="22"/>
+        </w:rPr>
+      </w:pPr>
+      <w:r>
+        <w:rPr>
+          <w:sz w:val="22"/>
+          <w:szCs w:val="22"/>
+        </w:rPr>
         <w:t>0.20 Alpha</w:t>
       </w:r>
     </w:p>
@@ -1911,6 +2052,7 @@
           <w:sz w:val="18"/>
           <w:szCs w:val="18"/>
         </w:rPr>
+        <w:lastRenderedPageBreak/>
         <w:t>More stable time stamps (audio sync issues).</w:t>
       </w:r>
     </w:p>
@@ -2205,7 +2347,6 @@
           <w:sz w:val="18"/>
           <w:szCs w:val="18"/>
         </w:rPr>
-        <w:lastRenderedPageBreak/>
         <w:t>Very initial support for DVD playback. Menus are not displayed right yet. WIP. Recommend not to use except for testing purposes.</w:t>
       </w:r>
     </w:p>
@@ -3068,6 +3209,7 @@
           <w:sz w:val="18"/>
           <w:szCs w:val="18"/>
         </w:rPr>
+        <w:lastRenderedPageBreak/>
         <w:t>Optimized CPU usage</w:t>
       </w:r>
       <w:r>
@@ -3292,7 +3434,6 @@
           <w:sz w:val="22"/>
           <w:szCs w:val="22"/>
         </w:rPr>
-        <w:lastRenderedPageBreak/>
         <w:t>0.1 Alpha</w:t>
       </w:r>
     </w:p>
@@ -3374,7 +3515,28 @@
           <w:sz w:val="24"/>
           <w:szCs w:val="24"/>
         </w:rPr>
-        <w:t>High CPU usage on several clips. Identified as partial HW acceleration due to frame size (width or height) or improper sequence header decoding. WIP to resolve most of the issues.</w:t>
+        <w:t>High CPU usage on several clips. Identified as partial HW acceleration</w:t>
+      </w:r>
+      <w:r>
+        <w:rPr>
+          <w:sz w:val="24"/>
+          <w:szCs w:val="24"/>
+        </w:rPr>
+        <w:t xml:space="preserve"> (or no acceleration)</w:t>
+      </w:r>
+      <w:r>
+        <w:rPr>
+          <w:sz w:val="24"/>
+          <w:szCs w:val="24"/>
+        </w:rPr>
+        <w:t xml:space="preserve"> due to frame size (width or height) or improper sequence header decoding. </w:t>
+      </w:r>
+      <w:r>
+        <w:rPr>
+          <w:sz w:val="24"/>
+          <w:szCs w:val="24"/>
+        </w:rPr>
+        <w:t>Future HW or drivers might solve these issues.</w:t>
       </w:r>
     </w:p>
     <w:p>
@@ -3579,33 +3741,6 @@
           <w:szCs w:val="24"/>
         </w:rPr>
         <w:t>.</w:t>
-      </w:r>
-    </w:p>
-    <w:p>
-      <w:pPr>
-        <w:pStyle w:val="ListParagraph"/>
-        <w:numPr>
-          <w:ilvl w:val="0"/>
-          <w:numId w:val="3"/>
-        </w:numPr>
-        <w:rPr>
-          <w:sz w:val="24"/>
-          <w:szCs w:val="24"/>
-        </w:rPr>
-      </w:pPr>
-      <w:r>
-        <w:rPr>
-          <w:sz w:val="24"/>
-          <w:szCs w:val="24"/>
-        </w:rPr>
-        <w:t>Test non-</w:t>
-      </w:r>
-      <w:r>
-        <w:rPr>
-          <w:sz w:val="24"/>
-          <w:szCs w:val="24"/>
-        </w:rPr>
-        <w:t>AVC1 H264 streams (not tested enough).</w:t>
       </w:r>
     </w:p>
     <w:p>
@@ -6806,7 +6941,7 @@
 </file>
 
 <file path=customXml/itemProps1.xml><?xml version="1.0" encoding="utf-8"?>
-<ds:datastoreItem xmlns:ds="http://schemas.openxmlformats.org/officeDocument/2006/customXml" ds:itemID="{3792C4E6-B207-4792-AD40-1B483810A8AD}">
+<ds:datastoreItem xmlns:ds="http://schemas.openxmlformats.org/officeDocument/2006/customXml" ds:itemID="{26B6F904-D5D0-4355-94D4-BFF96D354FF0}">
   <ds:schemaRefs>
     <ds:schemaRef ds:uri="http://schemas.openxmlformats.org/officeDocument/2006/bibliography"/>
   </ds:schemaRefs>

</xml_diff>

<commit_message>
Added missing docs for 0.26
git-svn-id: svn://svn.code.sf.net/p/qsdecoder/code/trunk/IntelQuickSyncDecoder@36 dfccccb7-dd81-40b7-a334-5a7ba89c2b1d
</commit_message>
<xml_diff>
--- a/doc/FFDShow QuickSync.docx
+++ b/doc/FFDShow QuickSync.docx
@@ -6,7 +6,6 @@
       <w:pPr>
         <w:pStyle w:val="Title"/>
       </w:pPr>
-      <w:proofErr w:type="spellStart"/>
       <w:r>
         <w:t>FFDS</w:t>
       </w:r>
@@ -14,11 +13,7 @@
         <w:t>h</w:t>
       </w:r>
       <w:r>
-        <w:t>ow</w:t>
-      </w:r>
-      <w:proofErr w:type="spellEnd"/>
-      <w:r>
-        <w:t xml:space="preserve"> </w:t>
+        <w:t xml:space="preserve">ow </w:t>
       </w:r>
       <w:r>
         <w:t>–</w:t>
@@ -36,7 +31,6 @@
       <w:r>
         <w:t xml:space="preserve"> </w:t>
       </w:r>
-      <w:proofErr w:type="spellStart"/>
       <w:r>
         <w:rPr>
           <w:i/>
@@ -44,7 +38,6 @@
         </w:rPr>
         <w:t>QuickSync</w:t>
       </w:r>
-      <w:proofErr w:type="spellEnd"/>
       <w:r>
         <w:rPr>
           <w:i/>
@@ -68,7 +61,6 @@
         </w:rPr>
         <w:t xml:space="preserve">This </w:t>
       </w:r>
-      <w:proofErr w:type="spellStart"/>
       <w:r>
         <w:rPr>
           <w:sz w:val="24"/>
@@ -76,7 +68,6 @@
         </w:rPr>
         <w:t>FFDShow</w:t>
       </w:r>
-      <w:proofErr w:type="spellEnd"/>
       <w:r>
         <w:rPr>
           <w:sz w:val="24"/>
@@ -132,23 +123,7 @@
           <w:sz w:val="24"/>
           <w:szCs w:val="24"/>
         </w:rPr>
-        <w:t xml:space="preserve"> battery powered platforms such as Laptops, </w:t>
-      </w:r>
-      <w:proofErr w:type="spellStart"/>
-      <w:r>
-        <w:rPr>
-          <w:sz w:val="24"/>
-          <w:szCs w:val="24"/>
-        </w:rPr>
-        <w:t>Ultrabooks</w:t>
-      </w:r>
-      <w:proofErr w:type="spellEnd"/>
-      <w:r>
-        <w:rPr>
-          <w:sz w:val="24"/>
-          <w:szCs w:val="24"/>
-        </w:rPr>
-        <w:t xml:space="preserve"> and tablets </w:t>
+        <w:t xml:space="preserve"> battery powered platforms such as Laptops, Ultrabooks and tablets </w:t>
       </w:r>
       <w:r>
         <w:rPr>
@@ -169,39 +144,7 @@
           <w:sz w:val="24"/>
           <w:szCs w:val="24"/>
         </w:rPr>
-        <w:t xml:space="preserve"> Video power users can harness the </w:t>
-      </w:r>
-      <w:proofErr w:type="spellStart"/>
-      <w:r>
-        <w:rPr>
-          <w:sz w:val="24"/>
-          <w:szCs w:val="24"/>
-        </w:rPr>
-        <w:t>QuickSync</w:t>
-      </w:r>
-      <w:proofErr w:type="spellEnd"/>
-      <w:r>
-        <w:rPr>
-          <w:sz w:val="24"/>
-          <w:szCs w:val="24"/>
-        </w:rPr>
-        <w:t xml:space="preserve"> decode technology to accelerate their custom playback or </w:t>
-      </w:r>
-      <w:proofErr w:type="spellStart"/>
-      <w:r>
-        <w:rPr>
-          <w:sz w:val="24"/>
-          <w:szCs w:val="24"/>
-        </w:rPr>
-        <w:t>transcoding</w:t>
-      </w:r>
-      <w:proofErr w:type="spellEnd"/>
-      <w:r>
-        <w:rPr>
-          <w:sz w:val="24"/>
-          <w:szCs w:val="24"/>
-        </w:rPr>
-        <w:t xml:space="preserve"> pipelines by using the power of </w:t>
+        <w:t xml:space="preserve"> Video power users can harness the QuickSync decode technology to accelerate their custom playback or transcoding pipelines by using the power of </w:t>
       </w:r>
       <w:r>
         <w:rPr>
@@ -242,7 +185,6 @@
         </w:rPr>
         <w:t xml:space="preserve">Intel </w:t>
       </w:r>
-      <w:proofErr w:type="spellStart"/>
       <w:r>
         <w:rPr>
           <w:b/>
@@ -254,7 +196,6 @@
         </w:rPr>
         <w:t>QuickSync</w:t>
       </w:r>
-      <w:proofErr w:type="spellEnd"/>
       <w:r>
         <w:rPr>
           <w:sz w:val="24"/>
@@ -281,15 +222,7 @@
           <w:sz w:val="24"/>
           <w:szCs w:val="24"/>
         </w:rPr>
-        <w:t xml:space="preserve">(no </w:t>
-      </w:r>
-      <w:proofErr w:type="gramStart"/>
-      <w:r>
-        <w:rPr>
-          <w:sz w:val="24"/>
-          <w:szCs w:val="24"/>
-        </w:rPr>
-        <w:t>VC1</w:t>
+        <w:t>(no VC1</w:t>
       </w:r>
       <w:r>
         <w:rPr>
@@ -298,7 +231,6 @@
         </w:rPr>
         <w:t xml:space="preserve"> </w:t>
       </w:r>
-      <w:proofErr w:type="gramEnd"/>
       <w:r>
         <w:rPr>
           <w:sz w:val="24"/>
@@ -361,39 +293,7 @@
           <w:sz w:val="24"/>
           <w:szCs w:val="24"/>
         </w:rPr>
-        <w:t xml:space="preserve">The </w:t>
-      </w:r>
-      <w:proofErr w:type="spellStart"/>
-      <w:r>
-        <w:rPr>
-          <w:sz w:val="24"/>
-          <w:szCs w:val="24"/>
-        </w:rPr>
-        <w:t>FFDShow</w:t>
-      </w:r>
-      <w:proofErr w:type="spellEnd"/>
-      <w:r>
-        <w:rPr>
-          <w:sz w:val="24"/>
-          <w:szCs w:val="24"/>
-        </w:rPr>
-        <w:t xml:space="preserve"> – </w:t>
-      </w:r>
-      <w:proofErr w:type="spellStart"/>
-      <w:r>
-        <w:rPr>
-          <w:sz w:val="24"/>
-          <w:szCs w:val="24"/>
-        </w:rPr>
-        <w:t>QuickSync</w:t>
-      </w:r>
-      <w:proofErr w:type="spellEnd"/>
-      <w:r>
-        <w:rPr>
-          <w:sz w:val="24"/>
-          <w:szCs w:val="24"/>
-        </w:rPr>
-        <w:t xml:space="preserve"> project currently uses the decoding engine.</w:t>
+        <w:t>The FFDShow – QuickSync project currently uses the decoding engine.</w:t>
       </w:r>
     </w:p>
     <w:p>
@@ -428,23 +328,7 @@
           <w:sz w:val="24"/>
           <w:szCs w:val="24"/>
         </w:rPr>
-        <w:t xml:space="preserve"> using Intel’s </w:t>
-      </w:r>
-      <w:proofErr w:type="spellStart"/>
-      <w:r>
-        <w:rPr>
-          <w:sz w:val="24"/>
-          <w:szCs w:val="24"/>
-        </w:rPr>
-        <w:t>QuickSync</w:t>
-      </w:r>
-      <w:proofErr w:type="spellEnd"/>
-      <w:r>
-        <w:rPr>
-          <w:sz w:val="24"/>
-          <w:szCs w:val="24"/>
-        </w:rPr>
-        <w:t xml:space="preserve"> technologies</w:t>
+        <w:t xml:space="preserve"> using Intel’s QuickSync technologies</w:t>
       </w:r>
       <w:r>
         <w:rPr>
@@ -588,39 +472,7 @@
           <w:sz w:val="24"/>
           <w:szCs w:val="24"/>
         </w:rPr>
-        <w:t xml:space="preserve">Open source and free for all (BSD license for the </w:t>
-      </w:r>
-      <w:proofErr w:type="spellStart"/>
-      <w:r>
-        <w:rPr>
-          <w:sz w:val="24"/>
-          <w:szCs w:val="24"/>
-        </w:rPr>
-        <w:t>QuickSync</w:t>
-      </w:r>
-      <w:proofErr w:type="spellEnd"/>
-      <w:r>
-        <w:rPr>
-          <w:sz w:val="24"/>
-          <w:szCs w:val="24"/>
-        </w:rPr>
-        <w:t xml:space="preserve"> decoder and GPL for </w:t>
-      </w:r>
-      <w:proofErr w:type="spellStart"/>
-      <w:r>
-        <w:rPr>
-          <w:sz w:val="24"/>
-          <w:szCs w:val="24"/>
-        </w:rPr>
-        <w:t>FFDShow</w:t>
-      </w:r>
-      <w:proofErr w:type="spellEnd"/>
-      <w:r>
-        <w:rPr>
-          <w:sz w:val="24"/>
-          <w:szCs w:val="24"/>
-        </w:rPr>
-        <w:t>).</w:t>
+        <w:t>Open source and free for all (BSD license for the QuickSync decoder and GPL for FFDShow).</w:t>
       </w:r>
     </w:p>
     <w:p>
@@ -693,23 +545,7 @@
           <w:sz w:val="24"/>
           <w:szCs w:val="24"/>
         </w:rPr>
-        <w:t xml:space="preserve">odename </w:t>
-      </w:r>
-      <w:proofErr w:type="spellStart"/>
-      <w:r>
-        <w:rPr>
-          <w:sz w:val="24"/>
-          <w:szCs w:val="24"/>
-        </w:rPr>
-        <w:t>SandyBridge</w:t>
-      </w:r>
-      <w:proofErr w:type="spellEnd"/>
-      <w:r>
-        <w:rPr>
-          <w:sz w:val="24"/>
-          <w:szCs w:val="24"/>
-        </w:rPr>
-        <w:t>) or newer.</w:t>
+        <w:t>odename SandyBridge) or newer.</w:t>
       </w:r>
     </w:p>
     <w:p>
@@ -1155,29 +991,11 @@
         <w:t>Special thanks to t</w:t>
       </w:r>
       <w:r>
-        <w:t>he doom9/</w:t>
-      </w:r>
-      <w:proofErr w:type="spellStart"/>
-      <w:r>
-        <w:t>avsforum</w:t>
-      </w:r>
-      <w:proofErr w:type="spellEnd"/>
-      <w:r>
-        <w:t xml:space="preserve"> users </w:t>
-      </w:r>
-      <w:proofErr w:type="spellStart"/>
-      <w:r>
-        <w:t>CruNcher</w:t>
-      </w:r>
-      <w:proofErr w:type="spellEnd"/>
-      <w:r>
-        <w:t xml:space="preserve"> and </w:t>
-      </w:r>
-      <w:proofErr w:type="spellStart"/>
+        <w:t xml:space="preserve">he doom9/avsforum users CruNcher and </w:t>
+      </w:r>
       <w:r>
         <w:t>nevcairiel</w:t>
       </w:r>
-      <w:proofErr w:type="spellEnd"/>
       <w:r>
         <w:t>.</w:t>
       </w:r>
@@ -1199,15 +1017,7 @@
     </w:p>
     <w:p>
       <w:r>
-        <w:t>Blight (</w:t>
-      </w:r>
-      <w:proofErr w:type="spellStart"/>
-      <w:r>
-        <w:t>ZoomPlayer</w:t>
-      </w:r>
-      <w:proofErr w:type="spellEnd"/>
-      <w:r>
-        <w:t xml:space="preserve">) for various tips and getting this project </w:t>
+        <w:t xml:space="preserve">Blight (ZoomPlayer) for various tips and getting this project </w:t>
       </w:r>
       <w:r>
         <w:t>jump started publically.</w:t>
@@ -1241,13 +1051,7 @@
         <w:pStyle w:val="Heading2"/>
       </w:pPr>
       <w:r>
-        <w:t>0.2</w:t>
-      </w:r>
-      <w:r>
-        <w:t>5</w:t>
-      </w:r>
-      <w:r>
-        <w:t xml:space="preserve"> Beta</w:t>
+        <w:t>0.26 Beta</w:t>
       </w:r>
     </w:p>
     <w:p>
@@ -1259,23 +1063,7 @@
         </w:numPr>
       </w:pPr>
       <w:r>
-        <w:t>Fixed handling of CCV1 streams (</w:t>
-      </w:r>
-      <w:proofErr w:type="spellStart"/>
-      <w:r>
-        <w:t>Haali</w:t>
-      </w:r>
-      <w:proofErr w:type="spellEnd"/>
-      <w:r>
-        <w:t xml:space="preserve"> splitter custom </w:t>
-      </w:r>
-      <w:proofErr w:type="spellStart"/>
-      <w:r>
-        <w:t>fourCC</w:t>
-      </w:r>
-      <w:proofErr w:type="spellEnd"/>
-      <w:r>
-        <w:t>).</w:t>
+        <w:t>Added option to disable SW decoding when HW can’t decode. Default is not to decode in SW.</w:t>
       </w:r>
     </w:p>
     <w:p>
@@ -1287,62 +1075,7 @@
         </w:numPr>
       </w:pPr>
       <w:r>
-        <w:t>Support for H264 AVI files.</w:t>
-      </w:r>
-    </w:p>
-    <w:p>
-      <w:pPr>
-        <w:pStyle w:val="ListParagraph"/>
-        <w:numPr>
-          <w:ilvl w:val="0"/>
-          <w:numId w:val="14"/>
-        </w:numPr>
-      </w:pPr>
-      <w:r>
-        <w:t>Optimized memory copy further. Removed ASM code. Code now uses intrinsic for both 32 and 64 bit as intrinsic code reached 32 bit efficiency.</w:t>
-      </w:r>
-    </w:p>
-    <w:p>
-      <w:pPr>
-        <w:pStyle w:val="ListParagraph"/>
-        <w:numPr>
-          <w:ilvl w:val="0"/>
-          <w:numId w:val="14"/>
-        </w:numPr>
-      </w:pPr>
-      <w:r>
-        <w:t>Code cosmetics.</w:t>
-      </w:r>
-    </w:p>
-    <w:p>
-      <w:pPr>
-        <w:pStyle w:val="Heading2"/>
-      </w:pPr>
-      <w:r>
-        <w:t>0.24 Beta</w:t>
-      </w:r>
-    </w:p>
-    <w:p>
-      <w:pPr>
-        <w:pStyle w:val="ListParagraph"/>
-        <w:numPr>
-          <w:ilvl w:val="0"/>
-          <w:numId w:val="14"/>
-        </w:numPr>
-      </w:pPr>
-      <w:r>
-        <w:t xml:space="preserve">Various </w:t>
-      </w:r>
-      <w:proofErr w:type="spellStart"/>
-      <w:r>
-        <w:t>bugfixes</w:t>
-      </w:r>
-      <w:proofErr w:type="spellEnd"/>
-      <w:r>
-        <w:t xml:space="preserve"> for issues introduced in 0.22 and 0.23</w:t>
-      </w:r>
-      <w:r>
-        <w:t>.</w:t>
+        <w:t>Even faster memory copy function.</w:t>
       </w:r>
     </w:p>
     <w:p>
@@ -1358,117 +1091,21 @@
           <w:sz w:val="22"/>
           <w:szCs w:val="22"/>
         </w:rPr>
-        <w:t>0.23 Beta</w:t>
-      </w:r>
-    </w:p>
-    <w:p>
-      <w:pPr>
-        <w:pStyle w:val="ListParagraph"/>
-        <w:numPr>
-          <w:ilvl w:val="0"/>
-          <w:numId w:val="14"/>
-        </w:numPr>
-        <w:rPr>
-          <w:sz w:val="18"/>
-          <w:szCs w:val="18"/>
-        </w:rPr>
-      </w:pPr>
-      <w:r>
-        <w:rPr>
-          <w:sz w:val="18"/>
-          <w:szCs w:val="18"/>
-        </w:rPr>
-        <w:t>Added multithreaded decoding</w:t>
-      </w:r>
-      <w:r>
-        <w:rPr>
-          <w:sz w:val="18"/>
-          <w:szCs w:val="18"/>
-        </w:rPr>
-        <w:t>.</w:t>
-      </w:r>
-    </w:p>
-    <w:p>
-      <w:pPr>
-        <w:pStyle w:val="ListParagraph"/>
-        <w:numPr>
-          <w:ilvl w:val="0"/>
-          <w:numId w:val="14"/>
-        </w:numPr>
-        <w:rPr>
-          <w:sz w:val="18"/>
-          <w:szCs w:val="18"/>
-        </w:rPr>
-      </w:pPr>
-      <w:r>
-        <w:rPr>
-          <w:sz w:val="18"/>
-          <w:szCs w:val="18"/>
-        </w:rPr>
-        <w:t xml:space="preserve">Optimized </w:t>
-      </w:r>
-      <w:r>
-        <w:rPr>
-          <w:sz w:val="18"/>
-          <w:szCs w:val="18"/>
-        </w:rPr>
-        <w:t>multithreaded code.</w:t>
-      </w:r>
-    </w:p>
-    <w:p>
-      <w:pPr>
-        <w:pStyle w:val="ListParagraph"/>
-        <w:numPr>
-          <w:ilvl w:val="0"/>
-          <w:numId w:val="14"/>
-        </w:numPr>
-        <w:rPr>
-          <w:sz w:val="18"/>
-          <w:szCs w:val="18"/>
-        </w:rPr>
-      </w:pPr>
-      <w:r>
-        <w:rPr>
-          <w:sz w:val="18"/>
-          <w:szCs w:val="18"/>
-        </w:rPr>
-        <w:t>Fixed VC1 decoder seeking issues.</w:t>
-      </w:r>
-    </w:p>
-    <w:p>
-      <w:pPr>
-        <w:pStyle w:val="ListParagraph"/>
-        <w:numPr>
-          <w:ilvl w:val="0"/>
-          <w:numId w:val="14"/>
-        </w:numPr>
-        <w:rPr>
-          <w:sz w:val="18"/>
-          <w:szCs w:val="18"/>
-        </w:rPr>
-      </w:pPr>
-      <w:r>
-        <w:rPr>
-          <w:sz w:val="18"/>
-          <w:szCs w:val="18"/>
-        </w:rPr>
-        <w:t>Minor bug fixes.</w:t>
-      </w:r>
-    </w:p>
-    <w:p>
-      <w:pPr>
-        <w:pStyle w:val="Heading2"/>
+        <w:t>0.2</w:t>
+      </w:r>
+      <w:r>
         <w:rPr>
           <w:sz w:val="22"/>
           <w:szCs w:val="22"/>
         </w:rPr>
-      </w:pPr>
+        <w:t>5</w:t>
+      </w:r>
       <w:r>
         <w:rPr>
           <w:sz w:val="22"/>
           <w:szCs w:val="22"/>
         </w:rPr>
-        <w:t>0.22 Beta</w:t>
+        <w:t xml:space="preserve"> Beta</w:t>
       </w:r>
     </w:p>
     <w:p>
@@ -1488,7 +1125,7 @@
           <w:sz w:val="18"/>
           <w:szCs w:val="18"/>
         </w:rPr>
-        <w:t>Reworked multithreaded code.</w:t>
+        <w:t>Fixed handling of CCV1 streams (Haali splitter custom fourCC).</w:t>
       </w:r>
     </w:p>
     <w:p>
@@ -1508,7 +1145,73 @@
           <w:sz w:val="18"/>
           <w:szCs w:val="18"/>
         </w:rPr>
-        <w:t>Fixed dynamic aspect ratio change – wasn’t handled in previous releases.</w:t>
+        <w:t>Support for H264 AVI files.</w:t>
+      </w:r>
+    </w:p>
+    <w:p>
+      <w:pPr>
+        <w:pStyle w:val="ListParagraph"/>
+        <w:numPr>
+          <w:ilvl w:val="0"/>
+          <w:numId w:val="14"/>
+        </w:numPr>
+        <w:rPr>
+          <w:sz w:val="18"/>
+          <w:szCs w:val="18"/>
+        </w:rPr>
+      </w:pPr>
+      <w:r>
+        <w:rPr>
+          <w:sz w:val="18"/>
+          <w:szCs w:val="18"/>
+        </w:rPr>
+        <w:t>Optimized memory copy further. Removed ASM code. Code now uses intrinsic for both 32 and 64 bit as intrinsic code reached 32 bit efficiency.</w:t>
+      </w:r>
+    </w:p>
+    <w:p>
+      <w:pPr>
+        <w:pStyle w:val="ListParagraph"/>
+        <w:numPr>
+          <w:ilvl w:val="0"/>
+          <w:numId w:val="14"/>
+        </w:numPr>
+        <w:rPr>
+          <w:sz w:val="18"/>
+          <w:szCs w:val="18"/>
+        </w:rPr>
+      </w:pPr>
+      <w:r>
+        <w:rPr>
+          <w:sz w:val="18"/>
+          <w:szCs w:val="18"/>
+        </w:rPr>
+        <w:t>Code cosmetics.</w:t>
+      </w:r>
+    </w:p>
+    <w:p>
+      <w:pPr>
+        <w:pStyle w:val="Heading2"/>
+      </w:pPr>
+      <w:r>
+        <w:t>0.24 Beta</w:t>
+      </w:r>
+    </w:p>
+    <w:p>
+      <w:pPr>
+        <w:pStyle w:val="ListParagraph"/>
+        <w:numPr>
+          <w:ilvl w:val="0"/>
+          <w:numId w:val="14"/>
+        </w:numPr>
+      </w:pPr>
+      <w:r>
+        <w:t>Various bugfixes</w:t>
+      </w:r>
+      <w:r>
+        <w:t xml:space="preserve"> for issues introduced in 0.22 and 0.23</w:t>
+      </w:r>
+      <w:r>
+        <w:t>.</w:t>
       </w:r>
     </w:p>
     <w:p>
@@ -1524,7 +1227,7 @@
           <w:sz w:val="22"/>
           <w:szCs w:val="22"/>
         </w:rPr>
-        <w:t>0.21 Beta</w:t>
+        <w:t>0.23 Beta</w:t>
       </w:r>
     </w:p>
     <w:p>
@@ -1544,7 +1247,81 @@
           <w:sz w:val="18"/>
           <w:szCs w:val="18"/>
         </w:rPr>
-        <w:t>Added Multithreaded support: frames are copied on a secondary thread.</w:t>
+        <w:t>Added multithreaded decoding</w:t>
+      </w:r>
+      <w:r>
+        <w:rPr>
+          <w:sz w:val="18"/>
+          <w:szCs w:val="18"/>
+        </w:rPr>
+        <w:t>.</w:t>
+      </w:r>
+    </w:p>
+    <w:p>
+      <w:pPr>
+        <w:pStyle w:val="ListParagraph"/>
+        <w:numPr>
+          <w:ilvl w:val="0"/>
+          <w:numId w:val="14"/>
+        </w:numPr>
+        <w:rPr>
+          <w:sz w:val="18"/>
+          <w:szCs w:val="18"/>
+        </w:rPr>
+      </w:pPr>
+      <w:r>
+        <w:rPr>
+          <w:sz w:val="18"/>
+          <w:szCs w:val="18"/>
+        </w:rPr>
+        <w:t xml:space="preserve">Optimized </w:t>
+      </w:r>
+      <w:r>
+        <w:rPr>
+          <w:sz w:val="18"/>
+          <w:szCs w:val="18"/>
+        </w:rPr>
+        <w:t>multithreaded code.</w:t>
+      </w:r>
+    </w:p>
+    <w:p>
+      <w:pPr>
+        <w:pStyle w:val="ListParagraph"/>
+        <w:numPr>
+          <w:ilvl w:val="0"/>
+          <w:numId w:val="14"/>
+        </w:numPr>
+        <w:rPr>
+          <w:sz w:val="18"/>
+          <w:szCs w:val="18"/>
+        </w:rPr>
+      </w:pPr>
+      <w:r>
+        <w:rPr>
+          <w:sz w:val="18"/>
+          <w:szCs w:val="18"/>
+        </w:rPr>
+        <w:t>Fixed VC1 decoder seeking issues.</w:t>
+      </w:r>
+    </w:p>
+    <w:p>
+      <w:pPr>
+        <w:pStyle w:val="ListParagraph"/>
+        <w:numPr>
+          <w:ilvl w:val="0"/>
+          <w:numId w:val="14"/>
+        </w:numPr>
+        <w:rPr>
+          <w:sz w:val="18"/>
+          <w:szCs w:val="18"/>
+        </w:rPr>
+      </w:pPr>
+      <w:r>
+        <w:rPr>
+          <w:sz w:val="18"/>
+          <w:szCs w:val="18"/>
+        </w:rPr>
+        <w:t>Minor bug fixes.</w:t>
       </w:r>
     </w:p>
     <w:p>
@@ -1560,6 +1337,98 @@
           <w:sz w:val="22"/>
           <w:szCs w:val="22"/>
         </w:rPr>
+        <w:t>0.22 Beta</w:t>
+      </w:r>
+    </w:p>
+    <w:p>
+      <w:pPr>
+        <w:pStyle w:val="ListParagraph"/>
+        <w:numPr>
+          <w:ilvl w:val="0"/>
+          <w:numId w:val="14"/>
+        </w:numPr>
+        <w:rPr>
+          <w:sz w:val="18"/>
+          <w:szCs w:val="18"/>
+        </w:rPr>
+      </w:pPr>
+      <w:r>
+        <w:rPr>
+          <w:sz w:val="18"/>
+          <w:szCs w:val="18"/>
+        </w:rPr>
+        <w:t>Reworked multithreaded code.</w:t>
+      </w:r>
+    </w:p>
+    <w:p>
+      <w:pPr>
+        <w:pStyle w:val="ListParagraph"/>
+        <w:numPr>
+          <w:ilvl w:val="0"/>
+          <w:numId w:val="14"/>
+        </w:numPr>
+        <w:rPr>
+          <w:sz w:val="18"/>
+          <w:szCs w:val="18"/>
+        </w:rPr>
+      </w:pPr>
+      <w:r>
+        <w:rPr>
+          <w:sz w:val="18"/>
+          <w:szCs w:val="18"/>
+        </w:rPr>
+        <w:t>Fixed dynamic aspect ratio change – wasn’t handled in previous releases.</w:t>
+      </w:r>
+    </w:p>
+    <w:p>
+      <w:pPr>
+        <w:pStyle w:val="Heading2"/>
+        <w:rPr>
+          <w:sz w:val="22"/>
+          <w:szCs w:val="22"/>
+        </w:rPr>
+      </w:pPr>
+      <w:r>
+        <w:rPr>
+          <w:sz w:val="22"/>
+          <w:szCs w:val="22"/>
+        </w:rPr>
+        <w:t>0.21 Beta</w:t>
+      </w:r>
+    </w:p>
+    <w:p>
+      <w:pPr>
+        <w:pStyle w:val="ListParagraph"/>
+        <w:numPr>
+          <w:ilvl w:val="0"/>
+          <w:numId w:val="14"/>
+        </w:numPr>
+        <w:rPr>
+          <w:sz w:val="18"/>
+          <w:szCs w:val="18"/>
+        </w:rPr>
+      </w:pPr>
+      <w:r>
+        <w:rPr>
+          <w:sz w:val="18"/>
+          <w:szCs w:val="18"/>
+        </w:rPr>
+        <w:t>Added Multithreaded support: frames are copied on a secondary thread.</w:t>
+      </w:r>
+    </w:p>
+    <w:p>
+      <w:pPr>
+        <w:pStyle w:val="Heading2"/>
+        <w:rPr>
+          <w:sz w:val="22"/>
+          <w:szCs w:val="22"/>
+        </w:rPr>
+      </w:pPr>
+      <w:r>
+        <w:rPr>
+          <w:sz w:val="22"/>
+          <w:szCs w:val="22"/>
+        </w:rPr>
         <w:t>0.20 Alpha</w:t>
       </w:r>
     </w:p>
@@ -1620,23 +1489,7 @@
           <w:sz w:val="18"/>
           <w:szCs w:val="18"/>
         </w:rPr>
-        <w:t xml:space="preserve">Thumbnail extraction is done in SW (via host DirectShow filter – e.g. </w:t>
-      </w:r>
-      <w:proofErr w:type="spellStart"/>
-      <w:r>
-        <w:rPr>
-          <w:sz w:val="18"/>
-          <w:szCs w:val="18"/>
-        </w:rPr>
-        <w:t>FFDShow</w:t>
-      </w:r>
-      <w:proofErr w:type="spellEnd"/>
-      <w:r>
-        <w:rPr>
-          <w:sz w:val="18"/>
-          <w:szCs w:val="18"/>
-        </w:rPr>
-        <w:t>).</w:t>
+        <w:t>Thumbnail extraction is done in SW (via host DirectShow filter – e.g. FFDShow).</w:t>
       </w:r>
     </w:p>
     <w:p>
@@ -1752,39 +1605,7 @@
           <w:sz w:val="18"/>
           <w:szCs w:val="18"/>
         </w:rPr>
-        <w:t xml:space="preserve">Decoder has exposed its configuration options </w:t>
-      </w:r>
-      <w:proofErr w:type="spellStart"/>
-      <w:r>
-        <w:rPr>
-          <w:sz w:val="18"/>
-          <w:szCs w:val="18"/>
-        </w:rPr>
-        <w:t>GetConfig</w:t>
-      </w:r>
-      <w:proofErr w:type="spellEnd"/>
-      <w:r>
-        <w:rPr>
-          <w:sz w:val="18"/>
-          <w:szCs w:val="18"/>
-        </w:rPr>
-        <w:t>/</w:t>
-      </w:r>
-      <w:proofErr w:type="spellStart"/>
-      <w:r>
-        <w:rPr>
-          <w:sz w:val="18"/>
-          <w:szCs w:val="18"/>
-        </w:rPr>
-        <w:t>SetConfig</w:t>
-      </w:r>
-      <w:proofErr w:type="spellEnd"/>
-      <w:r>
-        <w:rPr>
-          <w:sz w:val="18"/>
-          <w:szCs w:val="18"/>
-        </w:rPr>
-        <w:t xml:space="preserve"> - must be called before initialized.</w:t>
+        <w:t>Decoder has exposed its configuration options GetConfig/SetConfig - must be called before initialized.</w:t>
       </w:r>
     </w:p>
     <w:p>
@@ -1804,23 +1625,7 @@
           <w:sz w:val="18"/>
           <w:szCs w:val="18"/>
         </w:rPr>
-        <w:t xml:space="preserve">Padding the image to mod16 width is now off by default. Works with </w:t>
-      </w:r>
-      <w:proofErr w:type="spellStart"/>
-      <w:r>
-        <w:rPr>
-          <w:sz w:val="18"/>
-          <w:szCs w:val="18"/>
-        </w:rPr>
-        <w:t>vobsub</w:t>
-      </w:r>
-      <w:proofErr w:type="spellEnd"/>
-      <w:r>
-        <w:rPr>
-          <w:sz w:val="18"/>
-          <w:szCs w:val="18"/>
-        </w:rPr>
-        <w:t>.</w:t>
+        <w:t>Padding the image to mod16 width is now off by default. Works with vobsub.</w:t>
       </w:r>
     </w:p>
     <w:p>
@@ -1840,23 +1645,7 @@
           <w:sz w:val="18"/>
           <w:szCs w:val="18"/>
         </w:rPr>
-        <w:t xml:space="preserve">Decoder can be tested for compatibly with media types via the </w:t>
-      </w:r>
-      <w:proofErr w:type="spellStart"/>
-      <w:r>
-        <w:rPr>
-          <w:sz w:val="18"/>
-          <w:szCs w:val="18"/>
-        </w:rPr>
-        <w:t>TestMediaType</w:t>
-      </w:r>
-      <w:proofErr w:type="spellEnd"/>
-      <w:r>
-        <w:rPr>
-          <w:sz w:val="18"/>
-          <w:szCs w:val="18"/>
-        </w:rPr>
-        <w:t xml:space="preserve"> method.</w:t>
+        <w:t>Decoder can be tested for compatibly with media types via the TestMediaType method.</w:t>
       </w:r>
     </w:p>
     <w:p>
@@ -1912,39 +1701,7 @@
           <w:sz w:val="18"/>
           <w:szCs w:val="18"/>
         </w:rPr>
-        <w:t xml:space="preserve">Fixed </w:t>
-      </w:r>
-      <w:proofErr w:type="spellStart"/>
-      <w:r>
-        <w:rPr>
-          <w:sz w:val="18"/>
-          <w:szCs w:val="18"/>
-        </w:rPr>
-        <w:t>FFDShow’s</w:t>
-      </w:r>
-      <w:proofErr w:type="spellEnd"/>
-      <w:r>
-        <w:rPr>
-          <w:sz w:val="18"/>
-          <w:szCs w:val="18"/>
-        </w:rPr>
-        <w:t xml:space="preserve"> H264 sequence header parsing crash. A lot of users reported crashes with the last build. This was a long standing </w:t>
-      </w:r>
-      <w:proofErr w:type="spellStart"/>
-      <w:r>
-        <w:rPr>
-          <w:sz w:val="18"/>
-          <w:szCs w:val="18"/>
-        </w:rPr>
-        <w:t>FFDShow</w:t>
-      </w:r>
-      <w:proofErr w:type="spellEnd"/>
-      <w:r>
-        <w:rPr>
-          <w:sz w:val="18"/>
-          <w:szCs w:val="18"/>
-        </w:rPr>
-        <w:t xml:space="preserve"> issue that affected specific clips.</w:t>
+        <w:t>Fixed FFDShow’s H264 sequence header parsing crash. A lot of users reported crashes with the last build. This was a long standing FFDShow issue that affected specific clips.</w:t>
       </w:r>
     </w:p>
     <w:p>
@@ -1964,39 +1721,7 @@
           <w:sz w:val="18"/>
           <w:szCs w:val="18"/>
         </w:rPr>
-        <w:t>Added black borders to images with non 16 modulo width. Retaining non standard width can cause downstream filters to crash (</w:t>
-      </w:r>
-      <w:proofErr w:type="spellStart"/>
-      <w:r>
-        <w:rPr>
-          <w:sz w:val="18"/>
-          <w:szCs w:val="18"/>
-        </w:rPr>
-        <w:t>dvobsub</w:t>
-      </w:r>
-      <w:proofErr w:type="spellEnd"/>
-      <w:r>
-        <w:rPr>
-          <w:sz w:val="18"/>
-          <w:szCs w:val="18"/>
-        </w:rPr>
-        <w:t>/</w:t>
-      </w:r>
-      <w:proofErr w:type="spellStart"/>
-      <w:r>
-        <w:rPr>
-          <w:sz w:val="18"/>
-          <w:szCs w:val="18"/>
-        </w:rPr>
-        <w:t>vsfilter</w:t>
-      </w:r>
-      <w:proofErr w:type="spellEnd"/>
-      <w:r>
-        <w:rPr>
-          <w:sz w:val="18"/>
-          <w:szCs w:val="18"/>
-        </w:rPr>
-        <w:t>).</w:t>
+        <w:t>Added black borders to images with non 16 modulo width. Retaining non standard width can cause downstream filters to crash (dvobsub/vsfilter).</w:t>
       </w:r>
     </w:p>
     <w:p>
@@ -2012,6 +1737,7 @@
           <w:sz w:val="22"/>
           <w:szCs w:val="22"/>
         </w:rPr>
+        <w:lastRenderedPageBreak/>
         <w:t>0.17 Alpha</w:t>
       </w:r>
     </w:p>
@@ -2052,7 +1778,6 @@
           <w:sz w:val="18"/>
           <w:szCs w:val="18"/>
         </w:rPr>
-        <w:lastRenderedPageBreak/>
         <w:t>More stable time stamps (audio sync issues).</w:t>
       </w:r>
     </w:p>
@@ -2073,23 +1798,7 @@
           <w:sz w:val="18"/>
           <w:szCs w:val="18"/>
         </w:rPr>
-        <w:t xml:space="preserve">Fixed </w:t>
-      </w:r>
-      <w:proofErr w:type="spellStart"/>
-      <w:r>
-        <w:rPr>
-          <w:sz w:val="18"/>
-          <w:szCs w:val="18"/>
-        </w:rPr>
-        <w:t>FFDShow’s</w:t>
-      </w:r>
-      <w:proofErr w:type="spellEnd"/>
-      <w:r>
-        <w:rPr>
-          <w:sz w:val="18"/>
-          <w:szCs w:val="18"/>
-        </w:rPr>
-        <w:t xml:space="preserve"> frame rate measurement to better view frame rate changes.</w:t>
+        <w:t>Fixed FFDShow’s frame rate measurement to better view frame rate changes.</w:t>
       </w:r>
     </w:p>
     <w:p>
@@ -2179,17 +1888,48 @@
           <w:sz w:val="18"/>
           <w:szCs w:val="18"/>
         </w:rPr>
-        <w:t xml:space="preserve">This version will be the first version on </w:t>
-      </w:r>
-      <w:proofErr w:type="spellStart"/>
-      <w:r>
-        <w:rPr>
-          <w:sz w:val="18"/>
-          <w:szCs w:val="18"/>
-        </w:rPr>
-        <w:t>SourceForge</w:t>
-      </w:r>
-      <w:proofErr w:type="spellEnd"/>
+        <w:t>This version will be the first version on SourceForge.</w:t>
+      </w:r>
+    </w:p>
+    <w:p>
+      <w:pPr>
+        <w:pStyle w:val="ListParagraph"/>
+        <w:numPr>
+          <w:ilvl w:val="0"/>
+          <w:numId w:val="13"/>
+        </w:numPr>
+        <w:rPr>
+          <w:sz w:val="18"/>
+          <w:szCs w:val="18"/>
+        </w:rPr>
+      </w:pPr>
+      <w:r>
+        <w:rPr>
+          <w:sz w:val="18"/>
+          <w:szCs w:val="18"/>
+        </w:rPr>
+        <w:t>Updated to ffdshow build 3996.</w:t>
+      </w:r>
+    </w:p>
+    <w:p>
+      <w:pPr>
+        <w:pStyle w:val="ListParagraph"/>
+        <w:numPr>
+          <w:ilvl w:val="0"/>
+          <w:numId w:val="13"/>
+        </w:numPr>
+        <w:rPr>
+          <w:sz w:val="18"/>
+          <w:szCs w:val="18"/>
+        </w:rPr>
+      </w:pPr>
+      <w:r>
+        <w:rPr>
+          <w:sz w:val="18"/>
+          <w:szCs w:val="18"/>
+        </w:rPr>
+        <w:t>Some fixes to the timestamp code</w:t>
+      </w:r>
       <w:r>
         <w:rPr>
           <w:sz w:val="18"/>
@@ -2197,6 +1937,27 @@
         </w:rPr>
         <w:t>.</w:t>
       </w:r>
+      <w:r>
+        <w:rPr>
+          <w:sz w:val="18"/>
+          <w:szCs w:val="18"/>
+        </w:rPr>
+        <w:t xml:space="preserve"> Now supporting stream</w:t>
+      </w:r>
+      <w:r>
+        <w:rPr>
+          <w:sz w:val="18"/>
+          <w:szCs w:val="18"/>
+        </w:rPr>
+        <w:t>s</w:t>
+      </w:r>
+      <w:r>
+        <w:rPr>
+          <w:sz w:val="18"/>
+          <w:szCs w:val="18"/>
+        </w:rPr>
+        <w:t xml:space="preserve"> with no frame rate.</w:t>
+      </w:r>
     </w:p>
     <w:p>
       <w:pPr>
@@ -2215,23 +1976,35 @@
           <w:sz w:val="18"/>
           <w:szCs w:val="18"/>
         </w:rPr>
-        <w:t xml:space="preserve">Updated to </w:t>
-      </w:r>
-      <w:proofErr w:type="spellStart"/>
-      <w:r>
-        <w:rPr>
-          <w:sz w:val="18"/>
-          <w:szCs w:val="18"/>
-        </w:rPr>
-        <w:t>ffdshow</w:t>
-      </w:r>
-      <w:proofErr w:type="spellEnd"/>
-      <w:r>
-        <w:rPr>
-          <w:sz w:val="18"/>
-          <w:szCs w:val="18"/>
-        </w:rPr>
-        <w:t xml:space="preserve"> build 3996.</w:t>
+        <w:t xml:space="preserve">Fixed </w:t>
+      </w:r>
+      <w:r>
+        <w:rPr>
+          <w:sz w:val="18"/>
+          <w:szCs w:val="18"/>
+        </w:rPr>
+        <w:t>several</w:t>
+      </w:r>
+      <w:r>
+        <w:rPr>
+          <w:sz w:val="18"/>
+          <w:szCs w:val="18"/>
+        </w:rPr>
+        <w:t xml:space="preserve"> aspect ratio </w:t>
+      </w:r>
+      <w:r>
+        <w:rPr>
+          <w:sz w:val="18"/>
+          <w:szCs w:val="18"/>
+        </w:rPr>
+        <w:t>issues</w:t>
+      </w:r>
+      <w:r>
+        <w:rPr>
+          <w:sz w:val="18"/>
+          <w:szCs w:val="18"/>
+        </w:rPr>
+        <w:t>.</w:t>
       </w:r>
     </w:p>
     <w:p>
@@ -2251,21 +2024,141 @@
           <w:sz w:val="18"/>
           <w:szCs w:val="18"/>
         </w:rPr>
-        <w:t>Some fixes to the timestamp code</w:t>
-      </w:r>
-      <w:r>
-        <w:rPr>
-          <w:sz w:val="18"/>
-          <w:szCs w:val="18"/>
-        </w:rPr>
-        <w:t>.</w:t>
-      </w:r>
-      <w:r>
-        <w:rPr>
-          <w:sz w:val="18"/>
-          <w:szCs w:val="18"/>
-        </w:rPr>
-        <w:t xml:space="preserve"> Now supporting stream</w:t>
+        <w:t>Very initial support for DVD playback. Menus are not displayed right yet. WIP. Recommend not to use except for testing purposes.</w:t>
+      </w:r>
+    </w:p>
+    <w:p>
+      <w:pPr>
+        <w:pStyle w:val="ListParagraph"/>
+        <w:numPr>
+          <w:ilvl w:val="0"/>
+          <w:numId w:val="13"/>
+        </w:numPr>
+        <w:rPr>
+          <w:sz w:val="18"/>
+          <w:szCs w:val="18"/>
+        </w:rPr>
+      </w:pPr>
+      <w:r>
+        <w:rPr>
+          <w:sz w:val="18"/>
+          <w:szCs w:val="18"/>
+        </w:rPr>
+        <w:t xml:space="preserve">Changed mechanism for handling flush &amp; seek event. Code is </w:t>
+      </w:r>
+      <w:r>
+        <w:rPr>
+          <w:sz w:val="18"/>
+          <w:szCs w:val="18"/>
+        </w:rPr>
+        <w:t xml:space="preserve">faster and </w:t>
+      </w:r>
+      <w:r>
+        <w:rPr>
+          <w:sz w:val="18"/>
+          <w:szCs w:val="18"/>
+        </w:rPr>
+        <w:t>more robust. A critical stage for playing DVDs.</w:t>
+      </w:r>
+    </w:p>
+    <w:p>
+      <w:pPr>
+        <w:pStyle w:val="ListParagraph"/>
+        <w:numPr>
+          <w:ilvl w:val="0"/>
+          <w:numId w:val="13"/>
+        </w:numPr>
+        <w:rPr>
+          <w:sz w:val="18"/>
+          <w:szCs w:val="18"/>
+        </w:rPr>
+      </w:pPr>
+      <w:r>
+        <w:rPr>
+          <w:sz w:val="18"/>
+          <w:szCs w:val="18"/>
+        </w:rPr>
+        <w:t>Added a new callback for FFDShow’s internal decoders – EndFlush. This is needed for DVD playback. Other decoders do not need to implement it.</w:t>
+      </w:r>
+    </w:p>
+    <w:p>
+      <w:pPr>
+        <w:pStyle w:val="ListParagraph"/>
+        <w:numPr>
+          <w:ilvl w:val="0"/>
+          <w:numId w:val="13"/>
+        </w:numPr>
+        <w:rPr>
+          <w:sz w:val="18"/>
+          <w:szCs w:val="18"/>
+        </w:rPr>
+      </w:pPr>
+      <w:r>
+        <w:rPr>
+          <w:sz w:val="18"/>
+          <w:szCs w:val="18"/>
+        </w:rPr>
+        <w:t>Various bug fixes.</w:t>
+      </w:r>
+    </w:p>
+    <w:p>
+      <w:pPr>
+        <w:pStyle w:val="ListParagraph"/>
+        <w:numPr>
+          <w:ilvl w:val="0"/>
+          <w:numId w:val="13"/>
+        </w:numPr>
+        <w:rPr>
+          <w:sz w:val="18"/>
+          <w:szCs w:val="18"/>
+        </w:rPr>
+      </w:pPr>
+      <w:r>
+        <w:rPr>
+          <w:sz w:val="18"/>
+          <w:szCs w:val="18"/>
+        </w:rPr>
+        <w:t>Added lots of trace prints for easy debugging (debug builds only).</w:t>
+      </w:r>
+    </w:p>
+    <w:p>
+      <w:pPr>
+        <w:pStyle w:val="ListParagraph"/>
+        <w:numPr>
+          <w:ilvl w:val="0"/>
+          <w:numId w:val="13"/>
+        </w:numPr>
+        <w:rPr>
+          <w:sz w:val="18"/>
+          <w:szCs w:val="18"/>
+        </w:rPr>
+      </w:pPr>
+      <w:r>
+        <w:rPr>
+          <w:sz w:val="18"/>
+          <w:szCs w:val="18"/>
+        </w:rPr>
+        <w:t>More internal documentation.</w:t>
+      </w:r>
+    </w:p>
+    <w:p>
+      <w:pPr>
+        <w:pStyle w:val="ListParagraph"/>
+        <w:numPr>
+          <w:ilvl w:val="0"/>
+          <w:numId w:val="13"/>
+        </w:numPr>
+        <w:rPr>
+          <w:sz w:val="18"/>
+          <w:szCs w:val="18"/>
+        </w:rPr>
+      </w:pPr>
+      <w:r>
+        <w:rPr>
+          <w:sz w:val="18"/>
+          <w:szCs w:val="18"/>
+        </w:rPr>
+        <w:t>Enhanced FFDShow’s code with a faster memcpy function (SSE2 based). This replace</w:t>
       </w:r>
       <w:r>
         <w:rPr>
@@ -2279,319 +2172,7 @@
           <w:sz w:val="18"/>
           <w:szCs w:val="18"/>
         </w:rPr>
-        <w:t xml:space="preserve"> with no frame rate.</w:t>
-      </w:r>
-    </w:p>
-    <w:p>
-      <w:pPr>
-        <w:pStyle w:val="ListParagraph"/>
-        <w:numPr>
-          <w:ilvl w:val="0"/>
-          <w:numId w:val="13"/>
-        </w:numPr>
-        <w:rPr>
-          <w:sz w:val="18"/>
-          <w:szCs w:val="18"/>
-        </w:rPr>
-      </w:pPr>
-      <w:r>
-        <w:rPr>
-          <w:sz w:val="18"/>
-          <w:szCs w:val="18"/>
-        </w:rPr>
-        <w:t xml:space="preserve">Fixed </w:t>
-      </w:r>
-      <w:r>
-        <w:rPr>
-          <w:sz w:val="18"/>
-          <w:szCs w:val="18"/>
-        </w:rPr>
-        <w:t>several</w:t>
-      </w:r>
-      <w:r>
-        <w:rPr>
-          <w:sz w:val="18"/>
-          <w:szCs w:val="18"/>
-        </w:rPr>
-        <w:t xml:space="preserve"> aspect ratio </w:t>
-      </w:r>
-      <w:r>
-        <w:rPr>
-          <w:sz w:val="18"/>
-          <w:szCs w:val="18"/>
-        </w:rPr>
-        <w:t>issues</w:t>
-      </w:r>
-      <w:r>
-        <w:rPr>
-          <w:sz w:val="18"/>
-          <w:szCs w:val="18"/>
-        </w:rPr>
-        <w:t>.</w:t>
-      </w:r>
-    </w:p>
-    <w:p>
-      <w:pPr>
-        <w:pStyle w:val="ListParagraph"/>
-        <w:numPr>
-          <w:ilvl w:val="0"/>
-          <w:numId w:val="13"/>
-        </w:numPr>
-        <w:rPr>
-          <w:sz w:val="18"/>
-          <w:szCs w:val="18"/>
-        </w:rPr>
-      </w:pPr>
-      <w:r>
-        <w:rPr>
-          <w:sz w:val="18"/>
-          <w:szCs w:val="18"/>
-        </w:rPr>
-        <w:t>Very initial support for DVD playback. Menus are not displayed right yet. WIP. Recommend not to use except for testing purposes.</w:t>
-      </w:r>
-    </w:p>
-    <w:p>
-      <w:pPr>
-        <w:pStyle w:val="ListParagraph"/>
-        <w:numPr>
-          <w:ilvl w:val="0"/>
-          <w:numId w:val="13"/>
-        </w:numPr>
-        <w:rPr>
-          <w:sz w:val="18"/>
-          <w:szCs w:val="18"/>
-        </w:rPr>
-      </w:pPr>
-      <w:r>
-        <w:rPr>
-          <w:sz w:val="18"/>
-          <w:szCs w:val="18"/>
-        </w:rPr>
-        <w:t xml:space="preserve">Changed mechanism for handling flush &amp; seek event. Code is </w:t>
-      </w:r>
-      <w:r>
-        <w:rPr>
-          <w:sz w:val="18"/>
-          <w:szCs w:val="18"/>
-        </w:rPr>
-        <w:t xml:space="preserve">faster and </w:t>
-      </w:r>
-      <w:r>
-        <w:rPr>
-          <w:sz w:val="18"/>
-          <w:szCs w:val="18"/>
-        </w:rPr>
-        <w:t>more robust. A critical stage for playing DVDs.</w:t>
-      </w:r>
-    </w:p>
-    <w:p>
-      <w:pPr>
-        <w:pStyle w:val="ListParagraph"/>
-        <w:numPr>
-          <w:ilvl w:val="0"/>
-          <w:numId w:val="13"/>
-        </w:numPr>
-        <w:rPr>
-          <w:sz w:val="18"/>
-          <w:szCs w:val="18"/>
-        </w:rPr>
-      </w:pPr>
-      <w:r>
-        <w:rPr>
-          <w:sz w:val="18"/>
-          <w:szCs w:val="18"/>
-        </w:rPr>
-        <w:t xml:space="preserve">Added a new callback for </w:t>
-      </w:r>
-      <w:proofErr w:type="spellStart"/>
-      <w:r>
-        <w:rPr>
-          <w:sz w:val="18"/>
-          <w:szCs w:val="18"/>
-        </w:rPr>
-        <w:t>FFDShow’s</w:t>
-      </w:r>
-      <w:proofErr w:type="spellEnd"/>
-      <w:r>
-        <w:rPr>
-          <w:sz w:val="18"/>
-          <w:szCs w:val="18"/>
-        </w:rPr>
-        <w:t xml:space="preserve"> internal decoders – </w:t>
-      </w:r>
-      <w:proofErr w:type="spellStart"/>
-      <w:r>
-        <w:rPr>
-          <w:sz w:val="18"/>
-          <w:szCs w:val="18"/>
-        </w:rPr>
-        <w:t>EndFlush</w:t>
-      </w:r>
-      <w:proofErr w:type="spellEnd"/>
-      <w:r>
-        <w:rPr>
-          <w:sz w:val="18"/>
-          <w:szCs w:val="18"/>
-        </w:rPr>
-        <w:t>. This is needed for DVD playback. Other decoders do not need to implement it.</w:t>
-      </w:r>
-    </w:p>
-    <w:p>
-      <w:pPr>
-        <w:pStyle w:val="ListParagraph"/>
-        <w:numPr>
-          <w:ilvl w:val="0"/>
-          <w:numId w:val="13"/>
-        </w:numPr>
-        <w:rPr>
-          <w:sz w:val="18"/>
-          <w:szCs w:val="18"/>
-        </w:rPr>
-      </w:pPr>
-      <w:r>
-        <w:rPr>
-          <w:sz w:val="18"/>
-          <w:szCs w:val="18"/>
-        </w:rPr>
-        <w:t>Various bug fixes.</w:t>
-      </w:r>
-    </w:p>
-    <w:p>
-      <w:pPr>
-        <w:pStyle w:val="ListParagraph"/>
-        <w:numPr>
-          <w:ilvl w:val="0"/>
-          <w:numId w:val="13"/>
-        </w:numPr>
-        <w:rPr>
-          <w:sz w:val="18"/>
-          <w:szCs w:val="18"/>
-        </w:rPr>
-      </w:pPr>
-      <w:r>
-        <w:rPr>
-          <w:sz w:val="18"/>
-          <w:szCs w:val="18"/>
-        </w:rPr>
-        <w:t>Added lots of trace prints for easy debugging (debug builds only).</w:t>
-      </w:r>
-    </w:p>
-    <w:p>
-      <w:pPr>
-        <w:pStyle w:val="ListParagraph"/>
-        <w:numPr>
-          <w:ilvl w:val="0"/>
-          <w:numId w:val="13"/>
-        </w:numPr>
-        <w:rPr>
-          <w:sz w:val="18"/>
-          <w:szCs w:val="18"/>
-        </w:rPr>
-      </w:pPr>
-      <w:r>
-        <w:rPr>
-          <w:sz w:val="18"/>
-          <w:szCs w:val="18"/>
-        </w:rPr>
-        <w:t>More internal documentation.</w:t>
-      </w:r>
-    </w:p>
-    <w:p>
-      <w:pPr>
-        <w:pStyle w:val="ListParagraph"/>
-        <w:numPr>
-          <w:ilvl w:val="0"/>
-          <w:numId w:val="13"/>
-        </w:numPr>
-        <w:rPr>
-          <w:sz w:val="18"/>
-          <w:szCs w:val="18"/>
-        </w:rPr>
-      </w:pPr>
-      <w:r>
-        <w:rPr>
-          <w:sz w:val="18"/>
-          <w:szCs w:val="18"/>
-        </w:rPr>
-        <w:t xml:space="preserve">Enhanced </w:t>
-      </w:r>
-      <w:proofErr w:type="spellStart"/>
-      <w:r>
-        <w:rPr>
-          <w:sz w:val="18"/>
-          <w:szCs w:val="18"/>
-        </w:rPr>
-        <w:t>FFDShow’s</w:t>
-      </w:r>
-      <w:proofErr w:type="spellEnd"/>
-      <w:r>
-        <w:rPr>
-          <w:sz w:val="18"/>
-          <w:szCs w:val="18"/>
-        </w:rPr>
-        <w:t xml:space="preserve"> code with a faster </w:t>
-      </w:r>
-      <w:proofErr w:type="spellStart"/>
-      <w:r>
-        <w:rPr>
-          <w:sz w:val="18"/>
-          <w:szCs w:val="18"/>
-        </w:rPr>
-        <w:t>memcpy</w:t>
-      </w:r>
-      <w:proofErr w:type="spellEnd"/>
-      <w:r>
-        <w:rPr>
-          <w:sz w:val="18"/>
-          <w:szCs w:val="18"/>
-        </w:rPr>
-        <w:t xml:space="preserve"> function (SSE2 based). This replace</w:t>
-      </w:r>
-      <w:r>
-        <w:rPr>
-          <w:sz w:val="18"/>
-          <w:szCs w:val="18"/>
-        </w:rPr>
-        <w:t>s</w:t>
-      </w:r>
-      <w:r>
-        <w:rPr>
-          <w:sz w:val="18"/>
-          <w:szCs w:val="18"/>
-        </w:rPr>
-        <w:t xml:space="preserve"> calling </w:t>
-      </w:r>
-      <w:proofErr w:type="spellStart"/>
-      <w:r>
-        <w:rPr>
-          <w:sz w:val="18"/>
-          <w:szCs w:val="18"/>
-        </w:rPr>
-        <w:t>memcpy</w:t>
-      </w:r>
-      <w:proofErr w:type="spellEnd"/>
-      <w:r>
-        <w:rPr>
-          <w:sz w:val="18"/>
-          <w:szCs w:val="18"/>
-        </w:rPr>
-        <w:t xml:space="preserve">. The original source code would use </w:t>
-      </w:r>
-      <w:proofErr w:type="spellStart"/>
-      <w:r>
-        <w:rPr>
-          <w:sz w:val="18"/>
-          <w:szCs w:val="18"/>
-        </w:rPr>
-        <w:t>ffmpeg</w:t>
-      </w:r>
-      <w:proofErr w:type="spellEnd"/>
-      <w:r>
-        <w:rPr>
-          <w:sz w:val="18"/>
-          <w:szCs w:val="18"/>
-        </w:rPr>
-        <w:t xml:space="preserve"> to do it, but it crashes on NV12 images.</w:t>
+        <w:t xml:space="preserve"> calling memcpy. The original source code would use ffmpeg to do it, but it crashes on NV12 images.</w:t>
       </w:r>
     </w:p>
     <w:p>
@@ -2627,23 +2208,7 @@
           <w:sz w:val="18"/>
           <w:szCs w:val="18"/>
         </w:rPr>
-        <w:t xml:space="preserve">Rewrote time stamp handling code. Decoder now calculates frame rate if missing, corrects for splitters reporting double frame rate for interlaced content. Handles PTS and DTS time stamps. Broken streams that alternate frequently between </w:t>
-      </w:r>
-      <w:proofErr w:type="spellStart"/>
-      <w:r>
-        <w:rPr>
-          <w:sz w:val="18"/>
-          <w:szCs w:val="18"/>
-        </w:rPr>
-        <w:t>telecined</w:t>
-      </w:r>
-      <w:proofErr w:type="spellEnd"/>
-      <w:r>
-        <w:rPr>
-          <w:sz w:val="18"/>
-          <w:szCs w:val="18"/>
-        </w:rPr>
-        <w:t xml:space="preserve"> and interlaced frames are not handles perfectly (yet!).</w:t>
+        <w:t>Rewrote time stamp handling code. Decoder now calculates frame rate if missing, corrects for splitters reporting double frame rate for interlaced content. Handles PTS and DTS time stamps. Broken streams that alternate frequently between telecined and interlaced frames are not handles perfectly (yet!).</w:t>
       </w:r>
     </w:p>
     <w:p>
@@ -2677,39 +2242,7 @@
           <w:sz w:val="18"/>
           <w:szCs w:val="18"/>
         </w:rPr>
-        <w:t xml:space="preserve"> unsupported H264 formats by reverting to </w:t>
-      </w:r>
-      <w:proofErr w:type="spellStart"/>
-      <w:r>
-        <w:rPr>
-          <w:sz w:val="18"/>
-          <w:szCs w:val="18"/>
-        </w:rPr>
-        <w:t>libavcodec</w:t>
-      </w:r>
-      <w:proofErr w:type="spellEnd"/>
-      <w:r>
-        <w:rPr>
-          <w:sz w:val="18"/>
-          <w:szCs w:val="18"/>
-        </w:rPr>
-        <w:t xml:space="preserve"> silently within </w:t>
-      </w:r>
-      <w:proofErr w:type="spellStart"/>
-      <w:r>
-        <w:rPr>
-          <w:sz w:val="18"/>
-          <w:szCs w:val="18"/>
-        </w:rPr>
-        <w:t>ffdshow</w:t>
-      </w:r>
-      <w:proofErr w:type="spellEnd"/>
-      <w:r>
-        <w:rPr>
-          <w:sz w:val="18"/>
-          <w:szCs w:val="18"/>
-        </w:rPr>
-        <w:t>. HW acceleration is limited to H264 simple, main and high profiles. Previous version would crash on unsupported formats.</w:t>
+        <w:t xml:space="preserve"> unsupported H264 formats by reverting to libavcodec silently within ffdshow. HW acceleration is limited to H264 simple, main and high profiles. Previous version would crash on unsupported formats.</w:t>
       </w:r>
     </w:p>
     <w:p>
@@ -2835,46 +2368,14 @@
           <w:sz w:val="18"/>
           <w:szCs w:val="18"/>
         </w:rPr>
-        <w:t xml:space="preserve"> </w:t>
-      </w:r>
-      <w:proofErr w:type="spellStart"/>
-      <w:r>
-        <w:rPr>
-          <w:sz w:val="18"/>
-          <w:szCs w:val="18"/>
-        </w:rPr>
-        <w:t>ffdshow</w:t>
-      </w:r>
-      <w:proofErr w:type="spellEnd"/>
-      <w:r>
-        <w:rPr>
-          <w:sz w:val="18"/>
-          <w:szCs w:val="18"/>
-        </w:rPr>
-        <w:t xml:space="preserve"> installer.</w:t>
-      </w:r>
-      <w:r>
-        <w:rPr>
-          <w:sz w:val="18"/>
-          <w:szCs w:val="18"/>
-        </w:rPr>
-        <w:t xml:space="preserve"> Installer will default to enabling the Intel </w:t>
-      </w:r>
-      <w:proofErr w:type="spellStart"/>
-      <w:r>
-        <w:rPr>
-          <w:sz w:val="18"/>
-          <w:szCs w:val="18"/>
-        </w:rPr>
-        <w:t>QuickSync</w:t>
-      </w:r>
-      <w:proofErr w:type="spellEnd"/>
-      <w:r>
-        <w:rPr>
-          <w:sz w:val="18"/>
-          <w:szCs w:val="18"/>
-        </w:rPr>
-        <w:t xml:space="preserve"> decoder on new installations.</w:t>
+        <w:t xml:space="preserve"> ffdshow installer.</w:t>
+      </w:r>
+      <w:r>
+        <w:rPr>
+          <w:sz w:val="18"/>
+          <w:szCs w:val="18"/>
+        </w:rPr>
+        <w:t xml:space="preserve"> Installer will default to enabling the Intel QuickSync decoder on new installations.</w:t>
       </w:r>
     </w:p>
     <w:p>
@@ -3169,6 +2670,7 @@
           <w:sz w:val="22"/>
           <w:szCs w:val="22"/>
         </w:rPr>
+        <w:lastRenderedPageBreak/>
         <w:t>0.12 Alpha</w:t>
       </w:r>
     </w:p>
@@ -3209,7 +2711,6 @@
           <w:sz w:val="18"/>
           <w:szCs w:val="18"/>
         </w:rPr>
-        <w:lastRenderedPageBreak/>
         <w:t>Optimized CPU usage</w:t>
       </w:r>
       <w:r>
@@ -3481,13 +2982,8 @@
         <w:t>Next steps</w:t>
       </w:r>
       <w:r>
-        <w:t xml:space="preserve"> or “what’s still not </w:t>
-      </w:r>
-      <w:proofErr w:type="gramStart"/>
-      <w:r>
-        <w:t xml:space="preserve">working </w:t>
-      </w:r>
-      <w:proofErr w:type="gramEnd"/>
+        <w:t xml:space="preserve"> or “what’s still not working </w:t>
+      </w:r>
       <w:r>
         <w:sym w:font="Wingdings" w:char="F04A"/>
       </w:r>
@@ -3515,28 +3011,7 @@
           <w:sz w:val="24"/>
           <w:szCs w:val="24"/>
         </w:rPr>
-        <w:t>High CPU usage on several clips. Identified as partial HW acceleration</w:t>
-      </w:r>
-      <w:r>
-        <w:rPr>
-          <w:sz w:val="24"/>
-          <w:szCs w:val="24"/>
-        </w:rPr>
-        <w:t xml:space="preserve"> (or no acceleration)</w:t>
-      </w:r>
-      <w:r>
-        <w:rPr>
-          <w:sz w:val="24"/>
-          <w:szCs w:val="24"/>
-        </w:rPr>
-        <w:t xml:space="preserve"> due to frame size (width or height) or improper sequence header decoding. </w:t>
-      </w:r>
-      <w:r>
-        <w:rPr>
-          <w:sz w:val="24"/>
-          <w:szCs w:val="24"/>
-        </w:rPr>
-        <w:t>Future HW or drivers might solve these issues.</w:t>
+        <w:t>Haali Media Splitter may cause wrong frame rates in TS clips. Wrong aspect ratio as well.</w:t>
       </w:r>
     </w:p>
     <w:p>
@@ -3590,46 +3065,14 @@
           <w:sz w:val="24"/>
           <w:szCs w:val="24"/>
         </w:rPr>
-        <w:t xml:space="preserve">64 bit version under Lucid </w:t>
-      </w:r>
-      <w:proofErr w:type="spellStart"/>
-      <w:r>
-        <w:rPr>
-          <w:sz w:val="24"/>
-          <w:szCs w:val="24"/>
-        </w:rPr>
-        <w:t>Virtu</w:t>
-      </w:r>
-      <w:proofErr w:type="spellEnd"/>
-      <w:r>
-        <w:rPr>
-          <w:sz w:val="24"/>
-          <w:szCs w:val="24"/>
-        </w:rPr>
-        <w:t xml:space="preserve"> (v1.05 &amp; v1.06) will produce choppy video with frames displayed out of order.</w:t>
-      </w:r>
-      <w:r>
-        <w:rPr>
-          <w:sz w:val="24"/>
-          <w:szCs w:val="24"/>
-        </w:rPr>
-        <w:t xml:space="preserve"> Root caused to be a </w:t>
-      </w:r>
-      <w:proofErr w:type="spellStart"/>
-      <w:r>
-        <w:rPr>
-          <w:sz w:val="24"/>
-          <w:szCs w:val="24"/>
-        </w:rPr>
-        <w:t>Virtu</w:t>
-      </w:r>
-      <w:proofErr w:type="spellEnd"/>
-      <w:r>
-        <w:rPr>
-          <w:sz w:val="24"/>
-          <w:szCs w:val="24"/>
-        </w:rPr>
-        <w:t xml:space="preserve"> bug. Happens in other decoders as well.</w:t>
+        <w:t>64 bit version under Lucid Virtu (v1.05 &amp; v1.06) will produce choppy video with frames displayed out of order.</w:t>
+      </w:r>
+      <w:r>
+        <w:rPr>
+          <w:sz w:val="24"/>
+          <w:szCs w:val="24"/>
+        </w:rPr>
+        <w:t xml:space="preserve"> Root caused to be a Virtu bug. Happens in other decoders as well.</w:t>
       </w:r>
     </w:p>
     <w:p>
@@ -3649,42 +3092,14 @@
           <w:sz w:val="24"/>
           <w:szCs w:val="24"/>
         </w:rPr>
-        <w:t xml:space="preserve">Investigate </w:t>
-      </w:r>
-      <w:r>
-        <w:rPr>
-          <w:sz w:val="24"/>
-          <w:szCs w:val="24"/>
-        </w:rPr>
-        <w:t>image corruption</w:t>
-      </w:r>
-      <w:r>
-        <w:rPr>
-          <w:sz w:val="24"/>
-          <w:szCs w:val="24"/>
-        </w:rPr>
-        <w:t xml:space="preserve"> </w:t>
-      </w:r>
-      <w:r>
-        <w:rPr>
-          <w:sz w:val="24"/>
-          <w:szCs w:val="24"/>
-        </w:rPr>
-        <w:t xml:space="preserve">(rare) and crashes (very rare and only vc1) </w:t>
-      </w:r>
-      <w:r>
-        <w:rPr>
-          <w:sz w:val="24"/>
-          <w:szCs w:val="24"/>
-        </w:rPr>
-        <w:t>on various formats.</w:t>
-      </w:r>
-      <w:r>
-        <w:rPr>
-          <w:sz w:val="24"/>
-          <w:szCs w:val="24"/>
-        </w:rPr>
-        <w:t xml:space="preserve"> Samples sent to Media SDK team for debug.</w:t>
+        <w:t>Come clips may show image corruption (all HW decoders)</w:t>
+      </w:r>
+      <w:r>
+        <w:rPr>
+          <w:sz w:val="24"/>
+          <w:szCs w:val="24"/>
+        </w:rPr>
+        <w:t>.</w:t>
       </w:r>
     </w:p>
     <w:p>
@@ -3724,17 +3139,8 @@
           <w:sz w:val="24"/>
           <w:szCs w:val="24"/>
         </w:rPr>
-        <w:t xml:space="preserve">Test on </w:t>
-      </w:r>
-      <w:proofErr w:type="spellStart"/>
-      <w:r>
-        <w:rPr>
-          <w:sz w:val="24"/>
-          <w:szCs w:val="24"/>
-        </w:rPr>
-        <w:t>IvyBridge</w:t>
-      </w:r>
-      <w:proofErr w:type="spellEnd"/>
+        <w:t>Test on IvyBridge</w:t>
+      </w:r>
       <w:r>
         <w:rPr>
           <w:sz w:val="24"/>
@@ -3783,39 +3189,7 @@
           <w:sz w:val="24"/>
           <w:szCs w:val="24"/>
         </w:rPr>
-        <w:t xml:space="preserve">Execute the installer (32 and/or 64 bit) and select the options suited for you. On a clean install, the installer will ask your preferences regarding which </w:t>
-      </w:r>
-      <w:proofErr w:type="spellStart"/>
-      <w:r>
-        <w:rPr>
-          <w:sz w:val="24"/>
-          <w:szCs w:val="24"/>
-        </w:rPr>
-        <w:t>codecs</w:t>
-      </w:r>
-      <w:proofErr w:type="spellEnd"/>
-      <w:r>
-        <w:rPr>
-          <w:sz w:val="24"/>
-          <w:szCs w:val="24"/>
-        </w:rPr>
-        <w:t xml:space="preserve"> to enable. Intel </w:t>
-      </w:r>
-      <w:proofErr w:type="spellStart"/>
-      <w:r>
-        <w:rPr>
-          <w:sz w:val="24"/>
-          <w:szCs w:val="24"/>
-        </w:rPr>
-        <w:t>QuickSync</w:t>
-      </w:r>
-      <w:proofErr w:type="spellEnd"/>
-      <w:r>
-        <w:rPr>
-          <w:sz w:val="24"/>
-          <w:szCs w:val="24"/>
-        </w:rPr>
-        <w:t xml:space="preserve"> is enabled by default to the currently supported formats.</w:t>
+        <w:t>Execute the installer (32 and/or 64 bit) and select the options suited for you. On a clean install, the installer will ask your preferences regarding which codecs to enable. Intel QuickSync is enabled by default to the currently supported formats.</w:t>
       </w:r>
     </w:p>
     <w:p>
@@ -3856,23 +3230,7 @@
         </w:numPr>
       </w:pPr>
       <w:r>
-        <w:t xml:space="preserve">Install </w:t>
-      </w:r>
-      <w:proofErr w:type="spellStart"/>
-      <w:r>
-        <w:t>Lucid’s</w:t>
-      </w:r>
-      <w:proofErr w:type="spellEnd"/>
-      <w:r>
-        <w:t xml:space="preserve"> </w:t>
-      </w:r>
-      <w:proofErr w:type="spellStart"/>
-      <w:r>
-        <w:t>Virtu</w:t>
-      </w:r>
-      <w:proofErr w:type="spellEnd"/>
-      <w:r>
-        <w:t xml:space="preserve"> driver (see next section</w:t>
+        <w:t>Install Lucid’s Virtu driver (see next section</w:t>
       </w:r>
       <w:r>
         <w:t xml:space="preserve"> for more details</w:t>
@@ -4065,23 +3423,7 @@
     </w:p>
     <w:p>
       <w:r>
-        <w:t xml:space="preserve">All the above methods produce a similar effect; they cause DirectX (and thus DXVA) to enumerate the disconnected Intel GPU. Without DirectX enumerating the GPU, initialization will fail and </w:t>
-      </w:r>
-      <w:proofErr w:type="spellStart"/>
-      <w:r>
-        <w:t>FFDshow</w:t>
-      </w:r>
-      <w:proofErr w:type="spellEnd"/>
-      <w:r>
-        <w:t xml:space="preserve"> will revert to use </w:t>
-      </w:r>
-      <w:proofErr w:type="spellStart"/>
-      <w:r>
-        <w:t>libavcodec</w:t>
-      </w:r>
-      <w:proofErr w:type="spellEnd"/>
-      <w:r>
-        <w:t>. Unfortunately, it seems there’s no programmatic way to achieve this.</w:t>
+        <w:t>All the above methods produce a similar effect; they cause DirectX (and thus DXVA) to enumerate the disconnected Intel GPU. Without DirectX enumerating the GPU, initialization will fail and FFDshow will revert to use libavcodec. Unfortunately, it seems there’s no programmatic way to achieve this.</w:t>
       </w:r>
     </w:p>
     <w:p>
@@ -4090,43 +3432,22 @@
       </w:pPr>
       <w:r>
         <w:lastRenderedPageBreak/>
-        <w:t xml:space="preserve">Lucid </w:t>
-      </w:r>
-      <w:proofErr w:type="spellStart"/>
-      <w:r>
-        <w:t>Virtu</w:t>
-      </w:r>
-      <w:proofErr w:type="spellEnd"/>
-    </w:p>
-    <w:p>
-      <w:pPr>
-        <w:rPr>
-          <w:sz w:val="24"/>
-          <w:szCs w:val="24"/>
-        </w:rPr>
-      </w:pPr>
-      <w:r>
-        <w:rPr>
-          <w:sz w:val="24"/>
-          <w:szCs w:val="24"/>
-        </w:rPr>
-        <w:t xml:space="preserve">Lucid </w:t>
-      </w:r>
-      <w:proofErr w:type="spellStart"/>
-      <w:r>
-        <w:rPr>
-          <w:sz w:val="24"/>
-          <w:szCs w:val="24"/>
-        </w:rPr>
-        <w:t>Virtu</w:t>
-      </w:r>
-      <w:proofErr w:type="spellEnd"/>
-      <w:r>
-        <w:rPr>
-          <w:sz w:val="24"/>
-          <w:szCs w:val="24"/>
-        </w:rPr>
-        <w:t xml:space="preserve"> </w:t>
+        <w:t>Lucid Virtu</w:t>
+      </w:r>
+    </w:p>
+    <w:p>
+      <w:pPr>
+        <w:rPr>
+          <w:sz w:val="24"/>
+          <w:szCs w:val="24"/>
+        </w:rPr>
+      </w:pPr>
+      <w:r>
+        <w:rPr>
+          <w:sz w:val="24"/>
+          <w:szCs w:val="24"/>
+        </w:rPr>
+        <w:t xml:space="preserve">Lucid Virtu </w:t>
       </w:r>
       <w:r>
         <w:rPr>
@@ -4214,7 +3535,6 @@
         </w:rPr>
         <w:t xml:space="preserve">For power savings, connect the display to the processor graphics. Video players are automatically enabled with </w:t>
       </w:r>
-      <w:proofErr w:type="spellStart"/>
       <w:r>
         <w:rPr>
           <w:b/>
@@ -4224,7 +3544,6 @@
         </w:rPr>
         <w:t>QuickSync</w:t>
       </w:r>
-      <w:proofErr w:type="spellEnd"/>
       <w:r>
         <w:rPr>
           <w:sz w:val="24"/>
@@ -6941,7 +6260,7 @@
 </file>
 
 <file path=customXml/itemProps1.xml><?xml version="1.0" encoding="utf-8"?>
-<ds:datastoreItem xmlns:ds="http://schemas.openxmlformats.org/officeDocument/2006/customXml" ds:itemID="{26B6F904-D5D0-4355-94D4-BFF96D354FF0}">
+<ds:datastoreItem xmlns:ds="http://schemas.openxmlformats.org/officeDocument/2006/customXml" ds:itemID="{4FAC6E5C-CA8D-46BA-AB7F-271C4FF3769D}">
   <ds:schemaRefs>
     <ds:schemaRef ds:uri="http://schemas.openxmlformats.org/officeDocument/2006/bibliography"/>
   </ds:schemaRefs>

</xml_diff>

<commit_message>
v 0.27: Tweaked code so both high and low bit rate clips run fast. Significant performance improvement for high bit rate clips. Now works fast also when time stamp correction is disabled. Time stamp correction is disabled by default.
git-svn-id: svn://svn.code.sf.net/p/qsdecoder/code/trunk/IntelQuickSyncDecoder@39 dfccccb7-dd81-40b7-a334-5a7ba89c2b1d
</commit_message>
<xml_diff>
--- a/doc/FFDShow QuickSync.docx
+++ b/doc/FFDShow QuickSync.docx
@@ -1051,7 +1051,7 @@
         <w:pStyle w:val="Heading2"/>
       </w:pPr>
       <w:r>
-        <w:t>0.26 Beta</w:t>
+        <w:t>0.27 Beta</w:t>
       </w:r>
     </w:p>
     <w:p>
@@ -1063,7 +1063,7 @@
         </w:numPr>
       </w:pPr>
       <w:r>
-        <w:t>Added option to disable SW decoding when HW can’t decode. Default is not to decode in SW.</w:t>
+        <w:t>Optimized code path for both low and high bit rates.</w:t>
       </w:r>
     </w:p>
     <w:p>
@@ -1075,7 +1075,22 @@
         </w:numPr>
       </w:pPr>
       <w:r>
-        <w:t>Even faster memory copy function.</w:t>
+        <w:t>Removed time stamp correction from defaults as it was causing issues in several situations (clips with very bad time stamps).</w:t>
+      </w:r>
+      <w:r>
+        <w:t xml:space="preserve"> Owning DirectShow filter will need to take care of this.</w:t>
+      </w:r>
+    </w:p>
+    <w:p>
+      <w:pPr>
+        <w:pStyle w:val="ListParagraph"/>
+        <w:numPr>
+          <w:ilvl w:val="0"/>
+          <w:numId w:val="14"/>
+        </w:numPr>
+      </w:pPr>
+      <w:r>
+        <w:t>Cosmetics.</w:t>
       </w:r>
     </w:p>
     <w:p>
@@ -1091,143 +1106,77 @@
           <w:sz w:val="22"/>
           <w:szCs w:val="22"/>
         </w:rPr>
-        <w:t>0.2</w:t>
-      </w:r>
-      <w:r>
+        <w:t>0.26 Beta</w:t>
+      </w:r>
+    </w:p>
+    <w:p>
+      <w:pPr>
+        <w:pStyle w:val="ListParagraph"/>
+        <w:numPr>
+          <w:ilvl w:val="0"/>
+          <w:numId w:val="14"/>
+        </w:numPr>
+        <w:rPr>
+          <w:sz w:val="18"/>
+          <w:szCs w:val="18"/>
+        </w:rPr>
+      </w:pPr>
+      <w:r>
+        <w:rPr>
+          <w:sz w:val="18"/>
+          <w:szCs w:val="18"/>
+        </w:rPr>
+        <w:t>Added option to disable SW decoding when HW can’t decode. Default is not to decode in SW.</w:t>
+      </w:r>
+    </w:p>
+    <w:p>
+      <w:pPr>
+        <w:pStyle w:val="ListParagraph"/>
+        <w:numPr>
+          <w:ilvl w:val="0"/>
+          <w:numId w:val="14"/>
+        </w:numPr>
+        <w:rPr>
+          <w:sz w:val="18"/>
+          <w:szCs w:val="18"/>
+        </w:rPr>
+      </w:pPr>
+      <w:r>
+        <w:rPr>
+          <w:sz w:val="18"/>
+          <w:szCs w:val="18"/>
+        </w:rPr>
+        <w:t>Even faster memory copy function.</w:t>
+      </w:r>
+    </w:p>
+    <w:p>
+      <w:pPr>
+        <w:pStyle w:val="Heading2"/>
         <w:rPr>
           <w:sz w:val="22"/>
           <w:szCs w:val="22"/>
         </w:rPr>
-        <w:t>5</w:t>
-      </w:r>
+      </w:pPr>
       <w:r>
         <w:rPr>
           <w:sz w:val="22"/>
           <w:szCs w:val="22"/>
         </w:rPr>
-        <w:t xml:space="preserve"> Beta</w:t>
-      </w:r>
-    </w:p>
-    <w:p>
-      <w:pPr>
-        <w:pStyle w:val="ListParagraph"/>
-        <w:numPr>
-          <w:ilvl w:val="0"/>
-          <w:numId w:val="14"/>
-        </w:numPr>
-        <w:rPr>
-          <w:sz w:val="18"/>
-          <w:szCs w:val="18"/>
-        </w:rPr>
-      </w:pPr>
-      <w:r>
-        <w:rPr>
-          <w:sz w:val="18"/>
-          <w:szCs w:val="18"/>
-        </w:rPr>
-        <w:t>Fixed handling of CCV1 streams (Haali splitter custom fourCC).</w:t>
-      </w:r>
-    </w:p>
-    <w:p>
-      <w:pPr>
-        <w:pStyle w:val="ListParagraph"/>
-        <w:numPr>
-          <w:ilvl w:val="0"/>
-          <w:numId w:val="14"/>
-        </w:numPr>
-        <w:rPr>
-          <w:sz w:val="18"/>
-          <w:szCs w:val="18"/>
-        </w:rPr>
-      </w:pPr>
-      <w:r>
-        <w:rPr>
-          <w:sz w:val="18"/>
-          <w:szCs w:val="18"/>
-        </w:rPr>
-        <w:t>Support for H264 AVI files.</w:t>
-      </w:r>
-    </w:p>
-    <w:p>
-      <w:pPr>
-        <w:pStyle w:val="ListParagraph"/>
-        <w:numPr>
-          <w:ilvl w:val="0"/>
-          <w:numId w:val="14"/>
-        </w:numPr>
-        <w:rPr>
-          <w:sz w:val="18"/>
-          <w:szCs w:val="18"/>
-        </w:rPr>
-      </w:pPr>
-      <w:r>
-        <w:rPr>
-          <w:sz w:val="18"/>
-          <w:szCs w:val="18"/>
-        </w:rPr>
-        <w:t>Optimized memory copy further. Removed ASM code. Code now uses intrinsic for both 32 and 64 bit as intrinsic code reached 32 bit efficiency.</w:t>
-      </w:r>
-    </w:p>
-    <w:p>
-      <w:pPr>
-        <w:pStyle w:val="ListParagraph"/>
-        <w:numPr>
-          <w:ilvl w:val="0"/>
-          <w:numId w:val="14"/>
-        </w:numPr>
-        <w:rPr>
-          <w:sz w:val="18"/>
-          <w:szCs w:val="18"/>
-        </w:rPr>
-      </w:pPr>
-      <w:r>
-        <w:rPr>
-          <w:sz w:val="18"/>
-          <w:szCs w:val="18"/>
-        </w:rPr>
-        <w:t>Code cosmetics.</w:t>
-      </w:r>
-    </w:p>
-    <w:p>
-      <w:pPr>
-        <w:pStyle w:val="Heading2"/>
-      </w:pPr>
-      <w:r>
-        <w:t>0.24 Beta</w:t>
-      </w:r>
-    </w:p>
-    <w:p>
-      <w:pPr>
-        <w:pStyle w:val="ListParagraph"/>
-        <w:numPr>
-          <w:ilvl w:val="0"/>
-          <w:numId w:val="14"/>
-        </w:numPr>
-      </w:pPr>
-      <w:r>
-        <w:t>Various bugfixes</w:t>
-      </w:r>
-      <w:r>
-        <w:t xml:space="preserve"> for issues introduced in 0.22 and 0.23</w:t>
-      </w:r>
-      <w:r>
-        <w:t>.</w:t>
-      </w:r>
-    </w:p>
-    <w:p>
-      <w:pPr>
-        <w:pStyle w:val="Heading2"/>
+        <w:t>0.2</w:t>
+      </w:r>
+      <w:r>
         <w:rPr>
           <w:sz w:val="22"/>
           <w:szCs w:val="22"/>
         </w:rPr>
-      </w:pPr>
+        <w:t>5</w:t>
+      </w:r>
       <w:r>
         <w:rPr>
           <w:sz w:val="22"/>
           <w:szCs w:val="22"/>
         </w:rPr>
-        <w:t>0.23 Beta</w:t>
+        <w:t xml:space="preserve"> Beta</w:t>
       </w:r>
     </w:p>
     <w:p>
@@ -1247,81 +1196,93 @@
           <w:sz w:val="18"/>
           <w:szCs w:val="18"/>
         </w:rPr>
-        <w:t>Added multithreaded decoding</w:t>
-      </w:r>
-      <w:r>
-        <w:rPr>
-          <w:sz w:val="18"/>
-          <w:szCs w:val="18"/>
-        </w:rPr>
+        <w:t>Fixed handling of CCV1 streams (Haali splitter custom fourCC).</w:t>
+      </w:r>
+    </w:p>
+    <w:p>
+      <w:pPr>
+        <w:pStyle w:val="ListParagraph"/>
+        <w:numPr>
+          <w:ilvl w:val="0"/>
+          <w:numId w:val="14"/>
+        </w:numPr>
+        <w:rPr>
+          <w:sz w:val="18"/>
+          <w:szCs w:val="18"/>
+        </w:rPr>
+      </w:pPr>
+      <w:r>
+        <w:rPr>
+          <w:sz w:val="18"/>
+          <w:szCs w:val="18"/>
+        </w:rPr>
+        <w:t>Support for H264 AVI files.</w:t>
+      </w:r>
+    </w:p>
+    <w:p>
+      <w:pPr>
+        <w:pStyle w:val="ListParagraph"/>
+        <w:numPr>
+          <w:ilvl w:val="0"/>
+          <w:numId w:val="14"/>
+        </w:numPr>
+        <w:rPr>
+          <w:sz w:val="18"/>
+          <w:szCs w:val="18"/>
+        </w:rPr>
+      </w:pPr>
+      <w:r>
+        <w:rPr>
+          <w:sz w:val="18"/>
+          <w:szCs w:val="18"/>
+        </w:rPr>
+        <w:t>Optimized memory copy further. Removed ASM code. Code now uses intrinsic for both 32 and 64 bit as intrinsic code reached 32 bit efficiency.</w:t>
+      </w:r>
+    </w:p>
+    <w:p>
+      <w:pPr>
+        <w:pStyle w:val="ListParagraph"/>
+        <w:numPr>
+          <w:ilvl w:val="0"/>
+          <w:numId w:val="14"/>
+        </w:numPr>
+        <w:rPr>
+          <w:sz w:val="18"/>
+          <w:szCs w:val="18"/>
+        </w:rPr>
+      </w:pPr>
+      <w:r>
+        <w:rPr>
+          <w:sz w:val="18"/>
+          <w:szCs w:val="18"/>
+        </w:rPr>
+        <w:t>Code cosmetics.</w:t>
+      </w:r>
+    </w:p>
+    <w:p>
+      <w:pPr>
+        <w:pStyle w:val="Heading2"/>
+      </w:pPr>
+      <w:r>
+        <w:t>0.24 Beta</w:t>
+      </w:r>
+    </w:p>
+    <w:p>
+      <w:pPr>
+        <w:pStyle w:val="ListParagraph"/>
+        <w:numPr>
+          <w:ilvl w:val="0"/>
+          <w:numId w:val="14"/>
+        </w:numPr>
+      </w:pPr>
+      <w:r>
+        <w:t>Various bugfixes</w:t>
+      </w:r>
+      <w:r>
+        <w:t xml:space="preserve"> for issues introduced in 0.22 and 0.23</w:t>
+      </w:r>
+      <w:r>
         <w:t>.</w:t>
-      </w:r>
-    </w:p>
-    <w:p>
-      <w:pPr>
-        <w:pStyle w:val="ListParagraph"/>
-        <w:numPr>
-          <w:ilvl w:val="0"/>
-          <w:numId w:val="14"/>
-        </w:numPr>
-        <w:rPr>
-          <w:sz w:val="18"/>
-          <w:szCs w:val="18"/>
-        </w:rPr>
-      </w:pPr>
-      <w:r>
-        <w:rPr>
-          <w:sz w:val="18"/>
-          <w:szCs w:val="18"/>
-        </w:rPr>
-        <w:t xml:space="preserve">Optimized </w:t>
-      </w:r>
-      <w:r>
-        <w:rPr>
-          <w:sz w:val="18"/>
-          <w:szCs w:val="18"/>
-        </w:rPr>
-        <w:t>multithreaded code.</w:t>
-      </w:r>
-    </w:p>
-    <w:p>
-      <w:pPr>
-        <w:pStyle w:val="ListParagraph"/>
-        <w:numPr>
-          <w:ilvl w:val="0"/>
-          <w:numId w:val="14"/>
-        </w:numPr>
-        <w:rPr>
-          <w:sz w:val="18"/>
-          <w:szCs w:val="18"/>
-        </w:rPr>
-      </w:pPr>
-      <w:r>
-        <w:rPr>
-          <w:sz w:val="18"/>
-          <w:szCs w:val="18"/>
-        </w:rPr>
-        <w:t>Fixed VC1 decoder seeking issues.</w:t>
-      </w:r>
-    </w:p>
-    <w:p>
-      <w:pPr>
-        <w:pStyle w:val="ListParagraph"/>
-        <w:numPr>
-          <w:ilvl w:val="0"/>
-          <w:numId w:val="14"/>
-        </w:numPr>
-        <w:rPr>
-          <w:sz w:val="18"/>
-          <w:szCs w:val="18"/>
-        </w:rPr>
-      </w:pPr>
-      <w:r>
-        <w:rPr>
-          <w:sz w:val="18"/>
-          <w:szCs w:val="18"/>
-        </w:rPr>
-        <w:t>Minor bug fixes.</w:t>
       </w:r>
     </w:p>
     <w:p>
@@ -1337,7 +1298,7 @@
           <w:sz w:val="22"/>
           <w:szCs w:val="22"/>
         </w:rPr>
-        <w:t>0.22 Beta</w:t>
+        <w:t>0.23 Beta</w:t>
       </w:r>
     </w:p>
     <w:p>
@@ -1357,7 +1318,14 @@
           <w:sz w:val="18"/>
           <w:szCs w:val="18"/>
         </w:rPr>
-        <w:t>Reworked multithreaded code.</w:t>
+        <w:t>Added multithreaded decoding</w:t>
+      </w:r>
+      <w:r>
+        <w:rPr>
+          <w:sz w:val="18"/>
+          <w:szCs w:val="18"/>
+        </w:rPr>
+        <w:t>.</w:t>
       </w:r>
     </w:p>
     <w:p>
@@ -1377,7 +1345,54 @@
           <w:sz w:val="18"/>
           <w:szCs w:val="18"/>
         </w:rPr>
-        <w:t>Fixed dynamic aspect ratio change – wasn’t handled in previous releases.</w:t>
+        <w:t xml:space="preserve">Optimized </w:t>
+      </w:r>
+      <w:r>
+        <w:rPr>
+          <w:sz w:val="18"/>
+          <w:szCs w:val="18"/>
+        </w:rPr>
+        <w:t>multithreaded code.</w:t>
+      </w:r>
+    </w:p>
+    <w:p>
+      <w:pPr>
+        <w:pStyle w:val="ListParagraph"/>
+        <w:numPr>
+          <w:ilvl w:val="0"/>
+          <w:numId w:val="14"/>
+        </w:numPr>
+        <w:rPr>
+          <w:sz w:val="18"/>
+          <w:szCs w:val="18"/>
+        </w:rPr>
+      </w:pPr>
+      <w:r>
+        <w:rPr>
+          <w:sz w:val="18"/>
+          <w:szCs w:val="18"/>
+        </w:rPr>
+        <w:t>Fixed VC1 decoder seeking issues.</w:t>
+      </w:r>
+    </w:p>
+    <w:p>
+      <w:pPr>
+        <w:pStyle w:val="ListParagraph"/>
+        <w:numPr>
+          <w:ilvl w:val="0"/>
+          <w:numId w:val="14"/>
+        </w:numPr>
+        <w:rPr>
+          <w:sz w:val="18"/>
+          <w:szCs w:val="18"/>
+        </w:rPr>
+      </w:pPr>
+      <w:r>
+        <w:rPr>
+          <w:sz w:val="18"/>
+          <w:szCs w:val="18"/>
+        </w:rPr>
+        <w:t>Minor bug fixes.</w:t>
       </w:r>
     </w:p>
     <w:p>
@@ -1393,7 +1408,7 @@
           <w:sz w:val="22"/>
           <w:szCs w:val="22"/>
         </w:rPr>
-        <w:t>0.21 Beta</w:t>
+        <w:t>0.22 Beta</w:t>
       </w:r>
     </w:p>
     <w:p>
@@ -1413,7 +1428,27 @@
           <w:sz w:val="18"/>
           <w:szCs w:val="18"/>
         </w:rPr>
-        <w:t>Added Multithreaded support: frames are copied on a secondary thread.</w:t>
+        <w:t>Reworked multithreaded code.</w:t>
+      </w:r>
+    </w:p>
+    <w:p>
+      <w:pPr>
+        <w:pStyle w:val="ListParagraph"/>
+        <w:numPr>
+          <w:ilvl w:val="0"/>
+          <w:numId w:val="14"/>
+        </w:numPr>
+        <w:rPr>
+          <w:sz w:val="18"/>
+          <w:szCs w:val="18"/>
+        </w:rPr>
+      </w:pPr>
+      <w:r>
+        <w:rPr>
+          <w:sz w:val="18"/>
+          <w:szCs w:val="18"/>
+        </w:rPr>
+        <w:t>Fixed dynamic aspect ratio change – wasn’t handled in previous releases.</w:t>
       </w:r>
     </w:p>
     <w:p>
@@ -1429,6 +1464,42 @@
           <w:sz w:val="22"/>
           <w:szCs w:val="22"/>
         </w:rPr>
+        <w:t>0.21 Beta</w:t>
+      </w:r>
+    </w:p>
+    <w:p>
+      <w:pPr>
+        <w:pStyle w:val="ListParagraph"/>
+        <w:numPr>
+          <w:ilvl w:val="0"/>
+          <w:numId w:val="14"/>
+        </w:numPr>
+        <w:rPr>
+          <w:sz w:val="18"/>
+          <w:szCs w:val="18"/>
+        </w:rPr>
+      </w:pPr>
+      <w:r>
+        <w:rPr>
+          <w:sz w:val="18"/>
+          <w:szCs w:val="18"/>
+        </w:rPr>
+        <w:t>Added Multithreaded support: frames are copied on a secondary thread.</w:t>
+      </w:r>
+    </w:p>
+    <w:p>
+      <w:pPr>
+        <w:pStyle w:val="Heading2"/>
+        <w:rPr>
+          <w:sz w:val="22"/>
+          <w:szCs w:val="22"/>
+        </w:rPr>
+      </w:pPr>
+      <w:r>
+        <w:rPr>
+          <w:sz w:val="22"/>
+          <w:szCs w:val="22"/>
+        </w:rPr>
         <w:t>0.20 Alpha</w:t>
       </w:r>
     </w:p>
@@ -1665,6 +1736,7 @@
           <w:sz w:val="18"/>
           <w:szCs w:val="18"/>
         </w:rPr>
+        <w:lastRenderedPageBreak/>
         <w:t>Fixed leaving IVTC too soon on some cases.</w:t>
       </w:r>
     </w:p>
@@ -1737,7 +1809,6 @@
           <w:sz w:val="22"/>
           <w:szCs w:val="22"/>
         </w:rPr>
-        <w:lastRenderedPageBreak/>
         <w:t>0.17 Alpha</w:t>
       </w:r>
     </w:p>
@@ -2479,6 +2550,7 @@
           <w:sz w:val="22"/>
           <w:szCs w:val="22"/>
         </w:rPr>
+        <w:lastRenderedPageBreak/>
         <w:t>0.13 Alpha</w:t>
       </w:r>
     </w:p>
@@ -2670,7 +2742,6 @@
           <w:sz w:val="22"/>
           <w:szCs w:val="22"/>
         </w:rPr>
-        <w:lastRenderedPageBreak/>
         <w:t>0.12 Alpha</w:t>
       </w:r>
     </w:p>
@@ -6260,7 +6331,7 @@
 </file>
 
 <file path=customXml/itemProps1.xml><?xml version="1.0" encoding="utf-8"?>
-<ds:datastoreItem xmlns:ds="http://schemas.openxmlformats.org/officeDocument/2006/customXml" ds:itemID="{4FAC6E5C-CA8D-46BA-AB7F-271C4FF3769D}">
+<ds:datastoreItem xmlns:ds="http://schemas.openxmlformats.org/officeDocument/2006/customXml" ds:itemID="{5B1C310F-5C08-4ED1-BD2E-DEA75FFCA06C}">
   <ds:schemaRefs>
     <ds:schemaRef ds:uri="http://schemas.openxmlformats.org/officeDocument/2006/bibliography"/>
   </ds:schemaRefs>

</xml_diff>